<commit_message>
What is byes theorm
</commit_message>
<xml_diff>
--- a/Ds_interview_questions.docx
+++ b/Ds_interview_questions.docx
@@ -393,8 +393,17 @@
           <w:b/>
           <w:bCs/>
         </w:rPr>
-        <w:t>What is Conditional probability ?</w:t>
-      </w:r>
+        <w:t xml:space="preserve">What is Conditional </w:t>
+      </w:r>
+      <w:proofErr w:type="gramStart"/>
+      <w:r>
+        <w:rPr>
+          <w:b/>
+          <w:bCs/>
+        </w:rPr>
+        <w:t>probability ?</w:t>
+      </w:r>
+      <w:proofErr w:type="gramEnd"/>
     </w:p>
     <w:p>
       <w:pPr>
@@ -471,16 +480,118 @@
       <w:r>
         <w:br/>
       </w:r>
-      <w:r>
-        <w:rPr>
-          <w:b/>
-          <w:bCs/>
-        </w:rPr>
-        <w:t>P(Rain | Cloudy) = 30 / 50 = 0.6</w:t>
+      <w:proofErr w:type="gramStart"/>
+      <w:r>
+        <w:rPr>
+          <w:b/>
+          <w:bCs/>
+        </w:rPr>
+        <w:t>P(</w:t>
+      </w:r>
+      <w:proofErr w:type="gramEnd"/>
+      <w:r>
+        <w:rPr>
+          <w:b/>
+          <w:bCs/>
+        </w:rPr>
+        <w:t>Rain | Cloudy) = 30 / 50 = 0.6</w:t>
       </w:r>
       <w:r>
         <w:t>.</w:t>
       </w:r>
+    </w:p>
+    <w:p/>
+    <w:p>
+      <w:pPr>
+        <w:pStyle w:val="ListParagraph"/>
+        <w:numPr>
+          <w:ilvl w:val="0"/>
+          <w:numId w:val="1"/>
+        </w:numPr>
+        <w:rPr>
+          <w:b/>
+          <w:bCs/>
+        </w:rPr>
+      </w:pPr>
+      <w:r>
+        <w:rPr>
+          <w:b/>
+          <w:bCs/>
+        </w:rPr>
+        <w:t>What is Bayes’ Theorem and when is it used in data science</w:t>
+      </w:r>
+      <w:r>
+        <w:rPr>
+          <w:b/>
+          <w:bCs/>
+        </w:rPr>
+        <w:t>?</w:t>
+      </w:r>
+    </w:p>
+    <w:p>
+      <w:pPr>
+        <w:pStyle w:val="ListParagraph"/>
+      </w:pPr>
+      <w:r>
+        <w:t xml:space="preserve">Bayes' Theorem helps us find the probability of a cause given an observed result. For example, if a person tests positive for a disease, Bayes' Theorem helps calculate how likely they truly have it, considering the test’s accuracy and disease rate. It's useful in areas like medical diagnosis, spam detection, and predictive </w:t>
+      </w:r>
+      <w:proofErr w:type="spellStart"/>
+      <w:r>
+        <w:t>modeling</w:t>
+      </w:r>
+      <w:proofErr w:type="spellEnd"/>
+      <w:r>
+        <w:t>.</w:t>
+      </w:r>
+    </w:p>
+    <w:p>
+      <w:pPr>
+        <w:pStyle w:val="ListParagraph"/>
+      </w:pPr>
+    </w:p>
+    <w:p>
+      <w:pPr>
+        <w:pStyle w:val="ListParagraph"/>
+      </w:pPr>
+      <w:proofErr w:type="gramStart"/>
+      <w:r>
+        <w:t>  Bayes</w:t>
+      </w:r>
+      <w:proofErr w:type="gramEnd"/>
+      <w:r>
+        <w:t>' Theorem = Formula for conditional probability</w:t>
+      </w:r>
+    </w:p>
+    <w:p>
+      <w:pPr>
+        <w:pStyle w:val="ListParagraph"/>
+      </w:pPr>
+      <w:proofErr w:type="gramStart"/>
+      <w:r>
+        <w:t>  Naive</w:t>
+      </w:r>
+      <w:proofErr w:type="gramEnd"/>
+      <w:r>
+        <w:t xml:space="preserve"> Bayes = A classification model built using Bayes’ Theorem</w:t>
+      </w:r>
+    </w:p>
+    <w:p>
+      <w:pPr>
+        <w:pStyle w:val="ListParagraph"/>
+      </w:pPr>
+    </w:p>
+    <w:p>
+      <w:pPr>
+        <w:pStyle w:val="ListParagraph"/>
+      </w:pPr>
+      <w:r>
+        <w:t>Naive Bayes is widely used for spam detection, sentiment analysis, and text classification.</w:t>
+      </w:r>
+    </w:p>
+    <w:p>
+      <w:pPr>
+        <w:pStyle w:val="ListParagraph"/>
+      </w:pPr>
     </w:p>
     <w:p>
       <w:pPr>

</xml_diff>

<commit_message>
var and conditional var
</commit_message>
<xml_diff>
--- a/Ds_interview_questions.docx
+++ b/Ds_interview_questions.docx
@@ -587,6 +587,84 @@
       <w:r>
         <w:t>Naive Bayes is widely used for spam detection, sentiment analysis, and text classification.</w:t>
       </w:r>
+    </w:p>
+    <w:p>
+      <w:pPr>
+        <w:pStyle w:val="ListParagraph"/>
+      </w:pPr>
+    </w:p>
+    <w:p>
+      <w:pPr>
+        <w:pStyle w:val="ListParagraph"/>
+        <w:numPr>
+          <w:ilvl w:val="0"/>
+          <w:numId w:val="1"/>
+        </w:numPr>
+        <w:rPr>
+          <w:b/>
+          <w:bCs/>
+        </w:rPr>
+      </w:pPr>
+      <w:r>
+        <w:rPr>
+          <w:b/>
+          <w:bCs/>
+        </w:rPr>
+        <w:t>Define variance and conditional variance.</w:t>
+      </w:r>
+    </w:p>
+    <w:p>
+      <w:pPr>
+        <w:pStyle w:val="ListParagraph"/>
+        <w:rPr>
+          <w:b/>
+          <w:bCs/>
+        </w:rPr>
+      </w:pPr>
+    </w:p>
+    <w:p>
+      <w:pPr>
+        <w:pStyle w:val="ListParagraph"/>
+      </w:pPr>
+      <w:r>
+        <w:rPr>
+          <w:b/>
+          <w:bCs/>
+        </w:rPr>
+        <w:t>Variance</w:t>
+      </w:r>
+      <w:r>
+        <w:t xml:space="preserve">: It shows how </w:t>
+      </w:r>
+      <w:proofErr w:type="gramStart"/>
+      <w:r>
+        <w:t>spread out</w:t>
+      </w:r>
+      <w:proofErr w:type="gramEnd"/>
+      <w:r>
+        <w:t xml:space="preserve"> numbers are from the average — for example, in the numbers [2, 4, 6], the variance is small because they’re close to the mean (4).</w:t>
+      </w:r>
+    </w:p>
+    <w:p>
+      <w:pPr>
+        <w:pStyle w:val="ListParagraph"/>
+      </w:pPr>
+      <w:r>
+        <w:rPr>
+          <w:b/>
+          <w:bCs/>
+        </w:rPr>
+        <w:lastRenderedPageBreak/>
+        <w:t>Conditional Variance</w:t>
+      </w:r>
+      <w:r>
+        <w:t>: It’s the variance of a variable given some condition — for example, if we know it’s a rainy day, the variance of people carrying umbrellas may be less than on random days.</w:t>
+      </w:r>
+    </w:p>
+    <w:p>
+      <w:pPr>
+        <w:pStyle w:val="ListParagraph"/>
+      </w:pPr>
     </w:p>
     <w:p>
       <w:pPr>

</xml_diff>

<commit_message>
remainder of type of modes, explain all central tedency, data dispression
</commit_message>
<xml_diff>
--- a/Ds_interview_questions.docx
+++ b/Ds_interview_questions.docx
@@ -670,14 +670,981 @@
       <w:pPr>
         <w:pStyle w:val="ListParagraph"/>
       </w:pPr>
-    </w:p>
-    <w:p>
-      <w:pPr>
-        <w:pStyle w:val="ListParagraph"/>
+      <w:r>
+        <w:rPr>
+          <w:b/>
+          <w:bCs/>
+        </w:rPr>
+        <w:t>EX</w:t>
+      </w:r>
+      <w:r>
+        <w:t>:</w:t>
+      </w:r>
+    </w:p>
+    <w:p>
+      <w:pPr>
+        <w:pStyle w:val="ListParagraph"/>
+      </w:pPr>
+    </w:p>
+    <w:p>
+      <w:pPr>
+        <w:pStyle w:val="ListParagraph"/>
+        <w:rPr>
+          <w:b/>
+          <w:bCs/>
+        </w:rPr>
+      </w:pPr>
+      <w:r>
+        <w:rPr>
+          <w:rFonts w:ascii="Segoe UI Emoji" w:hAnsi="Segoe UI Emoji" w:cs="Segoe UI Emoji"/>
+          <w:b/>
+          <w:bCs/>
+        </w:rPr>
+        <w:t>🔹</w:t>
+      </w:r>
+      <w:r>
+        <w:rPr>
+          <w:b/>
+          <w:bCs/>
+        </w:rPr>
+        <w:t xml:space="preserve"> First, </w:t>
+      </w:r>
+      <w:proofErr w:type="gramStart"/>
+      <w:r>
+        <w:rPr>
+          <w:b/>
+          <w:bCs/>
+        </w:rPr>
+        <w:t>What</w:t>
+      </w:r>
+      <w:proofErr w:type="gramEnd"/>
+      <w:r>
+        <w:rPr>
+          <w:b/>
+          <w:bCs/>
+        </w:rPr>
+        <w:t xml:space="preserve"> is Conditional Variance?</w:t>
+      </w:r>
+    </w:p>
+    <w:p>
+      <w:pPr>
+        <w:pStyle w:val="ListParagraph"/>
+        <w:rPr>
+          <w:b/>
+          <w:bCs/>
+        </w:rPr>
+      </w:pPr>
+    </w:p>
+    <w:p>
+      <w:pPr>
+        <w:pStyle w:val="ListParagraph"/>
+      </w:pPr>
+      <w:r>
+        <w:t xml:space="preserve">The </w:t>
+      </w:r>
+      <w:r>
+        <w:rPr>
+          <w:b/>
+          <w:bCs/>
+        </w:rPr>
+        <w:t>conditional variance</w:t>
+      </w:r>
+      <w:r>
+        <w:t xml:space="preserve"> of a random variable YYY given another variable XXX is:</w:t>
+      </w:r>
+    </w:p>
+    <w:p>
+      <w:pPr>
+        <w:pStyle w:val="ListParagraph"/>
+      </w:pPr>
+      <w:r>
+        <w:t>Var(Y</w:t>
+      </w:r>
+      <w:r>
+        <w:rPr>
+          <w:rFonts w:ascii="Cambria Math" w:hAnsi="Cambria Math" w:cs="Cambria Math"/>
+        </w:rPr>
+        <w:t>∣</w:t>
+      </w:r>
+      <w:proofErr w:type="gramStart"/>
+      <w:r>
+        <w:t>X)=</w:t>
+      </w:r>
+      <w:proofErr w:type="gramEnd"/>
+      <w:r>
+        <w:t>E[(Y</w:t>
+      </w:r>
+      <w:r>
+        <w:rPr>
+          <w:rFonts w:ascii="Calibri" w:hAnsi="Calibri" w:cs="Calibri"/>
+        </w:rPr>
+        <w:t>−</w:t>
+      </w:r>
+      <w:r>
+        <w:t>E[Y</w:t>
+      </w:r>
+      <w:r>
+        <w:rPr>
+          <w:rFonts w:ascii="Cambria Math" w:hAnsi="Cambria Math" w:cs="Cambria Math"/>
+        </w:rPr>
+        <w:t>∣</w:t>
+      </w:r>
+      <w:r>
+        <w:t>X])2</w:t>
+      </w:r>
+      <w:r>
+        <w:rPr>
+          <w:rFonts w:ascii="Cambria Math" w:hAnsi="Cambria Math" w:cs="Cambria Math"/>
+        </w:rPr>
+        <w:t>∣</w:t>
+      </w:r>
+      <w:r>
+        <w:t>X]\text{Var}(Y \mid X) = \</w:t>
+      </w:r>
+      <w:proofErr w:type="spellStart"/>
+      <w:r>
+        <w:t>mathbb</w:t>
+      </w:r>
+      <w:proofErr w:type="spellEnd"/>
+      <w:r>
+        <w:t>{E}[(Y - \</w:t>
+      </w:r>
+      <w:proofErr w:type="spellStart"/>
+      <w:r>
+        <w:t>mathbb</w:t>
+      </w:r>
+      <w:proofErr w:type="spellEnd"/>
+      <w:r>
+        <w:t>{E}[Y \mid X])^2 \mid X]Var(Y</w:t>
+      </w:r>
+      <w:r>
+        <w:rPr>
+          <w:rFonts w:ascii="Cambria Math" w:hAnsi="Cambria Math" w:cs="Cambria Math"/>
+        </w:rPr>
+        <w:t>∣</w:t>
+      </w:r>
+      <w:r>
+        <w:t>X)=E[(Y−E[Y</w:t>
+      </w:r>
+      <w:r>
+        <w:rPr>
+          <w:rFonts w:ascii="Cambria Math" w:hAnsi="Cambria Math" w:cs="Cambria Math"/>
+        </w:rPr>
+        <w:t>∣</w:t>
+      </w:r>
+      <w:r>
+        <w:t>X])2</w:t>
+      </w:r>
+      <w:r>
+        <w:rPr>
+          <w:rFonts w:ascii="Cambria Math" w:hAnsi="Cambria Math" w:cs="Cambria Math"/>
+        </w:rPr>
+        <w:t>∣</w:t>
+      </w:r>
+      <w:r>
+        <w:t xml:space="preserve">X] </w:t>
+      </w:r>
+    </w:p>
+    <w:p>
+      <w:pPr>
+        <w:pStyle w:val="ListParagraph"/>
+      </w:pPr>
+      <w:r>
+        <w:t xml:space="preserve">It measures how much </w:t>
+      </w:r>
+      <w:r>
+        <w:rPr>
+          <w:b/>
+          <w:bCs/>
+        </w:rPr>
+        <w:t>Y varies</w:t>
+      </w:r>
+      <w:r>
+        <w:t xml:space="preserve">, </w:t>
+      </w:r>
+      <w:r>
+        <w:rPr>
+          <w:i/>
+          <w:iCs/>
+        </w:rPr>
+        <w:t>given the value of</w:t>
+      </w:r>
+      <w:r>
+        <w:t xml:space="preserve"> XXX.</w:t>
+      </w:r>
+    </w:p>
+    <w:p>
+      <w:pPr>
+        <w:pStyle w:val="ListParagraph"/>
+      </w:pPr>
+      <w:r>
+        <w:pict w14:anchorId="3058B704">
+          <v:rect id="_x0000_i1049" style="width:0;height:1.5pt" o:hralign="center" o:hrstd="t" o:hr="t" fillcolor="#a0a0a0" stroked="f"/>
+        </w:pict>
+      </w:r>
+    </w:p>
+    <w:p>
+      <w:pPr>
+        <w:pStyle w:val="ListParagraph"/>
+        <w:rPr>
+          <w:b/>
+          <w:bCs/>
+        </w:rPr>
+      </w:pPr>
+      <w:r>
+        <w:rPr>
+          <w:rFonts w:ascii="Segoe UI Emoji" w:hAnsi="Segoe UI Emoji" w:cs="Segoe UI Emoji"/>
+          <w:b/>
+          <w:bCs/>
+        </w:rPr>
+        <w:t>🔸</w:t>
+      </w:r>
+      <w:r>
+        <w:rPr>
+          <w:b/>
+          <w:bCs/>
+        </w:rPr>
+        <w:t xml:space="preserve"> Simple Example (Discrete)</w:t>
+      </w:r>
+    </w:p>
+    <w:p>
+      <w:pPr>
+        <w:pStyle w:val="ListParagraph"/>
+      </w:pPr>
+      <w:r>
+        <w:t>Let’s say you have the following data showing a variable XXX (like a group or category), and a response variable YYY (like test scores):</w:t>
+      </w:r>
+    </w:p>
+    <w:tbl>
+      <w:tblPr>
+        <w:tblW w:w="0" w:type="auto"/>
+        <w:tblCellSpacing w:w="15" w:type="dxa"/>
+        <w:tblCellMar>
+          <w:top w:w="15" w:type="dxa"/>
+          <w:left w:w="15" w:type="dxa"/>
+          <w:bottom w:w="15" w:type="dxa"/>
+          <w:right w:w="15" w:type="dxa"/>
+        </w:tblCellMar>
+        <w:tblLook w:val="04A0" w:firstRow="1" w:lastRow="0" w:firstColumn="1" w:lastColumn="0" w:noHBand="0" w:noVBand="1"/>
+      </w:tblPr>
+      <w:tblGrid>
+        <w:gridCol w:w="1674"/>
+        <w:gridCol w:w="1596"/>
+      </w:tblGrid>
+      <w:tr>
+        <w:trPr>
+          <w:tblHeader/>
+          <w:tblCellSpacing w:w="15" w:type="dxa"/>
+        </w:trPr>
+        <w:tc>
+          <w:tcPr>
+            <w:tcW w:w="0" w:type="auto"/>
+            <w:vAlign w:val="center"/>
+            <w:hideMark/>
+          </w:tcPr>
+          <w:p>
+            <w:pPr>
+              <w:pStyle w:val="ListParagraph"/>
+              <w:rPr>
+                <w:b/>
+                <w:bCs/>
+              </w:rPr>
+            </w:pPr>
+            <w:r>
+              <w:rPr>
+                <w:b/>
+                <w:bCs/>
+              </w:rPr>
+              <w:t>X (Group)</w:t>
+            </w:r>
+          </w:p>
+        </w:tc>
+        <w:tc>
+          <w:tcPr>
+            <w:tcW w:w="0" w:type="auto"/>
+            <w:vAlign w:val="center"/>
+            <w:hideMark/>
+          </w:tcPr>
+          <w:p>
+            <w:pPr>
+              <w:pStyle w:val="ListParagraph"/>
+              <w:rPr>
+                <w:b/>
+                <w:bCs/>
+              </w:rPr>
+            </w:pPr>
+            <w:r>
+              <w:rPr>
+                <w:b/>
+                <w:bCs/>
+              </w:rPr>
+              <w:t>Y (Score)</w:t>
+            </w:r>
+          </w:p>
+        </w:tc>
+      </w:tr>
+      <w:tr>
+        <w:trPr>
+          <w:tblCellSpacing w:w="15" w:type="dxa"/>
+        </w:trPr>
+        <w:tc>
+          <w:tcPr>
+            <w:tcW w:w="0" w:type="auto"/>
+            <w:vAlign w:val="center"/>
+            <w:hideMark/>
+          </w:tcPr>
+          <w:p>
+            <w:pPr>
+              <w:pStyle w:val="ListParagraph"/>
+            </w:pPr>
+            <w:r>
+              <w:t>A</w:t>
+            </w:r>
+          </w:p>
+        </w:tc>
+        <w:tc>
+          <w:tcPr>
+            <w:tcW w:w="0" w:type="auto"/>
+            <w:vAlign w:val="center"/>
+            <w:hideMark/>
+          </w:tcPr>
+          <w:p>
+            <w:pPr>
+              <w:pStyle w:val="ListParagraph"/>
+            </w:pPr>
+            <w:r>
+              <w:t>70</w:t>
+            </w:r>
+          </w:p>
+        </w:tc>
+      </w:tr>
+      <w:tr>
+        <w:trPr>
+          <w:tblCellSpacing w:w="15" w:type="dxa"/>
+        </w:trPr>
+        <w:tc>
+          <w:tcPr>
+            <w:tcW w:w="0" w:type="auto"/>
+            <w:vAlign w:val="center"/>
+            <w:hideMark/>
+          </w:tcPr>
+          <w:p>
+            <w:pPr>
+              <w:pStyle w:val="ListParagraph"/>
+            </w:pPr>
+            <w:r>
+              <w:t>A</w:t>
+            </w:r>
+          </w:p>
+        </w:tc>
+        <w:tc>
+          <w:tcPr>
+            <w:tcW w:w="0" w:type="auto"/>
+            <w:vAlign w:val="center"/>
+            <w:hideMark/>
+          </w:tcPr>
+          <w:p>
+            <w:pPr>
+              <w:pStyle w:val="ListParagraph"/>
+            </w:pPr>
+            <w:r>
+              <w:t>75</w:t>
+            </w:r>
+          </w:p>
+        </w:tc>
+      </w:tr>
+      <w:tr>
+        <w:trPr>
+          <w:tblCellSpacing w:w="15" w:type="dxa"/>
+        </w:trPr>
+        <w:tc>
+          <w:tcPr>
+            <w:tcW w:w="0" w:type="auto"/>
+            <w:vAlign w:val="center"/>
+            <w:hideMark/>
+          </w:tcPr>
+          <w:p>
+            <w:pPr>
+              <w:pStyle w:val="ListParagraph"/>
+            </w:pPr>
+            <w:r>
+              <w:t>A</w:t>
+            </w:r>
+          </w:p>
+        </w:tc>
+        <w:tc>
+          <w:tcPr>
+            <w:tcW w:w="0" w:type="auto"/>
+            <w:vAlign w:val="center"/>
+            <w:hideMark/>
+          </w:tcPr>
+          <w:p>
+            <w:pPr>
+              <w:pStyle w:val="ListParagraph"/>
+            </w:pPr>
+            <w:r>
+              <w:t>65</w:t>
+            </w:r>
+          </w:p>
+        </w:tc>
+      </w:tr>
+      <w:tr>
+        <w:trPr>
+          <w:tblCellSpacing w:w="15" w:type="dxa"/>
+        </w:trPr>
+        <w:tc>
+          <w:tcPr>
+            <w:tcW w:w="0" w:type="auto"/>
+            <w:vAlign w:val="center"/>
+            <w:hideMark/>
+          </w:tcPr>
+          <w:p>
+            <w:pPr>
+              <w:pStyle w:val="ListParagraph"/>
+            </w:pPr>
+            <w:r>
+              <w:t>B</w:t>
+            </w:r>
+          </w:p>
+        </w:tc>
+        <w:tc>
+          <w:tcPr>
+            <w:tcW w:w="0" w:type="auto"/>
+            <w:vAlign w:val="center"/>
+            <w:hideMark/>
+          </w:tcPr>
+          <w:p>
+            <w:pPr>
+              <w:pStyle w:val="ListParagraph"/>
+            </w:pPr>
+            <w:r>
+              <w:t>90</w:t>
+            </w:r>
+          </w:p>
+        </w:tc>
+      </w:tr>
+      <w:tr>
+        <w:trPr>
+          <w:tblCellSpacing w:w="15" w:type="dxa"/>
+        </w:trPr>
+        <w:tc>
+          <w:tcPr>
+            <w:tcW w:w="0" w:type="auto"/>
+            <w:vAlign w:val="center"/>
+            <w:hideMark/>
+          </w:tcPr>
+          <w:p>
+            <w:pPr>
+              <w:pStyle w:val="ListParagraph"/>
+            </w:pPr>
+            <w:r>
+              <w:t>B</w:t>
+            </w:r>
+          </w:p>
+        </w:tc>
+        <w:tc>
+          <w:tcPr>
+            <w:tcW w:w="0" w:type="auto"/>
+            <w:vAlign w:val="center"/>
+            <w:hideMark/>
+          </w:tcPr>
+          <w:p>
+            <w:pPr>
+              <w:pStyle w:val="ListParagraph"/>
+            </w:pPr>
+            <w:r>
+              <w:t>95</w:t>
+            </w:r>
+          </w:p>
+        </w:tc>
+      </w:tr>
+      <w:tr>
+        <w:trPr>
+          <w:tblCellSpacing w:w="15" w:type="dxa"/>
+        </w:trPr>
+        <w:tc>
+          <w:tcPr>
+            <w:tcW w:w="0" w:type="auto"/>
+            <w:vAlign w:val="center"/>
+            <w:hideMark/>
+          </w:tcPr>
+          <w:p>
+            <w:pPr>
+              <w:pStyle w:val="ListParagraph"/>
+            </w:pPr>
+            <w:r>
+              <w:t>B</w:t>
+            </w:r>
+          </w:p>
+        </w:tc>
+        <w:tc>
+          <w:tcPr>
+            <w:tcW w:w="0" w:type="auto"/>
+            <w:vAlign w:val="center"/>
+            <w:hideMark/>
+          </w:tcPr>
+          <w:p>
+            <w:pPr>
+              <w:pStyle w:val="ListParagraph"/>
+            </w:pPr>
+            <w:r>
+              <w:t>85</w:t>
+            </w:r>
+          </w:p>
+        </w:tc>
+      </w:tr>
+    </w:tbl>
+    <w:p>
+      <w:pPr>
+        <w:pStyle w:val="ListParagraph"/>
+      </w:pPr>
+      <w:r>
+        <w:t xml:space="preserve">Let’s compute the </w:t>
+      </w:r>
+      <w:r>
+        <w:rPr>
+          <w:b/>
+          <w:bCs/>
+        </w:rPr>
+        <w:t>conditional variance of Y given X=A</w:t>
+      </w:r>
+      <w:r>
+        <w:t xml:space="preserve"> and </w:t>
+      </w:r>
+      <w:r>
+        <w:rPr>
+          <w:b/>
+          <w:bCs/>
+        </w:rPr>
+        <w:t>X=B</w:t>
+      </w:r>
+      <w:r>
+        <w:t>.</w:t>
+      </w:r>
+    </w:p>
+    <w:p>
+      <w:pPr>
+        <w:pStyle w:val="ListParagraph"/>
+      </w:pPr>
+      <w:r>
+        <w:pict w14:anchorId="5671DEEE">
+          <v:rect id="_x0000_i1050" style="width:0;height:1.5pt" o:hralign="center" o:hrstd="t" o:hr="t" fillcolor="#a0a0a0" stroked="f"/>
+        </w:pict>
+      </w:r>
+    </w:p>
+    <w:p>
+      <w:pPr>
+        <w:pStyle w:val="ListParagraph"/>
+        <w:rPr>
+          <w:b/>
+          <w:bCs/>
+        </w:rPr>
+      </w:pPr>
+      <w:r>
+        <w:rPr>
+          <w:rFonts w:ascii="Segoe UI Emoji" w:hAnsi="Segoe UI Emoji" w:cs="Segoe UI Emoji"/>
+          <w:b/>
+          <w:bCs/>
+        </w:rPr>
+        <w:t>📌</w:t>
+      </w:r>
+      <w:r>
+        <w:rPr>
+          <w:b/>
+          <w:bCs/>
+        </w:rPr>
+        <w:t xml:space="preserve"> Step-by-step for X = A:</w:t>
+      </w:r>
+    </w:p>
+    <w:p>
+      <w:pPr>
+        <w:pStyle w:val="ListParagraph"/>
+      </w:pPr>
+      <w:r>
+        <w:t>Y values when X=A: [70, 75, 65]</w:t>
+      </w:r>
+    </w:p>
+    <w:p>
+      <w:pPr>
+        <w:pStyle w:val="ListParagraph"/>
+        <w:numPr>
+          <w:ilvl w:val="0"/>
+          <w:numId w:val="2"/>
+        </w:numPr>
+      </w:pPr>
+      <w:r>
+        <w:t>Mean of Y|X=A = (70+75+65)/3=70(70 + 75 + 65)/3 = 70(70+75+65)/3=70</w:t>
+      </w:r>
+    </w:p>
+    <w:p>
+      <w:pPr>
+        <w:pStyle w:val="ListParagraph"/>
+        <w:numPr>
+          <w:ilvl w:val="0"/>
+          <w:numId w:val="2"/>
+        </w:numPr>
+      </w:pPr>
+      <w:r>
+        <w:t>Variance of Y|X=A:</w:t>
+      </w:r>
+    </w:p>
+    <w:p>
+      <w:pPr>
+        <w:pStyle w:val="ListParagraph"/>
+      </w:pPr>
+      <w:r>
+        <w:t>(70−70)2+(75−70)2+(65−70)23=0+25+253=503≈16.67\</w:t>
+      </w:r>
+      <w:proofErr w:type="gramStart"/>
+      <w:r>
+        <w:t>frac{</w:t>
+      </w:r>
+      <w:proofErr w:type="gramEnd"/>
+      <w:r>
+        <w:t>(70 - 70)^2 + (75 - 70)^2 + (65 - 70)^2}{3} = \frac{0 + 25 + 25}{3} = \frac{50}{3} \</w:t>
+      </w:r>
+      <w:proofErr w:type="spellStart"/>
+      <w:r>
+        <w:t>approx</w:t>
+      </w:r>
+      <w:proofErr w:type="spellEnd"/>
+      <w:r>
+        <w:t xml:space="preserve"> 16.673(70−70)2+(75−70)2+(65−70)2​=30+25+25​=350​≈16.67 </w:t>
+      </w:r>
+    </w:p>
+    <w:p>
+      <w:pPr>
+        <w:pStyle w:val="ListParagraph"/>
+      </w:pPr>
+      <w:r>
+        <w:pict w14:anchorId="69823F6D">
+          <v:rect id="_x0000_i1051" style="width:0;height:1.5pt" o:hralign="center" o:hrstd="t" o:hr="t" fillcolor="#a0a0a0" stroked="f"/>
+        </w:pict>
+      </w:r>
+    </w:p>
+    <w:p>
+      <w:pPr>
+        <w:pStyle w:val="ListParagraph"/>
+        <w:rPr>
+          <w:b/>
+          <w:bCs/>
+        </w:rPr>
+      </w:pPr>
+      <w:r>
+        <w:rPr>
+          <w:rFonts w:ascii="Segoe UI Emoji" w:hAnsi="Segoe UI Emoji" w:cs="Segoe UI Emoji"/>
+          <w:b/>
+          <w:bCs/>
+        </w:rPr>
+        <w:t>📌</w:t>
+      </w:r>
+      <w:r>
+        <w:rPr>
+          <w:b/>
+          <w:bCs/>
+        </w:rPr>
+        <w:t xml:space="preserve"> For X = B:</w:t>
+      </w:r>
+    </w:p>
+    <w:p>
+      <w:pPr>
+        <w:pStyle w:val="ListParagraph"/>
+      </w:pPr>
+      <w:r>
+        <w:t>Y values when X=B: [90, 95, 85]</w:t>
+      </w:r>
+    </w:p>
+    <w:p>
+      <w:pPr>
+        <w:pStyle w:val="ListParagraph"/>
+        <w:numPr>
+          <w:ilvl w:val="0"/>
+          <w:numId w:val="3"/>
+        </w:numPr>
+      </w:pPr>
+      <w:r>
+        <w:t>Mean of Y|X=B = (90+95+85)/3=90(90 + 95 + 85)/3 = 90(90+95+85)/3=90</w:t>
+      </w:r>
+    </w:p>
+    <w:p>
+      <w:pPr>
+        <w:pStyle w:val="ListParagraph"/>
+        <w:numPr>
+          <w:ilvl w:val="0"/>
+          <w:numId w:val="3"/>
+        </w:numPr>
+      </w:pPr>
+      <w:r>
+        <w:t>Variance of Y|X=B:</w:t>
+      </w:r>
+    </w:p>
+    <w:p>
+      <w:pPr>
+        <w:pStyle w:val="ListParagraph"/>
+      </w:pPr>
+      <w:r>
+        <w:t>(90−90)2+(95−90)2+(85−90)23=0+25+253=503≈16.67\</w:t>
+      </w:r>
+      <w:proofErr w:type="gramStart"/>
+      <w:r>
+        <w:t>frac{</w:t>
+      </w:r>
+      <w:proofErr w:type="gramEnd"/>
+      <w:r>
+        <w:t>(90 - 90)^2 + (95 - 90)^2 + (85 - 90)^2}{3} = \frac{0 + 25 + 25}{3} = \frac{50}{3} \</w:t>
+      </w:r>
+      <w:proofErr w:type="spellStart"/>
+      <w:r>
+        <w:t>approx</w:t>
+      </w:r>
+      <w:proofErr w:type="spellEnd"/>
+      <w:r>
+        <w:t xml:space="preserve"> 16.673(90−90)2+(95−90)2+(85−90)2​=30+25+25​=350​≈16.67 </w:t>
+      </w:r>
+    </w:p>
+    <w:p>
+      <w:pPr>
+        <w:pStyle w:val="ListParagraph"/>
+      </w:pPr>
+      <w:r>
+        <w:pict w14:anchorId="44C8392D">
+          <v:rect id="_x0000_i1052" style="width:0;height:1.5pt" o:hralign="center" o:hrstd="t" o:hr="t" fillcolor="#a0a0a0" stroked="f"/>
+        </w:pict>
+      </w:r>
+    </w:p>
+    <w:p>
+      <w:pPr>
+        <w:pStyle w:val="ListParagraph"/>
+      </w:pPr>
+      <w:proofErr w:type="gramStart"/>
+      <w:r>
+        <w:t>So</w:t>
+      </w:r>
+      <w:proofErr w:type="gramEnd"/>
+      <w:r>
+        <w:t xml:space="preserve"> in this example:</w:t>
+      </w:r>
+    </w:p>
+    <w:p>
+      <w:pPr>
+        <w:pStyle w:val="ListParagraph"/>
+        <w:numPr>
+          <w:ilvl w:val="0"/>
+          <w:numId w:val="4"/>
+        </w:numPr>
+      </w:pPr>
+      <w:r>
+        <w:lastRenderedPageBreak/>
+        <w:t>Var(Y</w:t>
+      </w:r>
+      <w:r>
+        <w:rPr>
+          <w:rFonts w:ascii="Cambria Math" w:hAnsi="Cambria Math" w:cs="Cambria Math"/>
+        </w:rPr>
+        <w:t>∣</w:t>
+      </w:r>
+      <w:r>
+        <w:t>X=</w:t>
+      </w:r>
+      <w:proofErr w:type="gramStart"/>
+      <w:r>
+        <w:t>A)</w:t>
+      </w:r>
+      <w:r>
+        <w:rPr>
+          <w:rFonts w:ascii="Calibri" w:hAnsi="Calibri" w:cs="Calibri"/>
+        </w:rPr>
+        <w:t>≈</w:t>
+      </w:r>
+      <w:proofErr w:type="gramEnd"/>
+      <w:r>
+        <w:t>16.67\text{Var}(Y \mid X=A) \</w:t>
+      </w:r>
+      <w:proofErr w:type="spellStart"/>
+      <w:r>
+        <w:t>approx</w:t>
+      </w:r>
+      <w:proofErr w:type="spellEnd"/>
+      <w:r>
+        <w:t xml:space="preserve"> 16.67Var(Y</w:t>
+      </w:r>
+      <w:r>
+        <w:rPr>
+          <w:rFonts w:ascii="Cambria Math" w:hAnsi="Cambria Math" w:cs="Cambria Math"/>
+        </w:rPr>
+        <w:t>∣</w:t>
+      </w:r>
+      <w:r>
+        <w:t>X=A)≈16.67</w:t>
+      </w:r>
+    </w:p>
+    <w:p>
+      <w:pPr>
+        <w:pStyle w:val="ListParagraph"/>
+        <w:numPr>
+          <w:ilvl w:val="0"/>
+          <w:numId w:val="4"/>
+        </w:numPr>
+      </w:pPr>
+      <w:r>
+        <w:t>Var(Y</w:t>
+      </w:r>
+      <w:r>
+        <w:rPr>
+          <w:rFonts w:ascii="Cambria Math" w:hAnsi="Cambria Math" w:cs="Cambria Math"/>
+        </w:rPr>
+        <w:t>∣</w:t>
+      </w:r>
+      <w:r>
+        <w:t>X=</w:t>
+      </w:r>
+      <w:proofErr w:type="gramStart"/>
+      <w:r>
+        <w:t>B)</w:t>
+      </w:r>
+      <w:r>
+        <w:rPr>
+          <w:rFonts w:ascii="Calibri" w:hAnsi="Calibri" w:cs="Calibri"/>
+        </w:rPr>
+        <w:t>≈</w:t>
+      </w:r>
+      <w:proofErr w:type="gramEnd"/>
+      <w:r>
+        <w:t>16.67\text{Var}(Y \mid X=B) \</w:t>
+      </w:r>
+      <w:proofErr w:type="spellStart"/>
+      <w:r>
+        <w:t>approx</w:t>
+      </w:r>
+      <w:proofErr w:type="spellEnd"/>
+      <w:r>
+        <w:t xml:space="preserve"> 16.67Var(Y</w:t>
+      </w:r>
+      <w:r>
+        <w:rPr>
+          <w:rFonts w:ascii="Cambria Math" w:hAnsi="Cambria Math" w:cs="Cambria Math"/>
+        </w:rPr>
+        <w:t>∣</w:t>
+      </w:r>
+      <w:r>
+        <w:t>X=B)≈16.67</w:t>
+      </w:r>
+    </w:p>
+    <w:p>
+      <w:pPr>
         <w:rPr>
           <w:lang w:val="en-US"/>
         </w:rPr>
       </w:pPr>
+    </w:p>
+    <w:p>
+      <w:pPr>
+        <w:pStyle w:val="ListParagraph"/>
+        <w:numPr>
+          <w:ilvl w:val="0"/>
+          <w:numId w:val="1"/>
+        </w:numPr>
+        <w:rPr>
+          <w:b/>
+          <w:bCs/>
+          <w:lang w:val="en-US"/>
+        </w:rPr>
+      </w:pPr>
+      <w:r>
+        <w:rPr>
+          <w:b/>
+          <w:bCs/>
+        </w:rPr>
+        <w:t xml:space="preserve">Explain the concepts of mean, median, mode, and standard deviation. </w:t>
+      </w:r>
+    </w:p>
+    <w:p>
+      <w:pPr>
+        <w:pStyle w:val="ListParagraph"/>
+        <w:rPr>
+          <w:b/>
+          <w:bCs/>
+          <w:lang w:val="en-US"/>
+        </w:rPr>
+      </w:pPr>
+    </w:p>
+    <w:p>
+      <w:pPr>
+        <w:pStyle w:val="ListParagraph"/>
+      </w:pPr>
+      <w:r>
+        <w:rPr>
+          <w:b/>
+          <w:bCs/>
+        </w:rPr>
+        <w:t>Mean: </w:t>
+      </w:r>
+      <w:r>
+        <w:t xml:space="preserve">The mean, often referred to as the average, is calculated by summing up all the values in a dataset and then dividing by the total number of values. </w:t>
+      </w:r>
+    </w:p>
+    <w:p>
+      <w:pPr>
+        <w:pStyle w:val="ListParagraph"/>
+      </w:pPr>
+    </w:p>
+    <w:p>
+      <w:pPr>
+        <w:pStyle w:val="ListParagraph"/>
+      </w:pPr>
+      <w:r>
+        <w:rPr>
+          <w:b/>
+          <w:bCs/>
+        </w:rPr>
+        <w:t>Median: </w:t>
+      </w:r>
+      <w:r>
+        <w:t xml:space="preserve">When data are sorted in either ascending or descending order, the median is the value in the middle of the dataset. The median is the average of the two middle values when the number of data points is even. In comparison to the mean, the median is less impacted by extreme numbers, making it a more reliable indicator of central tendency. </w:t>
+      </w:r>
+    </w:p>
+    <w:p>
+      <w:pPr>
+        <w:pStyle w:val="ListParagraph"/>
+      </w:pPr>
+    </w:p>
+    <w:p>
+      <w:pPr>
+        <w:pStyle w:val="ListParagraph"/>
+      </w:pPr>
+      <w:r>
+        <w:rPr>
+          <w:b/>
+          <w:bCs/>
+        </w:rPr>
+        <w:t>Mode:</w:t>
+      </w:r>
+      <w:r>
+        <w:t xml:space="preserve"> The value that appears most frequently in a dataset is the mode. One mode (unimodal), several modes (multimodal), or no mode (if all values occur with the same frequency) can all exist in a dataset. </w:t>
+      </w:r>
+    </w:p>
+    <w:p>
+      <w:pPr>
+        <w:pStyle w:val="ListParagraph"/>
+      </w:pPr>
+    </w:p>
+    <w:p>
+      <w:pPr>
+        <w:pStyle w:val="ListParagraph"/>
+        <w:rPr>
+          <w:lang w:val="en-US"/>
+        </w:rPr>
+      </w:pPr>
+      <w:r>
+        <w:rPr>
+          <w:b/>
+          <w:bCs/>
+        </w:rPr>
+        <w:t>Standard deviation:</w:t>
+      </w:r>
+      <w:r>
+        <w:t xml:space="preserve"> The spread or dispersion of data points in a dataset is measured by the standard deviation. It quantifies the variance between different data points</w:t>
+      </w:r>
     </w:p>
     <w:sectPr>
       <w:pgSz w:w="11906" w:h="16838"/>
@@ -692,6 +1659,304 @@
 <file path=word/numbering.xml><?xml version="1.0" encoding="utf-8"?>
 <w:numbering xmlns:wpc="http://schemas.microsoft.com/office/word/2010/wordprocessingCanvas" xmlns:cx="http://schemas.microsoft.com/office/drawing/2014/chartex" xmlns:cx1="http://schemas.microsoft.com/office/drawing/2015/9/8/chartex" xmlns:cx2="http://schemas.microsoft.com/office/drawing/2015/10/21/chartex" xmlns:cx3="http://schemas.microsoft.com/office/drawing/2016/5/9/chartex" xmlns:cx4="http://schemas.microsoft.com/office/drawing/2016/5/10/chartex" xmlns:cx5="http://schemas.microsoft.com/office/drawing/2016/5/11/chartex" xmlns:cx6="http://schemas.microsoft.com/office/drawing/2016/5/12/chartex" xmlns:cx7="http://schemas.microsoft.com/office/drawing/2016/5/13/chartex" xmlns:cx8="http://schemas.microsoft.com/office/drawing/2016/5/14/chartex" xmlns:mc="http://schemas.openxmlformats.org/markup-compatibility/2006" xmlns:aink="http://schemas.microsoft.com/office/drawing/2016/ink" xmlns:am3d="http://schemas.microsoft.com/office/drawing/2017/model3d" xmlns:o="urn:schemas-microsoft-com:office:office" xmlns:oel="http://schemas.microsoft.com/office/2019/extlst" xmlns:r="http://schemas.openxmlformats.org/officeDocument/2006/relationships" xmlns:m="http://schemas.openxmlformats.org/officeDocument/2006/math" xmlns:v="urn:schemas-microsoft-com:vml" xmlns:wp14="http://schemas.microsoft.com/office/word/2010/wordprocessingDrawing" xmlns:wp="http://schemas.openxmlformats.org/drawingml/2006/wordprocessingDrawing" xmlns:w10="urn:schemas-microsoft-com:office:word" xmlns:w="http://schemas.openxmlformats.org/wordprocessingml/2006/main" xmlns:w14="http://schemas.microsoft.com/office/word/2010/wordml" xmlns:w15="http://schemas.microsoft.com/office/word/2012/wordml" xmlns:w16cex="http://schemas.microsoft.com/office/word/2018/wordml/cex" xmlns:w16cid="http://schemas.microsoft.com/office/word/2016/wordml/cid" xmlns:w16="http://schemas.microsoft.com/office/word/2018/wordml" xmlns:w16du="http://schemas.microsoft.com/office/word/2023/wordml/word16du" xmlns:w16sdtdh="http://schemas.microsoft.com/office/word/2020/wordml/sdtdatahash" xmlns:w16sdtfl="http://schemas.microsoft.com/office/word/2024/wordml/sdtformatlock" xmlns:w16se="http://schemas.microsoft.com/office/word/2015/wordml/symex" xmlns:wpg="http://schemas.microsoft.com/office/word/2010/wordprocessingGroup" xmlns:wpi="http://schemas.microsoft.com/office/word/2010/wordprocessingInk" xmlns:wne="http://schemas.microsoft.com/office/word/2006/wordml" xmlns:wps="http://schemas.microsoft.com/office/word/2010/wordprocessingShape" mc:Ignorable="w14 w15 w16se w16cid w16 w16cex w16sdtdh w16sdtfl w16du wp14">
   <w:abstractNum w:abstractNumId="0" w15:restartNumberingAfterBreak="0">
+    <w:nsid w:val="32162087"/>
+    <w:multiLevelType w:val="multilevel"/>
+    <w:tmpl w:val="2B605C1A"/>
+    <w:lvl w:ilvl="0">
+      <w:start w:val="1"/>
+      <w:numFmt w:val="bullet"/>
+      <w:lvlText w:val=""/>
+      <w:lvlJc w:val="left"/>
+      <w:pPr>
+        <w:tabs>
+          <w:tab w:val="num" w:pos="720"/>
+        </w:tabs>
+        <w:ind w:left="720" w:hanging="360"/>
+      </w:pPr>
+      <w:rPr>
+        <w:rFonts w:ascii="Symbol" w:hAnsi="Symbol" w:hint="default"/>
+        <w:sz w:val="20"/>
+      </w:rPr>
+    </w:lvl>
+    <w:lvl w:ilvl="1" w:tentative="1">
+      <w:start w:val="1"/>
+      <w:numFmt w:val="bullet"/>
+      <w:lvlText w:val="o"/>
+      <w:lvlJc w:val="left"/>
+      <w:pPr>
+        <w:tabs>
+          <w:tab w:val="num" w:pos="1440"/>
+        </w:tabs>
+        <w:ind w:left="1440" w:hanging="360"/>
+      </w:pPr>
+      <w:rPr>
+        <w:rFonts w:ascii="Courier New" w:hAnsi="Courier New" w:hint="default"/>
+        <w:sz w:val="20"/>
+      </w:rPr>
+    </w:lvl>
+    <w:lvl w:ilvl="2" w:tentative="1">
+      <w:start w:val="1"/>
+      <w:numFmt w:val="bullet"/>
+      <w:lvlText w:val=""/>
+      <w:lvlJc w:val="left"/>
+      <w:pPr>
+        <w:tabs>
+          <w:tab w:val="num" w:pos="2160"/>
+        </w:tabs>
+        <w:ind w:left="2160" w:hanging="360"/>
+      </w:pPr>
+      <w:rPr>
+        <w:rFonts w:ascii="Wingdings" w:hAnsi="Wingdings" w:hint="default"/>
+        <w:sz w:val="20"/>
+      </w:rPr>
+    </w:lvl>
+    <w:lvl w:ilvl="3" w:tentative="1">
+      <w:start w:val="1"/>
+      <w:numFmt w:val="bullet"/>
+      <w:lvlText w:val=""/>
+      <w:lvlJc w:val="left"/>
+      <w:pPr>
+        <w:tabs>
+          <w:tab w:val="num" w:pos="2880"/>
+        </w:tabs>
+        <w:ind w:left="2880" w:hanging="360"/>
+      </w:pPr>
+      <w:rPr>
+        <w:rFonts w:ascii="Wingdings" w:hAnsi="Wingdings" w:hint="default"/>
+        <w:sz w:val="20"/>
+      </w:rPr>
+    </w:lvl>
+    <w:lvl w:ilvl="4" w:tentative="1">
+      <w:start w:val="1"/>
+      <w:numFmt w:val="bullet"/>
+      <w:lvlText w:val=""/>
+      <w:lvlJc w:val="left"/>
+      <w:pPr>
+        <w:tabs>
+          <w:tab w:val="num" w:pos="3600"/>
+        </w:tabs>
+        <w:ind w:left="3600" w:hanging="360"/>
+      </w:pPr>
+      <w:rPr>
+        <w:rFonts w:ascii="Wingdings" w:hAnsi="Wingdings" w:hint="default"/>
+        <w:sz w:val="20"/>
+      </w:rPr>
+    </w:lvl>
+    <w:lvl w:ilvl="5" w:tentative="1">
+      <w:start w:val="1"/>
+      <w:numFmt w:val="bullet"/>
+      <w:lvlText w:val=""/>
+      <w:lvlJc w:val="left"/>
+      <w:pPr>
+        <w:tabs>
+          <w:tab w:val="num" w:pos="4320"/>
+        </w:tabs>
+        <w:ind w:left="4320" w:hanging="360"/>
+      </w:pPr>
+      <w:rPr>
+        <w:rFonts w:ascii="Wingdings" w:hAnsi="Wingdings" w:hint="default"/>
+        <w:sz w:val="20"/>
+      </w:rPr>
+    </w:lvl>
+    <w:lvl w:ilvl="6" w:tentative="1">
+      <w:start w:val="1"/>
+      <w:numFmt w:val="bullet"/>
+      <w:lvlText w:val=""/>
+      <w:lvlJc w:val="left"/>
+      <w:pPr>
+        <w:tabs>
+          <w:tab w:val="num" w:pos="5040"/>
+        </w:tabs>
+        <w:ind w:left="5040" w:hanging="360"/>
+      </w:pPr>
+      <w:rPr>
+        <w:rFonts w:ascii="Wingdings" w:hAnsi="Wingdings" w:hint="default"/>
+        <w:sz w:val="20"/>
+      </w:rPr>
+    </w:lvl>
+    <w:lvl w:ilvl="7" w:tentative="1">
+      <w:start w:val="1"/>
+      <w:numFmt w:val="bullet"/>
+      <w:lvlText w:val=""/>
+      <w:lvlJc w:val="left"/>
+      <w:pPr>
+        <w:tabs>
+          <w:tab w:val="num" w:pos="5760"/>
+        </w:tabs>
+        <w:ind w:left="5760" w:hanging="360"/>
+      </w:pPr>
+      <w:rPr>
+        <w:rFonts w:ascii="Wingdings" w:hAnsi="Wingdings" w:hint="default"/>
+        <w:sz w:val="20"/>
+      </w:rPr>
+    </w:lvl>
+    <w:lvl w:ilvl="8" w:tentative="1">
+      <w:start w:val="1"/>
+      <w:numFmt w:val="bullet"/>
+      <w:lvlText w:val=""/>
+      <w:lvlJc w:val="left"/>
+      <w:pPr>
+        <w:tabs>
+          <w:tab w:val="num" w:pos="6480"/>
+        </w:tabs>
+        <w:ind w:left="6480" w:hanging="360"/>
+      </w:pPr>
+      <w:rPr>
+        <w:rFonts w:ascii="Wingdings" w:hAnsi="Wingdings" w:hint="default"/>
+        <w:sz w:val="20"/>
+      </w:rPr>
+    </w:lvl>
+  </w:abstractNum>
+  <w:abstractNum w:abstractNumId="1" w15:restartNumberingAfterBreak="0">
+    <w:nsid w:val="37033CAE"/>
+    <w:multiLevelType w:val="multilevel"/>
+    <w:tmpl w:val="3FF8609C"/>
+    <w:lvl w:ilvl="0">
+      <w:start w:val="1"/>
+      <w:numFmt w:val="bullet"/>
+      <w:lvlText w:val=""/>
+      <w:lvlJc w:val="left"/>
+      <w:pPr>
+        <w:tabs>
+          <w:tab w:val="num" w:pos="720"/>
+        </w:tabs>
+        <w:ind w:left="720" w:hanging="360"/>
+      </w:pPr>
+      <w:rPr>
+        <w:rFonts w:ascii="Symbol" w:hAnsi="Symbol" w:hint="default"/>
+        <w:sz w:val="20"/>
+      </w:rPr>
+    </w:lvl>
+    <w:lvl w:ilvl="1" w:tentative="1">
+      <w:start w:val="1"/>
+      <w:numFmt w:val="bullet"/>
+      <w:lvlText w:val="o"/>
+      <w:lvlJc w:val="left"/>
+      <w:pPr>
+        <w:tabs>
+          <w:tab w:val="num" w:pos="1440"/>
+        </w:tabs>
+        <w:ind w:left="1440" w:hanging="360"/>
+      </w:pPr>
+      <w:rPr>
+        <w:rFonts w:ascii="Courier New" w:hAnsi="Courier New" w:hint="default"/>
+        <w:sz w:val="20"/>
+      </w:rPr>
+    </w:lvl>
+    <w:lvl w:ilvl="2" w:tentative="1">
+      <w:start w:val="1"/>
+      <w:numFmt w:val="bullet"/>
+      <w:lvlText w:val=""/>
+      <w:lvlJc w:val="left"/>
+      <w:pPr>
+        <w:tabs>
+          <w:tab w:val="num" w:pos="2160"/>
+        </w:tabs>
+        <w:ind w:left="2160" w:hanging="360"/>
+      </w:pPr>
+      <w:rPr>
+        <w:rFonts w:ascii="Wingdings" w:hAnsi="Wingdings" w:hint="default"/>
+        <w:sz w:val="20"/>
+      </w:rPr>
+    </w:lvl>
+    <w:lvl w:ilvl="3" w:tentative="1">
+      <w:start w:val="1"/>
+      <w:numFmt w:val="bullet"/>
+      <w:lvlText w:val=""/>
+      <w:lvlJc w:val="left"/>
+      <w:pPr>
+        <w:tabs>
+          <w:tab w:val="num" w:pos="2880"/>
+        </w:tabs>
+        <w:ind w:left="2880" w:hanging="360"/>
+      </w:pPr>
+      <w:rPr>
+        <w:rFonts w:ascii="Wingdings" w:hAnsi="Wingdings" w:hint="default"/>
+        <w:sz w:val="20"/>
+      </w:rPr>
+    </w:lvl>
+    <w:lvl w:ilvl="4" w:tentative="1">
+      <w:start w:val="1"/>
+      <w:numFmt w:val="bullet"/>
+      <w:lvlText w:val=""/>
+      <w:lvlJc w:val="left"/>
+      <w:pPr>
+        <w:tabs>
+          <w:tab w:val="num" w:pos="3600"/>
+        </w:tabs>
+        <w:ind w:left="3600" w:hanging="360"/>
+      </w:pPr>
+      <w:rPr>
+        <w:rFonts w:ascii="Wingdings" w:hAnsi="Wingdings" w:hint="default"/>
+        <w:sz w:val="20"/>
+      </w:rPr>
+    </w:lvl>
+    <w:lvl w:ilvl="5" w:tentative="1">
+      <w:start w:val="1"/>
+      <w:numFmt w:val="bullet"/>
+      <w:lvlText w:val=""/>
+      <w:lvlJc w:val="left"/>
+      <w:pPr>
+        <w:tabs>
+          <w:tab w:val="num" w:pos="4320"/>
+        </w:tabs>
+        <w:ind w:left="4320" w:hanging="360"/>
+      </w:pPr>
+      <w:rPr>
+        <w:rFonts w:ascii="Wingdings" w:hAnsi="Wingdings" w:hint="default"/>
+        <w:sz w:val="20"/>
+      </w:rPr>
+    </w:lvl>
+    <w:lvl w:ilvl="6" w:tentative="1">
+      <w:start w:val="1"/>
+      <w:numFmt w:val="bullet"/>
+      <w:lvlText w:val=""/>
+      <w:lvlJc w:val="left"/>
+      <w:pPr>
+        <w:tabs>
+          <w:tab w:val="num" w:pos="5040"/>
+        </w:tabs>
+        <w:ind w:left="5040" w:hanging="360"/>
+      </w:pPr>
+      <w:rPr>
+        <w:rFonts w:ascii="Wingdings" w:hAnsi="Wingdings" w:hint="default"/>
+        <w:sz w:val="20"/>
+      </w:rPr>
+    </w:lvl>
+    <w:lvl w:ilvl="7" w:tentative="1">
+      <w:start w:val="1"/>
+      <w:numFmt w:val="bullet"/>
+      <w:lvlText w:val=""/>
+      <w:lvlJc w:val="left"/>
+      <w:pPr>
+        <w:tabs>
+          <w:tab w:val="num" w:pos="5760"/>
+        </w:tabs>
+        <w:ind w:left="5760" w:hanging="360"/>
+      </w:pPr>
+      <w:rPr>
+        <w:rFonts w:ascii="Wingdings" w:hAnsi="Wingdings" w:hint="default"/>
+        <w:sz w:val="20"/>
+      </w:rPr>
+    </w:lvl>
+    <w:lvl w:ilvl="8" w:tentative="1">
+      <w:start w:val="1"/>
+      <w:numFmt w:val="bullet"/>
+      <w:lvlText w:val=""/>
+      <w:lvlJc w:val="left"/>
+      <w:pPr>
+        <w:tabs>
+          <w:tab w:val="num" w:pos="6480"/>
+        </w:tabs>
+        <w:ind w:left="6480" w:hanging="360"/>
+      </w:pPr>
+      <w:rPr>
+        <w:rFonts w:ascii="Wingdings" w:hAnsi="Wingdings" w:hint="default"/>
+        <w:sz w:val="20"/>
+      </w:rPr>
+    </w:lvl>
+  </w:abstractNum>
+  <w:abstractNum w:abstractNumId="2" w15:restartNumberingAfterBreak="0">
     <w:nsid w:val="488609EB"/>
     <w:multiLevelType w:val="hybridMultilevel"/>
     <w:tmpl w:val="11E01BE4"/>
@@ -780,8 +2045,166 @@
       </w:pPr>
     </w:lvl>
   </w:abstractNum>
+  <w:abstractNum w:abstractNumId="3" w15:restartNumberingAfterBreak="0">
+    <w:nsid w:val="558E6E3F"/>
+    <w:multiLevelType w:val="multilevel"/>
+    <w:tmpl w:val="6DFAA186"/>
+    <w:lvl w:ilvl="0">
+      <w:start w:val="1"/>
+      <w:numFmt w:val="bullet"/>
+      <w:lvlText w:val=""/>
+      <w:lvlJc w:val="left"/>
+      <w:pPr>
+        <w:tabs>
+          <w:tab w:val="num" w:pos="720"/>
+        </w:tabs>
+        <w:ind w:left="720" w:hanging="360"/>
+      </w:pPr>
+      <w:rPr>
+        <w:rFonts w:ascii="Symbol" w:hAnsi="Symbol" w:hint="default"/>
+        <w:sz w:val="20"/>
+      </w:rPr>
+    </w:lvl>
+    <w:lvl w:ilvl="1" w:tentative="1">
+      <w:start w:val="1"/>
+      <w:numFmt w:val="bullet"/>
+      <w:lvlText w:val="o"/>
+      <w:lvlJc w:val="left"/>
+      <w:pPr>
+        <w:tabs>
+          <w:tab w:val="num" w:pos="1440"/>
+        </w:tabs>
+        <w:ind w:left="1440" w:hanging="360"/>
+      </w:pPr>
+      <w:rPr>
+        <w:rFonts w:ascii="Courier New" w:hAnsi="Courier New" w:hint="default"/>
+        <w:sz w:val="20"/>
+      </w:rPr>
+    </w:lvl>
+    <w:lvl w:ilvl="2" w:tentative="1">
+      <w:start w:val="1"/>
+      <w:numFmt w:val="bullet"/>
+      <w:lvlText w:val=""/>
+      <w:lvlJc w:val="left"/>
+      <w:pPr>
+        <w:tabs>
+          <w:tab w:val="num" w:pos="2160"/>
+        </w:tabs>
+        <w:ind w:left="2160" w:hanging="360"/>
+      </w:pPr>
+      <w:rPr>
+        <w:rFonts w:ascii="Wingdings" w:hAnsi="Wingdings" w:hint="default"/>
+        <w:sz w:val="20"/>
+      </w:rPr>
+    </w:lvl>
+    <w:lvl w:ilvl="3" w:tentative="1">
+      <w:start w:val="1"/>
+      <w:numFmt w:val="bullet"/>
+      <w:lvlText w:val=""/>
+      <w:lvlJc w:val="left"/>
+      <w:pPr>
+        <w:tabs>
+          <w:tab w:val="num" w:pos="2880"/>
+        </w:tabs>
+        <w:ind w:left="2880" w:hanging="360"/>
+      </w:pPr>
+      <w:rPr>
+        <w:rFonts w:ascii="Wingdings" w:hAnsi="Wingdings" w:hint="default"/>
+        <w:sz w:val="20"/>
+      </w:rPr>
+    </w:lvl>
+    <w:lvl w:ilvl="4" w:tentative="1">
+      <w:start w:val="1"/>
+      <w:numFmt w:val="bullet"/>
+      <w:lvlText w:val=""/>
+      <w:lvlJc w:val="left"/>
+      <w:pPr>
+        <w:tabs>
+          <w:tab w:val="num" w:pos="3600"/>
+        </w:tabs>
+        <w:ind w:left="3600" w:hanging="360"/>
+      </w:pPr>
+      <w:rPr>
+        <w:rFonts w:ascii="Wingdings" w:hAnsi="Wingdings" w:hint="default"/>
+        <w:sz w:val="20"/>
+      </w:rPr>
+    </w:lvl>
+    <w:lvl w:ilvl="5" w:tentative="1">
+      <w:start w:val="1"/>
+      <w:numFmt w:val="bullet"/>
+      <w:lvlText w:val=""/>
+      <w:lvlJc w:val="left"/>
+      <w:pPr>
+        <w:tabs>
+          <w:tab w:val="num" w:pos="4320"/>
+        </w:tabs>
+        <w:ind w:left="4320" w:hanging="360"/>
+      </w:pPr>
+      <w:rPr>
+        <w:rFonts w:ascii="Wingdings" w:hAnsi="Wingdings" w:hint="default"/>
+        <w:sz w:val="20"/>
+      </w:rPr>
+    </w:lvl>
+    <w:lvl w:ilvl="6" w:tentative="1">
+      <w:start w:val="1"/>
+      <w:numFmt w:val="bullet"/>
+      <w:lvlText w:val=""/>
+      <w:lvlJc w:val="left"/>
+      <w:pPr>
+        <w:tabs>
+          <w:tab w:val="num" w:pos="5040"/>
+        </w:tabs>
+        <w:ind w:left="5040" w:hanging="360"/>
+      </w:pPr>
+      <w:rPr>
+        <w:rFonts w:ascii="Wingdings" w:hAnsi="Wingdings" w:hint="default"/>
+        <w:sz w:val="20"/>
+      </w:rPr>
+    </w:lvl>
+    <w:lvl w:ilvl="7" w:tentative="1">
+      <w:start w:val="1"/>
+      <w:numFmt w:val="bullet"/>
+      <w:lvlText w:val=""/>
+      <w:lvlJc w:val="left"/>
+      <w:pPr>
+        <w:tabs>
+          <w:tab w:val="num" w:pos="5760"/>
+        </w:tabs>
+        <w:ind w:left="5760" w:hanging="360"/>
+      </w:pPr>
+      <w:rPr>
+        <w:rFonts w:ascii="Wingdings" w:hAnsi="Wingdings" w:hint="default"/>
+        <w:sz w:val="20"/>
+      </w:rPr>
+    </w:lvl>
+    <w:lvl w:ilvl="8" w:tentative="1">
+      <w:start w:val="1"/>
+      <w:numFmt w:val="bullet"/>
+      <w:lvlText w:val=""/>
+      <w:lvlJc w:val="left"/>
+      <w:pPr>
+        <w:tabs>
+          <w:tab w:val="num" w:pos="6480"/>
+        </w:tabs>
+        <w:ind w:left="6480" w:hanging="360"/>
+      </w:pPr>
+      <w:rPr>
+        <w:rFonts w:ascii="Wingdings" w:hAnsi="Wingdings" w:hint="default"/>
+        <w:sz w:val="20"/>
+      </w:rPr>
+    </w:lvl>
+  </w:abstractNum>
   <w:num w:numId="1" w16cid:durableId="170338846">
+    <w:abstractNumId w:val="2"/>
+  </w:num>
+  <w:num w:numId="2" w16cid:durableId="1909266121">
     <w:abstractNumId w:val="0"/>
+  </w:num>
+  <w:num w:numId="3" w16cid:durableId="210651078">
+    <w:abstractNumId w:val="3"/>
+  </w:num>
+  <w:num w:numId="4" w16cid:durableId="1568615838">
+    <w:abstractNumId w:val="1"/>
   </w:num>
 </w:numbering>
 </file>

</xml_diff>

<commit_message>
normal data distribution, standard normal data distribution, use of this distribution, hypothesis testing
</commit_message>
<xml_diff>
--- a/Ds_interview_questions.docx
+++ b/Ds_interview_questions.docx
@@ -12,13 +12,17 @@
         <w:rPr>
           <w:b/>
           <w:bCs/>
-          <w:lang w:val="en-US"/>
-        </w:rPr>
-      </w:pPr>
-      <w:r>
-        <w:rPr>
-          <w:b/>
-          <w:bCs/>
+          <w:sz w:val="28"/>
+          <w:szCs w:val="28"/>
+          <w:lang w:val="en-US"/>
+        </w:rPr>
+      </w:pPr>
+      <w:r>
+        <w:rPr>
+          <w:b/>
+          <w:bCs/>
+          <w:sz w:val="28"/>
+          <w:szCs w:val="28"/>
           <w:lang w:val="en-US"/>
         </w:rPr>
         <w:t>What is marginal probability</w:t>
@@ -182,13 +186,17 @@
         <w:rPr>
           <w:b/>
           <w:bCs/>
-          <w:lang w:val="en-US"/>
-        </w:rPr>
-      </w:pPr>
-      <w:r>
-        <w:rPr>
-          <w:b/>
-          <w:bCs/>
+          <w:sz w:val="28"/>
+          <w:szCs w:val="28"/>
+          <w:lang w:val="en-US"/>
+        </w:rPr>
+      </w:pPr>
+      <w:r>
+        <w:rPr>
+          <w:b/>
+          <w:bCs/>
+          <w:sz w:val="28"/>
+          <w:szCs w:val="28"/>
         </w:rPr>
         <w:t>What are the probability axioms?</w:t>
       </w:r>
@@ -385,13 +393,17 @@
         <w:rPr>
           <w:b/>
           <w:bCs/>
-          <w:lang w:val="en-US"/>
-        </w:rPr>
-      </w:pPr>
-      <w:r>
-        <w:rPr>
-          <w:b/>
-          <w:bCs/>
+          <w:sz w:val="28"/>
+          <w:szCs w:val="28"/>
+          <w:lang w:val="en-US"/>
+        </w:rPr>
+      </w:pPr>
+      <w:r>
+        <w:rPr>
+          <w:b/>
+          <w:bCs/>
+          <w:sz w:val="28"/>
+          <w:szCs w:val="28"/>
         </w:rPr>
         <w:t xml:space="preserve">What is Conditional </w:t>
       </w:r>
@@ -400,6 +412,8 @@
         <w:rPr>
           <w:b/>
           <w:bCs/>
+          <w:sz w:val="28"/>
+          <w:szCs w:val="28"/>
         </w:rPr>
         <w:t>probability ?</w:t>
       </w:r>
@@ -511,12 +525,16 @@
         <w:rPr>
           <w:b/>
           <w:bCs/>
-        </w:rPr>
-      </w:pPr>
-      <w:r>
-        <w:rPr>
-          <w:b/>
-          <w:bCs/>
+          <w:sz w:val="28"/>
+          <w:szCs w:val="28"/>
+        </w:rPr>
+      </w:pPr>
+      <w:r>
+        <w:rPr>
+          <w:b/>
+          <w:bCs/>
+          <w:sz w:val="28"/>
+          <w:szCs w:val="28"/>
         </w:rPr>
         <w:t>What is Bayes’ Theorem and when is it used in data science</w:t>
       </w:r>
@@ -524,6 +542,8 @@
         <w:rPr>
           <w:b/>
           <w:bCs/>
+          <w:sz w:val="28"/>
+          <w:szCs w:val="28"/>
         </w:rPr>
         <w:t>?</w:t>
       </w:r>
@@ -603,12 +623,16 @@
         <w:rPr>
           <w:b/>
           <w:bCs/>
-        </w:rPr>
-      </w:pPr>
-      <w:r>
-        <w:rPr>
-          <w:b/>
-          <w:bCs/>
+          <w:sz w:val="28"/>
+          <w:szCs w:val="28"/>
+        </w:rPr>
+      </w:pPr>
+      <w:r>
+        <w:rPr>
+          <w:b/>
+          <w:bCs/>
+          <w:sz w:val="28"/>
+          <w:szCs w:val="28"/>
         </w:rPr>
         <w:t>Define variance and conditional variance.</w:t>
       </w:r>
@@ -631,6 +655,7 @@
           <w:b/>
           <w:bCs/>
         </w:rPr>
+        <w:lastRenderedPageBreak/>
         <w:t>Variance</w:t>
       </w:r>
       <w:r>
@@ -654,7 +679,6 @@
           <w:b/>
           <w:bCs/>
         </w:rPr>
-        <w:lastRenderedPageBreak/>
         <w:t>Conditional Variance</w:t>
       </w:r>
       <w:r>
@@ -683,859 +707,221 @@
     </w:p>
     <w:p>
       <w:pPr>
-        <w:pStyle w:val="ListParagraph"/>
-      </w:pPr>
-    </w:p>
-    <w:p>
-      <w:pPr>
-        <w:pStyle w:val="ListParagraph"/>
-        <w:rPr>
-          <w:b/>
-          <w:bCs/>
-        </w:rPr>
-      </w:pPr>
-      <w:r>
-        <w:rPr>
-          <w:rFonts w:ascii="Segoe UI Emoji" w:hAnsi="Segoe UI Emoji" w:cs="Segoe UI Emoji"/>
-          <w:b/>
-          <w:bCs/>
-        </w:rPr>
-        <w:t>🔹</w:t>
-      </w:r>
-      <w:r>
-        <w:rPr>
-          <w:b/>
-          <w:bCs/>
-        </w:rPr>
-        <w:t xml:space="preserve"> First, </w:t>
-      </w:r>
-      <w:proofErr w:type="gramStart"/>
-      <w:r>
-        <w:rPr>
-          <w:b/>
-          <w:bCs/>
-        </w:rPr>
-        <w:t>What</w:t>
-      </w:r>
-      <w:proofErr w:type="gramEnd"/>
-      <w:r>
-        <w:rPr>
-          <w:b/>
-          <w:bCs/>
-        </w:rPr>
-        <w:t xml:space="preserve"> is Conditional Variance?</w:t>
-      </w:r>
-    </w:p>
-    <w:p>
-      <w:pPr>
-        <w:pStyle w:val="ListParagraph"/>
-        <w:rPr>
-          <w:b/>
-          <w:bCs/>
-        </w:rPr>
-      </w:pPr>
-    </w:p>
-    <w:p>
-      <w:pPr>
-        <w:pStyle w:val="ListParagraph"/>
-      </w:pPr>
-      <w:r>
-        <w:t xml:space="preserve">The </w:t>
-      </w:r>
-      <w:r>
-        <w:rPr>
-          <w:b/>
-          <w:bCs/>
-        </w:rPr>
-        <w:t>conditional variance</w:t>
-      </w:r>
-      <w:r>
-        <w:t xml:space="preserve"> of a random variable YYY given another variable XXX is:</w:t>
-      </w:r>
-    </w:p>
-    <w:p>
-      <w:pPr>
-        <w:pStyle w:val="ListParagraph"/>
-      </w:pPr>
-      <w:r>
-        <w:t>Var(Y</w:t>
-      </w:r>
-      <w:r>
-        <w:rPr>
-          <w:rFonts w:ascii="Cambria Math" w:hAnsi="Cambria Math" w:cs="Cambria Math"/>
-        </w:rPr>
-        <w:t>∣</w:t>
-      </w:r>
-      <w:proofErr w:type="gramStart"/>
-      <w:r>
-        <w:t>X)=</w:t>
-      </w:r>
-      <w:proofErr w:type="gramEnd"/>
-      <w:r>
-        <w:t>E[(Y</w:t>
-      </w:r>
-      <w:r>
-        <w:rPr>
-          <w:rFonts w:ascii="Calibri" w:hAnsi="Calibri" w:cs="Calibri"/>
-        </w:rPr>
-        <w:t>−</w:t>
-      </w:r>
-      <w:r>
-        <w:t>E[Y</w:t>
-      </w:r>
-      <w:r>
-        <w:rPr>
-          <w:rFonts w:ascii="Cambria Math" w:hAnsi="Cambria Math" w:cs="Cambria Math"/>
-        </w:rPr>
-        <w:t>∣</w:t>
-      </w:r>
-      <w:r>
-        <w:t>X])2</w:t>
-      </w:r>
-      <w:r>
-        <w:rPr>
-          <w:rFonts w:ascii="Cambria Math" w:hAnsi="Cambria Math" w:cs="Cambria Math"/>
-        </w:rPr>
-        <w:t>∣</w:t>
-      </w:r>
-      <w:r>
-        <w:t>X]\text{Var}(Y \mid X) = \</w:t>
-      </w:r>
-      <w:proofErr w:type="spellStart"/>
-      <w:r>
-        <w:t>mathbb</w:t>
-      </w:r>
-      <w:proofErr w:type="spellEnd"/>
-      <w:r>
-        <w:t>{E}[(Y - \</w:t>
-      </w:r>
-      <w:proofErr w:type="spellStart"/>
-      <w:r>
-        <w:t>mathbb</w:t>
-      </w:r>
-      <w:proofErr w:type="spellEnd"/>
-      <w:r>
-        <w:t>{E}[Y \mid X])^2 \mid X]Var(Y</w:t>
-      </w:r>
-      <w:r>
-        <w:rPr>
-          <w:rFonts w:ascii="Cambria Math" w:hAnsi="Cambria Math" w:cs="Cambria Math"/>
-        </w:rPr>
-        <w:t>∣</w:t>
-      </w:r>
-      <w:r>
-        <w:t>X)=E[(Y−E[Y</w:t>
-      </w:r>
-      <w:r>
-        <w:rPr>
-          <w:rFonts w:ascii="Cambria Math" w:hAnsi="Cambria Math" w:cs="Cambria Math"/>
-        </w:rPr>
-        <w:t>∣</w:t>
-      </w:r>
-      <w:r>
-        <w:t>X])2</w:t>
-      </w:r>
-      <w:r>
-        <w:rPr>
-          <w:rFonts w:ascii="Cambria Math" w:hAnsi="Cambria Math" w:cs="Cambria Math"/>
-        </w:rPr>
-        <w:t>∣</w:t>
-      </w:r>
-      <w:r>
-        <w:t xml:space="preserve">X] </w:t>
-      </w:r>
-    </w:p>
-    <w:p>
-      <w:pPr>
-        <w:pStyle w:val="ListParagraph"/>
-      </w:pPr>
-      <w:r>
-        <w:t xml:space="preserve">It measures how much </w:t>
-      </w:r>
-      <w:r>
-        <w:rPr>
-          <w:b/>
-          <w:bCs/>
-        </w:rPr>
-        <w:t>Y varies</w:t>
-      </w:r>
-      <w:r>
-        <w:t xml:space="preserve">, </w:t>
-      </w:r>
-      <w:r>
-        <w:rPr>
-          <w:i/>
-          <w:iCs/>
-        </w:rPr>
-        <w:t>given the value of</w:t>
-      </w:r>
-      <w:r>
-        <w:t xml:space="preserve"> XXX.</w:t>
-      </w:r>
-    </w:p>
-    <w:p>
-      <w:pPr>
-        <w:pStyle w:val="ListParagraph"/>
-      </w:pPr>
-      <w:r>
-        <w:pict w14:anchorId="3058B704">
-          <v:rect id="_x0000_i1049" style="width:0;height:1.5pt" o:hralign="center" o:hrstd="t" o:hr="t" fillcolor="#a0a0a0" stroked="f"/>
-        </w:pict>
-      </w:r>
-    </w:p>
-    <w:p>
-      <w:pPr>
-        <w:pStyle w:val="ListParagraph"/>
-        <w:rPr>
-          <w:b/>
-          <w:bCs/>
-        </w:rPr>
-      </w:pPr>
-      <w:r>
-        <w:rPr>
-          <w:rFonts w:ascii="Segoe UI Emoji" w:hAnsi="Segoe UI Emoji" w:cs="Segoe UI Emoji"/>
-          <w:b/>
-          <w:bCs/>
-        </w:rPr>
-        <w:t>🔸</w:t>
-      </w:r>
-      <w:r>
-        <w:rPr>
-          <w:b/>
-          <w:bCs/>
-        </w:rPr>
-        <w:t xml:space="preserve"> Simple Example (Discrete)</w:t>
-      </w:r>
-    </w:p>
-    <w:p>
-      <w:pPr>
-        <w:pStyle w:val="ListParagraph"/>
-      </w:pPr>
-      <w:r>
-        <w:t>Let’s say you have the following data showing a variable XXX (like a group or category), and a response variable YYY (like test scores):</w:t>
-      </w:r>
-    </w:p>
-    <w:tbl>
-      <w:tblPr>
-        <w:tblW w:w="0" w:type="auto"/>
-        <w:tblCellSpacing w:w="15" w:type="dxa"/>
-        <w:tblCellMar>
-          <w:top w:w="15" w:type="dxa"/>
-          <w:left w:w="15" w:type="dxa"/>
-          <w:bottom w:w="15" w:type="dxa"/>
-          <w:right w:w="15" w:type="dxa"/>
-        </w:tblCellMar>
-        <w:tblLook w:val="04A0" w:firstRow="1" w:lastRow="0" w:firstColumn="1" w:lastColumn="0" w:noHBand="0" w:noVBand="1"/>
-      </w:tblPr>
-      <w:tblGrid>
-        <w:gridCol w:w="1674"/>
-        <w:gridCol w:w="1596"/>
-      </w:tblGrid>
-      <w:tr>
-        <w:trPr>
-          <w:tblHeader/>
-          <w:tblCellSpacing w:w="15" w:type="dxa"/>
-        </w:trPr>
-        <w:tc>
-          <w:tcPr>
-            <w:tcW w:w="0" w:type="auto"/>
-            <w:vAlign w:val="center"/>
-            <w:hideMark/>
-          </w:tcPr>
-          <w:p>
-            <w:pPr>
-              <w:pStyle w:val="ListParagraph"/>
-              <w:rPr>
-                <w:b/>
-                <w:bCs/>
-              </w:rPr>
-            </w:pPr>
-            <w:r>
-              <w:rPr>
-                <w:b/>
-                <w:bCs/>
-              </w:rPr>
-              <w:t>X (Group)</w:t>
-            </w:r>
-          </w:p>
-        </w:tc>
-        <w:tc>
-          <w:tcPr>
-            <w:tcW w:w="0" w:type="auto"/>
-            <w:vAlign w:val="center"/>
-            <w:hideMark/>
-          </w:tcPr>
-          <w:p>
-            <w:pPr>
-              <w:pStyle w:val="ListParagraph"/>
-              <w:rPr>
-                <w:b/>
-                <w:bCs/>
-              </w:rPr>
-            </w:pPr>
-            <w:r>
-              <w:rPr>
-                <w:b/>
-                <w:bCs/>
-              </w:rPr>
-              <w:t>Y (Score)</w:t>
-            </w:r>
-          </w:p>
-        </w:tc>
-      </w:tr>
-      <w:tr>
-        <w:trPr>
-          <w:tblCellSpacing w:w="15" w:type="dxa"/>
-        </w:trPr>
-        <w:tc>
-          <w:tcPr>
-            <w:tcW w:w="0" w:type="auto"/>
-            <w:vAlign w:val="center"/>
-            <w:hideMark/>
-          </w:tcPr>
-          <w:p>
-            <w:pPr>
-              <w:pStyle w:val="ListParagraph"/>
-            </w:pPr>
-            <w:r>
-              <w:t>A</w:t>
-            </w:r>
-          </w:p>
-        </w:tc>
-        <w:tc>
-          <w:tcPr>
-            <w:tcW w:w="0" w:type="auto"/>
-            <w:vAlign w:val="center"/>
-            <w:hideMark/>
-          </w:tcPr>
-          <w:p>
-            <w:pPr>
-              <w:pStyle w:val="ListParagraph"/>
-            </w:pPr>
-            <w:r>
-              <w:t>70</w:t>
-            </w:r>
-          </w:p>
-        </w:tc>
-      </w:tr>
-      <w:tr>
-        <w:trPr>
-          <w:tblCellSpacing w:w="15" w:type="dxa"/>
-        </w:trPr>
-        <w:tc>
-          <w:tcPr>
-            <w:tcW w:w="0" w:type="auto"/>
-            <w:vAlign w:val="center"/>
-            <w:hideMark/>
-          </w:tcPr>
-          <w:p>
-            <w:pPr>
-              <w:pStyle w:val="ListParagraph"/>
-            </w:pPr>
-            <w:r>
-              <w:t>A</w:t>
-            </w:r>
-          </w:p>
-        </w:tc>
-        <w:tc>
-          <w:tcPr>
-            <w:tcW w:w="0" w:type="auto"/>
-            <w:vAlign w:val="center"/>
-            <w:hideMark/>
-          </w:tcPr>
-          <w:p>
-            <w:pPr>
-              <w:pStyle w:val="ListParagraph"/>
-            </w:pPr>
-            <w:r>
-              <w:t>75</w:t>
-            </w:r>
-          </w:p>
-        </w:tc>
-      </w:tr>
-      <w:tr>
-        <w:trPr>
-          <w:tblCellSpacing w:w="15" w:type="dxa"/>
-        </w:trPr>
-        <w:tc>
-          <w:tcPr>
-            <w:tcW w:w="0" w:type="auto"/>
-            <w:vAlign w:val="center"/>
-            <w:hideMark/>
-          </w:tcPr>
-          <w:p>
-            <w:pPr>
-              <w:pStyle w:val="ListParagraph"/>
-            </w:pPr>
-            <w:r>
-              <w:t>A</w:t>
-            </w:r>
-          </w:p>
-        </w:tc>
-        <w:tc>
-          <w:tcPr>
-            <w:tcW w:w="0" w:type="auto"/>
-            <w:vAlign w:val="center"/>
-            <w:hideMark/>
-          </w:tcPr>
-          <w:p>
-            <w:pPr>
-              <w:pStyle w:val="ListParagraph"/>
-            </w:pPr>
-            <w:r>
-              <w:t>65</w:t>
-            </w:r>
-          </w:p>
-        </w:tc>
-      </w:tr>
-      <w:tr>
-        <w:trPr>
-          <w:tblCellSpacing w:w="15" w:type="dxa"/>
-        </w:trPr>
-        <w:tc>
-          <w:tcPr>
-            <w:tcW w:w="0" w:type="auto"/>
-            <w:vAlign w:val="center"/>
-            <w:hideMark/>
-          </w:tcPr>
-          <w:p>
-            <w:pPr>
-              <w:pStyle w:val="ListParagraph"/>
-            </w:pPr>
-            <w:r>
-              <w:t>B</w:t>
-            </w:r>
-          </w:p>
-        </w:tc>
-        <w:tc>
-          <w:tcPr>
-            <w:tcW w:w="0" w:type="auto"/>
-            <w:vAlign w:val="center"/>
-            <w:hideMark/>
-          </w:tcPr>
-          <w:p>
-            <w:pPr>
-              <w:pStyle w:val="ListParagraph"/>
-            </w:pPr>
-            <w:r>
-              <w:t>90</w:t>
-            </w:r>
-          </w:p>
-        </w:tc>
-      </w:tr>
-      <w:tr>
-        <w:trPr>
-          <w:tblCellSpacing w:w="15" w:type="dxa"/>
-        </w:trPr>
-        <w:tc>
-          <w:tcPr>
-            <w:tcW w:w="0" w:type="auto"/>
-            <w:vAlign w:val="center"/>
-            <w:hideMark/>
-          </w:tcPr>
-          <w:p>
-            <w:pPr>
-              <w:pStyle w:val="ListParagraph"/>
-            </w:pPr>
-            <w:r>
-              <w:t>B</w:t>
-            </w:r>
-          </w:p>
-        </w:tc>
-        <w:tc>
-          <w:tcPr>
-            <w:tcW w:w="0" w:type="auto"/>
-            <w:vAlign w:val="center"/>
-            <w:hideMark/>
-          </w:tcPr>
-          <w:p>
-            <w:pPr>
-              <w:pStyle w:val="ListParagraph"/>
-            </w:pPr>
-            <w:r>
-              <w:t>95</w:t>
-            </w:r>
-          </w:p>
-        </w:tc>
-      </w:tr>
-      <w:tr>
-        <w:trPr>
-          <w:tblCellSpacing w:w="15" w:type="dxa"/>
-        </w:trPr>
-        <w:tc>
-          <w:tcPr>
-            <w:tcW w:w="0" w:type="auto"/>
-            <w:vAlign w:val="center"/>
-            <w:hideMark/>
-          </w:tcPr>
-          <w:p>
-            <w:pPr>
-              <w:pStyle w:val="ListParagraph"/>
-            </w:pPr>
-            <w:r>
-              <w:t>B</w:t>
-            </w:r>
-          </w:p>
-        </w:tc>
-        <w:tc>
-          <w:tcPr>
-            <w:tcW w:w="0" w:type="auto"/>
-            <w:vAlign w:val="center"/>
-            <w:hideMark/>
-          </w:tcPr>
-          <w:p>
-            <w:pPr>
-              <w:pStyle w:val="ListParagraph"/>
-            </w:pPr>
-            <w:r>
-              <w:t>85</w:t>
-            </w:r>
-          </w:p>
-        </w:tc>
-      </w:tr>
-    </w:tbl>
-    <w:p>
-      <w:pPr>
-        <w:pStyle w:val="ListParagraph"/>
-      </w:pPr>
-      <w:r>
-        <w:t xml:space="preserve">Let’s compute the </w:t>
-      </w:r>
-      <w:r>
-        <w:rPr>
-          <w:b/>
-          <w:bCs/>
-        </w:rPr>
-        <w:t>conditional variance of Y given X=A</w:t>
-      </w:r>
-      <w:r>
-        <w:t xml:space="preserve"> and </w:t>
-      </w:r>
-      <w:r>
-        <w:rPr>
-          <w:b/>
-          <w:bCs/>
-        </w:rPr>
-        <w:t>X=B</w:t>
-      </w:r>
-      <w:r>
-        <w:t>.</w:t>
-      </w:r>
-    </w:p>
-    <w:p>
-      <w:pPr>
-        <w:pStyle w:val="ListParagraph"/>
-      </w:pPr>
-      <w:r>
-        <w:pict w14:anchorId="5671DEEE">
-          <v:rect id="_x0000_i1050" style="width:0;height:1.5pt" o:hralign="center" o:hrstd="t" o:hr="t" fillcolor="#a0a0a0" stroked="f"/>
-        </w:pict>
-      </w:r>
-    </w:p>
-    <w:p>
-      <w:pPr>
-        <w:pStyle w:val="ListParagraph"/>
-        <w:rPr>
-          <w:b/>
-          <w:bCs/>
-        </w:rPr>
-      </w:pPr>
-      <w:r>
-        <w:rPr>
-          <w:rFonts w:ascii="Segoe UI Emoji" w:hAnsi="Segoe UI Emoji" w:cs="Segoe UI Emoji"/>
-          <w:b/>
-          <w:bCs/>
-        </w:rPr>
-        <w:t>📌</w:t>
-      </w:r>
-      <w:r>
-        <w:rPr>
-          <w:b/>
-          <w:bCs/>
-        </w:rPr>
-        <w:t xml:space="preserve"> Step-by-step for X = A:</w:t>
-      </w:r>
-    </w:p>
-    <w:p>
-      <w:pPr>
-        <w:pStyle w:val="ListParagraph"/>
-      </w:pPr>
-      <w:r>
-        <w:t>Y values when X=A: [70, 75, 65]</w:t>
-      </w:r>
-    </w:p>
-    <w:p>
-      <w:pPr>
-        <w:pStyle w:val="ListParagraph"/>
-        <w:numPr>
-          <w:ilvl w:val="0"/>
-          <w:numId w:val="2"/>
-        </w:numPr>
-      </w:pPr>
-      <w:r>
-        <w:t>Mean of Y|X=A = (70+75+65)/3=70(70 + 75 + 65)/3 = 70(70+75+65)/3=70</w:t>
-      </w:r>
-    </w:p>
-    <w:p>
-      <w:pPr>
-        <w:pStyle w:val="ListParagraph"/>
-        <w:numPr>
-          <w:ilvl w:val="0"/>
-          <w:numId w:val="2"/>
-        </w:numPr>
-      </w:pPr>
-      <w:r>
-        <w:t>Variance of Y|X=A:</w:t>
-      </w:r>
-    </w:p>
-    <w:p>
-      <w:pPr>
-        <w:pStyle w:val="ListParagraph"/>
-      </w:pPr>
-      <w:r>
-        <w:t>(70−70)2+(75−70)2+(65−70)23=0+25+253=503≈16.67\</w:t>
-      </w:r>
-      <w:proofErr w:type="gramStart"/>
-      <w:r>
-        <w:t>frac{</w:t>
-      </w:r>
-      <w:proofErr w:type="gramEnd"/>
-      <w:r>
-        <w:t>(70 - 70)^2 + (75 - 70)^2 + (65 - 70)^2}{3} = \frac{0 + 25 + 25}{3} = \frac{50}{3} \</w:t>
-      </w:r>
-      <w:proofErr w:type="spellStart"/>
-      <w:r>
-        <w:t>approx</w:t>
-      </w:r>
-      <w:proofErr w:type="spellEnd"/>
-      <w:r>
-        <w:t xml:space="preserve"> 16.673(70−70)2+(75−70)2+(65−70)2​=30+25+25​=350​≈16.67 </w:t>
-      </w:r>
-    </w:p>
-    <w:p>
-      <w:pPr>
-        <w:pStyle w:val="ListParagraph"/>
-      </w:pPr>
-      <w:r>
-        <w:pict w14:anchorId="69823F6D">
-          <v:rect id="_x0000_i1051" style="width:0;height:1.5pt" o:hralign="center" o:hrstd="t" o:hr="t" fillcolor="#a0a0a0" stroked="f"/>
-        </w:pict>
-      </w:r>
-    </w:p>
-    <w:p>
-      <w:pPr>
-        <w:pStyle w:val="ListParagraph"/>
-        <w:rPr>
-          <w:b/>
-          <w:bCs/>
-        </w:rPr>
-      </w:pPr>
-      <w:r>
-        <w:rPr>
-          <w:rFonts w:ascii="Segoe UI Emoji" w:hAnsi="Segoe UI Emoji" w:cs="Segoe UI Emoji"/>
-          <w:b/>
-          <w:bCs/>
-        </w:rPr>
-        <w:t>📌</w:t>
-      </w:r>
-      <w:r>
-        <w:rPr>
-          <w:b/>
-          <w:bCs/>
-        </w:rPr>
-        <w:t xml:space="preserve"> For X = B:</w:t>
-      </w:r>
-    </w:p>
-    <w:p>
-      <w:pPr>
-        <w:pStyle w:val="ListParagraph"/>
-      </w:pPr>
-      <w:r>
-        <w:t>Y values when X=B: [90, 95, 85]</w:t>
-      </w:r>
-    </w:p>
-    <w:p>
-      <w:pPr>
-        <w:pStyle w:val="ListParagraph"/>
-        <w:numPr>
-          <w:ilvl w:val="0"/>
-          <w:numId w:val="3"/>
-        </w:numPr>
-      </w:pPr>
-      <w:r>
-        <w:t>Mean of Y|X=B = (90+95+85)/3=90(90 + 95 + 85)/3 = 90(90+95+85)/3=90</w:t>
-      </w:r>
-    </w:p>
-    <w:p>
-      <w:pPr>
-        <w:pStyle w:val="ListParagraph"/>
-        <w:numPr>
-          <w:ilvl w:val="0"/>
-          <w:numId w:val="3"/>
-        </w:numPr>
-      </w:pPr>
-      <w:r>
-        <w:t>Variance of Y|X=B:</w:t>
-      </w:r>
-    </w:p>
-    <w:p>
-      <w:pPr>
-        <w:pStyle w:val="ListParagraph"/>
-      </w:pPr>
-      <w:r>
-        <w:t>(90−90)2+(95−90)2+(85−90)23=0+25+253=503≈16.67\</w:t>
-      </w:r>
-      <w:proofErr w:type="gramStart"/>
-      <w:r>
-        <w:t>frac{</w:t>
-      </w:r>
-      <w:proofErr w:type="gramEnd"/>
-      <w:r>
-        <w:t>(90 - 90)^2 + (95 - 90)^2 + (85 - 90)^2}{3} = \frac{0 + 25 + 25}{3} = \frac{50}{3} \</w:t>
-      </w:r>
-      <w:proofErr w:type="spellStart"/>
-      <w:r>
-        <w:t>approx</w:t>
-      </w:r>
-      <w:proofErr w:type="spellEnd"/>
-      <w:r>
-        <w:t xml:space="preserve"> 16.673(90−90)2+(95−90)2+(85−90)2​=30+25+25​=350​≈16.67 </w:t>
-      </w:r>
-    </w:p>
-    <w:p>
-      <w:pPr>
-        <w:pStyle w:val="ListParagraph"/>
-      </w:pPr>
-      <w:r>
-        <w:pict w14:anchorId="44C8392D">
-          <v:rect id="_x0000_i1052" style="width:0;height:1.5pt" o:hralign="center" o:hrstd="t" o:hr="t" fillcolor="#a0a0a0" stroked="f"/>
-        </w:pict>
-      </w:r>
-    </w:p>
-    <w:p>
-      <w:pPr>
-        <w:pStyle w:val="ListParagraph"/>
-      </w:pPr>
-      <w:proofErr w:type="gramStart"/>
-      <w:r>
-        <w:t>So</w:t>
-      </w:r>
-      <w:proofErr w:type="gramEnd"/>
-      <w:r>
-        <w:t xml:space="preserve"> in this example:</w:t>
-      </w:r>
-    </w:p>
-    <w:p>
-      <w:pPr>
-        <w:pStyle w:val="ListParagraph"/>
-        <w:numPr>
-          <w:ilvl w:val="0"/>
-          <w:numId w:val="4"/>
-        </w:numPr>
-      </w:pPr>
-      <w:r>
-        <w:lastRenderedPageBreak/>
-        <w:t>Var(Y</w:t>
-      </w:r>
-      <w:r>
-        <w:rPr>
-          <w:rFonts w:ascii="Cambria Math" w:hAnsi="Cambria Math" w:cs="Cambria Math"/>
-        </w:rPr>
-        <w:t>∣</w:t>
-      </w:r>
-      <w:r>
-        <w:t>X=</w:t>
-      </w:r>
-      <w:proofErr w:type="gramStart"/>
-      <w:r>
-        <w:t>A)</w:t>
-      </w:r>
-      <w:r>
-        <w:rPr>
-          <w:rFonts w:ascii="Calibri" w:hAnsi="Calibri" w:cs="Calibri"/>
-        </w:rPr>
-        <w:t>≈</w:t>
-      </w:r>
-      <w:proofErr w:type="gramEnd"/>
-      <w:r>
-        <w:t>16.67\text{Var}(Y \mid X=A) \</w:t>
-      </w:r>
-      <w:proofErr w:type="spellStart"/>
-      <w:r>
-        <w:t>approx</w:t>
-      </w:r>
-      <w:proofErr w:type="spellEnd"/>
-      <w:r>
-        <w:t xml:space="preserve"> 16.67Var(Y</w:t>
-      </w:r>
-      <w:r>
-        <w:rPr>
-          <w:rFonts w:ascii="Cambria Math" w:hAnsi="Cambria Math" w:cs="Cambria Math"/>
-        </w:rPr>
-        <w:t>∣</w:t>
-      </w:r>
-      <w:r>
-        <w:t>X=A)≈16.67</w:t>
-      </w:r>
-    </w:p>
-    <w:p>
-      <w:pPr>
-        <w:pStyle w:val="ListParagraph"/>
-        <w:numPr>
-          <w:ilvl w:val="0"/>
-          <w:numId w:val="4"/>
-        </w:numPr>
-      </w:pPr>
-      <w:r>
-        <w:t>Var(Y</w:t>
-      </w:r>
-      <w:r>
-        <w:rPr>
-          <w:rFonts w:ascii="Cambria Math" w:hAnsi="Cambria Math" w:cs="Cambria Math"/>
-        </w:rPr>
-        <w:t>∣</w:t>
-      </w:r>
-      <w:r>
-        <w:t>X=</w:t>
-      </w:r>
-      <w:proofErr w:type="gramStart"/>
-      <w:r>
-        <w:t>B)</w:t>
-      </w:r>
-      <w:r>
-        <w:rPr>
-          <w:rFonts w:ascii="Calibri" w:hAnsi="Calibri" w:cs="Calibri"/>
-        </w:rPr>
-        <w:t>≈</w:t>
-      </w:r>
-      <w:proofErr w:type="gramEnd"/>
-      <w:r>
-        <w:t>16.67\text{Var}(Y \mid X=B) \</w:t>
-      </w:r>
-      <w:proofErr w:type="spellStart"/>
-      <w:r>
-        <w:t>approx</w:t>
-      </w:r>
-      <w:proofErr w:type="spellEnd"/>
-      <w:r>
-        <w:t xml:space="preserve"> 16.67Var(Y</w:t>
-      </w:r>
-      <w:r>
-        <w:rPr>
-          <w:rFonts w:ascii="Cambria Math" w:hAnsi="Cambria Math" w:cs="Cambria Math"/>
-        </w:rPr>
-        <w:t>∣</w:t>
-      </w:r>
-      <w:r>
-        <w:t>X=B)≈16.67</w:t>
-      </w:r>
-    </w:p>
-    <w:p>
-      <w:pPr>
-        <w:rPr>
-          <w:lang w:val="en-US"/>
-        </w:rPr>
-      </w:pPr>
+        <w:rPr>
+          <w:lang w:val="en-US"/>
+        </w:rPr>
+      </w:pPr>
+      <w:r>
+        <w:rPr>
+          <w:lang w:val="en-US"/>
+        </w:rPr>
+        <w:t xml:space="preserve">                  </w:t>
+      </w:r>
+      <w:r>
+        <w:rPr>
+          <w:lang w:val="en-US"/>
+        </w:rPr>
+        <w:drawing>
+          <wp:inline distT="0" distB="0" distL="0" distR="0" wp14:anchorId="3D59BB96" wp14:editId="6583ED93">
+            <wp:extent cx="3394364" cy="949473"/>
+            <wp:effectExtent l="0" t="0" r="0" b="3175"/>
+            <wp:docPr id="1895230674" name="Picture 1"/>
+            <wp:cNvGraphicFramePr>
+              <a:graphicFrameLocks xmlns:a="http://schemas.openxmlformats.org/drawingml/2006/main" noChangeAspect="1"/>
+            </wp:cNvGraphicFramePr>
+            <a:graphic xmlns:a="http://schemas.openxmlformats.org/drawingml/2006/main">
+              <a:graphicData uri="http://schemas.openxmlformats.org/drawingml/2006/picture">
+                <pic:pic xmlns:pic="http://schemas.openxmlformats.org/drawingml/2006/picture">
+                  <pic:nvPicPr>
+                    <pic:cNvPr id="1895230674" name=""/>
+                    <pic:cNvPicPr/>
+                  </pic:nvPicPr>
+                  <pic:blipFill>
+                    <a:blip r:embed="rId9"/>
+                    <a:stretch>
+                      <a:fillRect/>
+                    </a:stretch>
+                  </pic:blipFill>
+                  <pic:spPr>
+                    <a:xfrm>
+                      <a:off x="0" y="0"/>
+                      <a:ext cx="3431553" cy="959876"/>
+                    </a:xfrm>
+                    <a:prstGeom prst="rect">
+                      <a:avLst/>
+                    </a:prstGeom>
+                  </pic:spPr>
+                </pic:pic>
+              </a:graphicData>
+            </a:graphic>
+          </wp:inline>
+        </w:drawing>
+      </w:r>
+    </w:p>
+    <w:p>
+      <w:pPr>
+        <w:rPr>
+          <w:lang w:val="en-US"/>
+        </w:rPr>
+      </w:pPr>
+      <w:r>
+        <w:rPr>
+          <w:lang w:val="en-US"/>
+        </w:rPr>
+        <w:t xml:space="preserve">               </w:t>
+      </w:r>
+      <w:r>
+        <w:rPr>
+          <w:lang w:val="en-US"/>
+        </w:rPr>
+        <w:drawing>
+          <wp:inline distT="0" distB="0" distL="0" distR="0" wp14:anchorId="60D268C8" wp14:editId="4AB07ABF">
+            <wp:extent cx="4020072" cy="2791691"/>
+            <wp:effectExtent l="0" t="0" r="0" b="8890"/>
+            <wp:docPr id="1283532404" name="Picture 1"/>
+            <wp:cNvGraphicFramePr>
+              <a:graphicFrameLocks xmlns:a="http://schemas.openxmlformats.org/drawingml/2006/main" noChangeAspect="1"/>
+            </wp:cNvGraphicFramePr>
+            <a:graphic xmlns:a="http://schemas.openxmlformats.org/drawingml/2006/main">
+              <a:graphicData uri="http://schemas.openxmlformats.org/drawingml/2006/picture">
+                <pic:pic xmlns:pic="http://schemas.openxmlformats.org/drawingml/2006/picture">
+                  <pic:nvPicPr>
+                    <pic:cNvPr id="1283532404" name=""/>
+                    <pic:cNvPicPr/>
+                  </pic:nvPicPr>
+                  <pic:blipFill>
+                    <a:blip r:embed="rId10"/>
+                    <a:stretch>
+                      <a:fillRect/>
+                    </a:stretch>
+                  </pic:blipFill>
+                  <pic:spPr>
+                    <a:xfrm>
+                      <a:off x="0" y="0"/>
+                      <a:ext cx="4044525" cy="2808672"/>
+                    </a:xfrm>
+                    <a:prstGeom prst="rect">
+                      <a:avLst/>
+                    </a:prstGeom>
+                  </pic:spPr>
+                </pic:pic>
+              </a:graphicData>
+            </a:graphic>
+          </wp:inline>
+        </w:drawing>
+      </w:r>
+    </w:p>
+    <w:p>
+      <w:pPr>
+        <w:rPr>
+          <w:lang w:val="en-US"/>
+        </w:rPr>
+      </w:pPr>
+      <w:r>
+        <w:rPr>
+          <w:lang w:val="en-US"/>
+        </w:rPr>
+        <w:t xml:space="preserve">              </w:t>
+      </w:r>
+      <w:r>
+        <w:rPr>
+          <w:lang w:val="en-US"/>
+        </w:rPr>
+        <w:drawing>
+          <wp:inline distT="0" distB="0" distL="0" distR="0" wp14:anchorId="7ADDC0C3" wp14:editId="63550343">
+            <wp:extent cx="3138055" cy="2440285"/>
+            <wp:effectExtent l="0" t="0" r="5715" b="0"/>
+            <wp:docPr id="1598805644" name="Picture 1"/>
+            <wp:cNvGraphicFramePr>
+              <a:graphicFrameLocks xmlns:a="http://schemas.openxmlformats.org/drawingml/2006/main" noChangeAspect="1"/>
+            </wp:cNvGraphicFramePr>
+            <a:graphic xmlns:a="http://schemas.openxmlformats.org/drawingml/2006/main">
+              <a:graphicData uri="http://schemas.openxmlformats.org/drawingml/2006/picture">
+                <pic:pic xmlns:pic="http://schemas.openxmlformats.org/drawingml/2006/picture">
+                  <pic:nvPicPr>
+                    <pic:cNvPr id="1598805644" name=""/>
+                    <pic:cNvPicPr/>
+                  </pic:nvPicPr>
+                  <pic:blipFill>
+                    <a:blip r:embed="rId11"/>
+                    <a:stretch>
+                      <a:fillRect/>
+                    </a:stretch>
+                  </pic:blipFill>
+                  <pic:spPr>
+                    <a:xfrm>
+                      <a:off x="0" y="0"/>
+                      <a:ext cx="3143895" cy="2444826"/>
+                    </a:xfrm>
+                    <a:prstGeom prst="rect">
+                      <a:avLst/>
+                    </a:prstGeom>
+                  </pic:spPr>
+                </pic:pic>
+              </a:graphicData>
+            </a:graphic>
+          </wp:inline>
+        </w:drawing>
+      </w:r>
+    </w:p>
+    <w:p>
+      <w:pPr>
+        <w:rPr>
+          <w:lang w:val="en-US"/>
+        </w:rPr>
+      </w:pPr>
+      <w:r>
+        <w:rPr>
+          <w:lang w:val="en-US"/>
+        </w:rPr>
+        <w:t xml:space="preserve">                </w:t>
+      </w:r>
+      <w:r>
+        <w:rPr>
+          <w:lang w:val="en-US"/>
+        </w:rPr>
+        <w:drawing>
+          <wp:inline distT="0" distB="0" distL="0" distR="0" wp14:anchorId="5DDE2120" wp14:editId="0F43EDE2">
+            <wp:extent cx="1607127" cy="659103"/>
+            <wp:effectExtent l="0" t="0" r="0" b="8255"/>
+            <wp:docPr id="1203659153" name="Picture 1"/>
+            <wp:cNvGraphicFramePr>
+              <a:graphicFrameLocks xmlns:a="http://schemas.openxmlformats.org/drawingml/2006/main" noChangeAspect="1"/>
+            </wp:cNvGraphicFramePr>
+            <a:graphic xmlns:a="http://schemas.openxmlformats.org/drawingml/2006/main">
+              <a:graphicData uri="http://schemas.openxmlformats.org/drawingml/2006/picture">
+                <pic:pic xmlns:pic="http://schemas.openxmlformats.org/drawingml/2006/picture">
+                  <pic:nvPicPr>
+                    <pic:cNvPr id="1203659153" name=""/>
+                    <pic:cNvPicPr/>
+                  </pic:nvPicPr>
+                  <pic:blipFill>
+                    <a:blip r:embed="rId12"/>
+                    <a:stretch>
+                      <a:fillRect/>
+                    </a:stretch>
+                  </pic:blipFill>
+                  <pic:spPr>
+                    <a:xfrm>
+                      <a:off x="0" y="0"/>
+                      <a:ext cx="1618432" cy="663739"/>
+                    </a:xfrm>
+                    <a:prstGeom prst="rect">
+                      <a:avLst/>
+                    </a:prstGeom>
+                  </pic:spPr>
+                </pic:pic>
+              </a:graphicData>
+            </a:graphic>
+          </wp:inline>
+        </w:drawing>
+      </w:r>
+      <w:r>
+        <w:rPr>
+          <w:lang w:val="en-US"/>
+        </w:rPr>
+        <w:t>`</w:t>
+      </w:r>
     </w:p>
     <w:p>
       <w:pPr>
@@ -1547,14 +933,19 @@
         <w:rPr>
           <w:b/>
           <w:bCs/>
-          <w:lang w:val="en-US"/>
-        </w:rPr>
-      </w:pPr>
-      <w:r>
-        <w:rPr>
-          <w:b/>
-          <w:bCs/>
-        </w:rPr>
+          <w:sz w:val="28"/>
+          <w:szCs w:val="28"/>
+          <w:lang w:val="en-US"/>
+        </w:rPr>
+      </w:pPr>
+      <w:r>
+        <w:rPr>
+          <w:b/>
+          <w:bCs/>
+          <w:sz w:val="28"/>
+          <w:szCs w:val="28"/>
+        </w:rPr>
+        <w:lastRenderedPageBreak/>
         <w:t xml:space="preserve">Explain the concepts of mean, median, mode, and standard deviation. </w:t>
       </w:r>
     </w:p>
@@ -1631,9 +1022,6 @@
     <w:p>
       <w:pPr>
         <w:pStyle w:val="ListParagraph"/>
-        <w:rPr>
-          <w:lang w:val="en-US"/>
-        </w:rPr>
       </w:pPr>
       <w:r>
         <w:rPr>
@@ -1644,6 +1032,380 @@
       </w:r>
       <w:r>
         <w:t xml:space="preserve"> The spread or dispersion of data points in a dataset is measured by the standard deviation. It quantifies the variance between different data points</w:t>
+      </w:r>
+    </w:p>
+    <w:p>
+      <w:pPr>
+        <w:pStyle w:val="ListParagraph"/>
+      </w:pPr>
+    </w:p>
+    <w:p>
+      <w:pPr>
+        <w:pStyle w:val="ListParagraph"/>
+        <w:numPr>
+          <w:ilvl w:val="0"/>
+          <w:numId w:val="1"/>
+        </w:numPr>
+        <w:rPr>
+          <w:b/>
+          <w:bCs/>
+          <w:lang w:val="en-US"/>
+        </w:rPr>
+      </w:pPr>
+      <w:r>
+        <w:rPr>
+          <w:b/>
+          <w:bCs/>
+          <w:lang w:val="en-US"/>
+        </w:rPr>
+        <w:t>Difference between normal distribution and standard normal distribution</w:t>
+      </w:r>
+    </w:p>
+    <w:p>
+      <w:pPr>
+        <w:pStyle w:val="ListParagraph"/>
+        <w:rPr>
+          <w:b/>
+          <w:bCs/>
+          <w:lang w:val="en-US"/>
+        </w:rPr>
+      </w:pPr>
+    </w:p>
+    <w:p>
+      <w:pPr>
+        <w:pStyle w:val="ListParagraph"/>
+        <w:rPr>
+          <w:b/>
+          <w:bCs/>
+          <w:lang w:val="en-US"/>
+        </w:rPr>
+      </w:pPr>
+      <w:r>
+        <w:rPr>
+          <w:b/>
+          <w:bCs/>
+          <w:lang w:val="en-US"/>
+        </w:rPr>
+        <w:drawing>
+          <wp:inline distT="0" distB="0" distL="0" distR="0" wp14:anchorId="52149CAE" wp14:editId="3BB6B661">
+            <wp:extent cx="4253345" cy="2352864"/>
+            <wp:effectExtent l="0" t="0" r="0" b="9525"/>
+            <wp:docPr id="10797671" name="Picture 1"/>
+            <wp:cNvGraphicFramePr>
+              <a:graphicFrameLocks xmlns:a="http://schemas.openxmlformats.org/drawingml/2006/main" noChangeAspect="1"/>
+            </wp:cNvGraphicFramePr>
+            <a:graphic xmlns:a="http://schemas.openxmlformats.org/drawingml/2006/main">
+              <a:graphicData uri="http://schemas.openxmlformats.org/drawingml/2006/picture">
+                <pic:pic xmlns:pic="http://schemas.openxmlformats.org/drawingml/2006/picture">
+                  <pic:nvPicPr>
+                    <pic:cNvPr id="10797671" name=""/>
+                    <pic:cNvPicPr/>
+                  </pic:nvPicPr>
+                  <pic:blipFill>
+                    <a:blip r:embed="rId13"/>
+                    <a:stretch>
+                      <a:fillRect/>
+                    </a:stretch>
+                  </pic:blipFill>
+                  <pic:spPr>
+                    <a:xfrm>
+                      <a:off x="0" y="0"/>
+                      <a:ext cx="4269750" cy="2361939"/>
+                    </a:xfrm>
+                    <a:prstGeom prst="rect">
+                      <a:avLst/>
+                    </a:prstGeom>
+                  </pic:spPr>
+                </pic:pic>
+              </a:graphicData>
+            </a:graphic>
+          </wp:inline>
+        </w:drawing>
+      </w:r>
+    </w:p>
+    <w:p>
+      <w:pPr>
+        <w:pStyle w:val="ListParagraph"/>
+        <w:rPr>
+          <w:b/>
+          <w:bCs/>
+          <w:lang w:val="en-US"/>
+        </w:rPr>
+      </w:pPr>
+      <w:r>
+        <w:rPr>
+          <w:b/>
+          <w:bCs/>
+          <w:lang w:val="en-US"/>
+        </w:rPr>
+        <w:drawing>
+          <wp:inline distT="0" distB="0" distL="0" distR="0" wp14:anchorId="75E7F233" wp14:editId="31599FC3">
+            <wp:extent cx="3796145" cy="1785778"/>
+            <wp:effectExtent l="0" t="0" r="0" b="5080"/>
+            <wp:docPr id="872023547" name="Picture 1"/>
+            <wp:cNvGraphicFramePr>
+              <a:graphicFrameLocks xmlns:a="http://schemas.openxmlformats.org/drawingml/2006/main" noChangeAspect="1"/>
+            </wp:cNvGraphicFramePr>
+            <a:graphic xmlns:a="http://schemas.openxmlformats.org/drawingml/2006/main">
+              <a:graphicData uri="http://schemas.openxmlformats.org/drawingml/2006/picture">
+                <pic:pic xmlns:pic="http://schemas.openxmlformats.org/drawingml/2006/picture">
+                  <pic:nvPicPr>
+                    <pic:cNvPr id="872023547" name=""/>
+                    <pic:cNvPicPr/>
+                  </pic:nvPicPr>
+                  <pic:blipFill>
+                    <a:blip r:embed="rId14"/>
+                    <a:stretch>
+                      <a:fillRect/>
+                    </a:stretch>
+                  </pic:blipFill>
+                  <pic:spPr>
+                    <a:xfrm>
+                      <a:off x="0" y="0"/>
+                      <a:ext cx="3802234" cy="1788642"/>
+                    </a:xfrm>
+                    <a:prstGeom prst="rect">
+                      <a:avLst/>
+                    </a:prstGeom>
+                  </pic:spPr>
+                </pic:pic>
+              </a:graphicData>
+            </a:graphic>
+          </wp:inline>
+        </w:drawing>
+      </w:r>
+    </w:p>
+    <w:p>
+      <w:pPr>
+        <w:pStyle w:val="ListParagraph"/>
+        <w:rPr>
+          <w:b/>
+          <w:bCs/>
+          <w:lang w:val="en-US"/>
+        </w:rPr>
+      </w:pPr>
+      <w:r>
+        <w:rPr>
+          <w:noProof/>
+        </w:rPr>
+        <w:lastRenderedPageBreak/>
+        <w:drawing>
+          <wp:inline distT="0" distB="0" distL="0" distR="0" wp14:anchorId="346BE8DA" wp14:editId="70C0E88B">
+            <wp:extent cx="4509655" cy="1858621"/>
+            <wp:effectExtent l="0" t="0" r="5715" b="8890"/>
+            <wp:docPr id="1580277920" name="Picture 1" descr="Output image"/>
+            <wp:cNvGraphicFramePr>
+              <a:graphicFrameLocks xmlns:a="http://schemas.openxmlformats.org/drawingml/2006/main" noChangeAspect="1"/>
+            </wp:cNvGraphicFramePr>
+            <a:graphic xmlns:a="http://schemas.openxmlformats.org/drawingml/2006/main">
+              <a:graphicData uri="http://schemas.openxmlformats.org/drawingml/2006/picture">
+                <pic:pic xmlns:pic="http://schemas.openxmlformats.org/drawingml/2006/picture">
+                  <pic:nvPicPr>
+                    <pic:cNvPr id="0" name="Picture 9" descr="Output image"/>
+                    <pic:cNvPicPr>
+                      <a:picLocks noChangeAspect="1" noChangeArrowheads="1"/>
+                    </pic:cNvPicPr>
+                  </pic:nvPicPr>
+                  <pic:blipFill>
+                    <a:blip r:embed="rId15" cstate="print">
+                      <a:extLst>
+                        <a:ext uri="{28A0092B-C50C-407E-A947-70E740481C1C}">
+                          <a14:useLocalDpi xmlns:a14="http://schemas.microsoft.com/office/drawing/2010/main" val="0"/>
+                        </a:ext>
+                      </a:extLst>
+                    </a:blip>
+                    <a:srcRect/>
+                    <a:stretch>
+                      <a:fillRect/>
+                    </a:stretch>
+                  </pic:blipFill>
+                  <pic:spPr bwMode="auto">
+                    <a:xfrm>
+                      <a:off x="0" y="0"/>
+                      <a:ext cx="4518485" cy="1862260"/>
+                    </a:xfrm>
+                    <a:prstGeom prst="rect">
+                      <a:avLst/>
+                    </a:prstGeom>
+                    <a:noFill/>
+                    <a:ln>
+                      <a:noFill/>
+                    </a:ln>
+                  </pic:spPr>
+                </pic:pic>
+              </a:graphicData>
+            </a:graphic>
+          </wp:inline>
+        </w:drawing>
+      </w:r>
+    </w:p>
+    <w:p>
+      <w:pPr>
+        <w:pStyle w:val="ListParagraph"/>
+      </w:pPr>
+      <w:r>
+        <w:t>we use normal and standard normal distributions primarily to understand how data is distributed,</w:t>
+      </w:r>
+    </w:p>
+    <w:p>
+      <w:pPr>
+        <w:pStyle w:val="ListParagraph"/>
+        <w:rPr>
+          <w:lang w:val="en-US"/>
+        </w:rPr>
+      </w:pPr>
+      <w:r>
+        <w:rPr>
+          <w:lang w:val="en-US"/>
+        </w:rPr>
+        <w:t xml:space="preserve">And </w:t>
+      </w:r>
+      <w:proofErr w:type="gramStart"/>
+      <w:r>
+        <w:rPr>
+          <w:lang w:val="en-US"/>
+        </w:rPr>
+        <w:t>also</w:t>
+      </w:r>
+      <w:proofErr w:type="gramEnd"/>
+      <w:r>
+        <w:rPr>
+          <w:lang w:val="en-US"/>
+        </w:rPr>
+        <w:t xml:space="preserve"> it has the following usage too.</w:t>
+      </w:r>
+    </w:p>
+    <w:p>
+      <w:pPr>
+        <w:pStyle w:val="ListParagraph"/>
+      </w:pPr>
+      <w:r>
+        <w:t xml:space="preserve">The </w:t>
+      </w:r>
+      <w:r>
+        <w:rPr>
+          <w:b/>
+          <w:bCs/>
+        </w:rPr>
+        <w:t>normal distribution</w:t>
+      </w:r>
+      <w:r>
+        <w:t xml:space="preserve"> models real-world data, estimates probabilities, supports hypothesis testing, and underpins the Central Limit Theorem.</w:t>
+      </w:r>
+      <w:r>
+        <w:br/>
+        <w:t xml:space="preserve">The </w:t>
+      </w:r>
+      <w:r>
+        <w:rPr>
+          <w:b/>
+          <w:bCs/>
+        </w:rPr>
+        <w:t>standard normal distribution</w:t>
+      </w:r>
+      <w:r>
+        <w:t xml:space="preserve"> standardizes data for easy comparison, simplifies probability calculations, detects outliers, and improves machine learning performance.</w:t>
+      </w:r>
+    </w:p>
+    <w:p>
+      <w:pPr>
+        <w:pStyle w:val="ListParagraph"/>
+      </w:pPr>
+    </w:p>
+    <w:p>
+      <w:pPr>
+        <w:pStyle w:val="ListParagraph"/>
+        <w:rPr>
+          <w:lang w:val="en-US"/>
+        </w:rPr>
+      </w:pPr>
+      <w:r>
+        <w:rPr>
+          <w:lang w:val="en-US"/>
+        </w:rPr>
+        <w:drawing>
+          <wp:inline distT="0" distB="0" distL="0" distR="0" wp14:anchorId="4EEF9512" wp14:editId="0B4BC8EC">
+            <wp:extent cx="4024745" cy="2788228"/>
+            <wp:effectExtent l="0" t="0" r="0" b="0"/>
+            <wp:docPr id="456428737" name="Picture 1"/>
+            <wp:cNvGraphicFramePr>
+              <a:graphicFrameLocks xmlns:a="http://schemas.openxmlformats.org/drawingml/2006/main" noChangeAspect="1"/>
+            </wp:cNvGraphicFramePr>
+            <a:graphic xmlns:a="http://schemas.openxmlformats.org/drawingml/2006/main">
+              <a:graphicData uri="http://schemas.openxmlformats.org/drawingml/2006/picture">
+                <pic:pic xmlns:pic="http://schemas.openxmlformats.org/drawingml/2006/picture">
+                  <pic:nvPicPr>
+                    <pic:cNvPr id="456428737" name=""/>
+                    <pic:cNvPicPr/>
+                  </pic:nvPicPr>
+                  <pic:blipFill>
+                    <a:blip r:embed="rId16"/>
+                    <a:stretch>
+                      <a:fillRect/>
+                    </a:stretch>
+                  </pic:blipFill>
+                  <pic:spPr>
+                    <a:xfrm>
+                      <a:off x="0" y="0"/>
+                      <a:ext cx="4058177" cy="2811389"/>
+                    </a:xfrm>
+                    <a:prstGeom prst="rect">
+                      <a:avLst/>
+                    </a:prstGeom>
+                  </pic:spPr>
+                </pic:pic>
+              </a:graphicData>
+            </a:graphic>
+          </wp:inline>
+        </w:drawing>
+      </w:r>
+    </w:p>
+    <w:p>
+      <w:pPr>
+        <w:pStyle w:val="ListParagraph"/>
+        <w:rPr>
+          <w:lang w:val="en-US"/>
+        </w:rPr>
+      </w:pPr>
+      <w:r>
+        <w:rPr>
+          <w:lang w:val="en-US"/>
+        </w:rPr>
+        <w:drawing>
+          <wp:inline distT="0" distB="0" distL="0" distR="0" wp14:anchorId="4AFE135F" wp14:editId="258F41EE">
+            <wp:extent cx="3948545" cy="388905"/>
+            <wp:effectExtent l="0" t="0" r="0" b="0"/>
+            <wp:docPr id="1015346127" name="Picture 1"/>
+            <wp:cNvGraphicFramePr>
+              <a:graphicFrameLocks xmlns:a="http://schemas.openxmlformats.org/drawingml/2006/main" noChangeAspect="1"/>
+            </wp:cNvGraphicFramePr>
+            <a:graphic xmlns:a="http://schemas.openxmlformats.org/drawingml/2006/main">
+              <a:graphicData uri="http://schemas.openxmlformats.org/drawingml/2006/picture">
+                <pic:pic xmlns:pic="http://schemas.openxmlformats.org/drawingml/2006/picture">
+                  <pic:nvPicPr>
+                    <pic:cNvPr id="1015346127" name=""/>
+                    <pic:cNvPicPr/>
+                  </pic:nvPicPr>
+                  <pic:blipFill>
+                    <a:blip r:embed="rId17"/>
+                    <a:stretch>
+                      <a:fillRect/>
+                    </a:stretch>
+                  </pic:blipFill>
+                  <pic:spPr>
+                    <a:xfrm>
+                      <a:off x="0" y="0"/>
+                      <a:ext cx="4045912" cy="398495"/>
+                    </a:xfrm>
+                    <a:prstGeom prst="rect">
+                      <a:avLst/>
+                    </a:prstGeom>
+                  </pic:spPr>
+                </pic:pic>
+              </a:graphicData>
+            </a:graphic>
+          </wp:inline>
+        </w:drawing>
       </w:r>
     </w:p>
     <w:sectPr>

</xml_diff>

<commit_message>
What is sql and use of it
</commit_message>
<xml_diff>
--- a/Ds_interview_questions.docx
+++ b/Ds_interview_questions.docx
@@ -719,6 +719,7 @@
       </w:r>
       <w:r>
         <w:rPr>
+          <w:noProof/>
           <w:lang w:val="en-US"/>
         </w:rPr>
         <w:drawing>
@@ -772,6 +773,7 @@
       </w:r>
       <w:r>
         <w:rPr>
+          <w:noProof/>
           <w:lang w:val="en-US"/>
         </w:rPr>
         <w:drawing>
@@ -825,6 +827,7 @@
       </w:r>
       <w:r>
         <w:rPr>
+          <w:noProof/>
           <w:lang w:val="en-US"/>
         </w:rPr>
         <w:drawing>
@@ -878,6 +881,7 @@
       </w:r>
       <w:r>
         <w:rPr>
+          <w:noProof/>
           <w:lang w:val="en-US"/>
         </w:rPr>
         <w:drawing>
@@ -1049,13 +1053,17 @@
         <w:rPr>
           <w:b/>
           <w:bCs/>
-          <w:lang w:val="en-US"/>
-        </w:rPr>
-      </w:pPr>
-      <w:r>
-        <w:rPr>
-          <w:b/>
-          <w:bCs/>
+          <w:sz w:val="28"/>
+          <w:szCs w:val="28"/>
+          <w:lang w:val="en-US"/>
+        </w:rPr>
+      </w:pPr>
+      <w:r>
+        <w:rPr>
+          <w:b/>
+          <w:bCs/>
+          <w:sz w:val="28"/>
+          <w:szCs w:val="28"/>
           <w:lang w:val="en-US"/>
         </w:rPr>
         <w:t>Difference between normal distribution and standard normal distribution</w:t>
@@ -1084,6 +1092,7 @@
         <w:rPr>
           <w:b/>
           <w:bCs/>
+          <w:noProof/>
           <w:lang w:val="en-US"/>
         </w:rPr>
         <w:drawing>
@@ -1136,6 +1145,7 @@
         <w:rPr>
           <w:b/>
           <w:bCs/>
+          <w:noProof/>
           <w:lang w:val="en-US"/>
         </w:rPr>
         <w:drawing>
@@ -1321,6 +1331,7 @@
       </w:pPr>
       <w:r>
         <w:rPr>
+          <w:noProof/>
           <w:lang w:val="en-US"/>
         </w:rPr>
         <w:drawing>
@@ -1369,6 +1380,7 @@
       </w:pPr>
       <w:r>
         <w:rPr>
+          <w:noProof/>
           <w:lang w:val="en-US"/>
         </w:rPr>
         <w:drawing>
@@ -1406,6 +1418,58 @@
             </a:graphic>
           </wp:inline>
         </w:drawing>
+      </w:r>
+    </w:p>
+    <w:p>
+      <w:pPr>
+        <w:pStyle w:val="ListParagraph"/>
+        <w:rPr>
+          <w:lang w:val="en-US"/>
+        </w:rPr>
+      </w:pPr>
+    </w:p>
+    <w:p>
+      <w:pPr>
+        <w:pStyle w:val="ListParagraph"/>
+        <w:numPr>
+          <w:ilvl w:val="0"/>
+          <w:numId w:val="1"/>
+        </w:numPr>
+        <w:rPr>
+          <w:b/>
+          <w:bCs/>
+          <w:sz w:val="28"/>
+          <w:szCs w:val="28"/>
+          <w:lang w:val="en-US"/>
+        </w:rPr>
+      </w:pPr>
+      <w:r>
+        <w:rPr>
+          <w:b/>
+          <w:bCs/>
+          <w:sz w:val="28"/>
+          <w:szCs w:val="28"/>
+        </w:rPr>
+        <w:t xml:space="preserve"> What is SQL, and what does it stand for? </w:t>
+      </w:r>
+    </w:p>
+    <w:p>
+      <w:pPr>
+        <w:pStyle w:val="ListParagraph"/>
+        <w:rPr>
+          <w:lang w:val="en-US"/>
+        </w:rPr>
+      </w:pPr>
+      <w:r>
+        <w:t xml:space="preserve">SQL stands for Structured Query </w:t>
+      </w:r>
+      <w:proofErr w:type="spellStart"/>
+      <w:r>
+        <w:t>Language.It</w:t>
+      </w:r>
+      <w:proofErr w:type="spellEnd"/>
+      <w:r>
+        <w:t xml:space="preserve"> is a specialized programming language used for managing and manipulating relational databases. It is designed for tasks related to database management, data retrieval, data manipulation, and data definition</w:t>
       </w:r>
     </w:p>
     <w:sectPr>

</xml_diff>

<commit_message>
Difference between sql and nosql
</commit_message>
<xml_diff>
--- a/Ds_interview_questions.docx
+++ b/Ds_interview_questions.docx
@@ -1456,9 +1456,6 @@
     <w:p>
       <w:pPr>
         <w:pStyle w:val="ListParagraph"/>
-        <w:rPr>
-          <w:lang w:val="en-US"/>
-        </w:rPr>
       </w:pPr>
       <w:r>
         <w:t xml:space="preserve">SQL stands for Structured Query </w:t>
@@ -1471,6 +1468,180 @@
       <w:r>
         <w:t xml:space="preserve"> is a specialized programming language used for managing and manipulating relational databases. It is designed for tasks related to database management, data retrieval, data manipulation, and data definition</w:t>
       </w:r>
+      <w:r>
+        <w:t>.</w:t>
+      </w:r>
+    </w:p>
+    <w:p>
+      <w:pPr>
+        <w:pStyle w:val="ListParagraph"/>
+      </w:pPr>
+    </w:p>
+    <w:p>
+      <w:pPr>
+        <w:pStyle w:val="ListParagraph"/>
+        <w:numPr>
+          <w:ilvl w:val="0"/>
+          <w:numId w:val="1"/>
+        </w:numPr>
+        <w:rPr>
+          <w:b/>
+          <w:bCs/>
+          <w:sz w:val="28"/>
+          <w:szCs w:val="28"/>
+        </w:rPr>
+      </w:pPr>
+      <w:r>
+        <w:rPr>
+          <w:b/>
+          <w:bCs/>
+          <w:sz w:val="28"/>
+          <w:szCs w:val="28"/>
+        </w:rPr>
+        <w:t>SQL vs NoSQL Databases – Key Differences</w:t>
+      </w:r>
+    </w:p>
+    <w:p>
+      <w:pPr>
+        <w:numPr>
+          <w:ilvl w:val="0"/>
+          <w:numId w:val="5"/>
+        </w:numPr>
+      </w:pPr>
+      <w:r>
+        <w:t>Data Structure:</w:t>
+      </w:r>
+    </w:p>
+    <w:p>
+      <w:pPr>
+        <w:numPr>
+          <w:ilvl w:val="1"/>
+          <w:numId w:val="5"/>
+        </w:numPr>
+      </w:pPr>
+      <w:r>
+        <w:t>SQL: Uses structured, relational data (tables with rows and columns).</w:t>
+      </w:r>
+    </w:p>
+    <w:p>
+      <w:pPr>
+        <w:numPr>
+          <w:ilvl w:val="1"/>
+          <w:numId w:val="5"/>
+        </w:numPr>
+      </w:pPr>
+      <w:r>
+        <w:lastRenderedPageBreak/>
+        <w:t>NoSQL: Uses flexible formats like documents (JSON/BSON), key-value pairs, columns, or graphs.</w:t>
+      </w:r>
+    </w:p>
+    <w:p>
+      <w:pPr>
+        <w:numPr>
+          <w:ilvl w:val="0"/>
+          <w:numId w:val="5"/>
+        </w:numPr>
+      </w:pPr>
+      <w:r>
+        <w:t>Schema:</w:t>
+      </w:r>
+    </w:p>
+    <w:p>
+      <w:pPr>
+        <w:numPr>
+          <w:ilvl w:val="1"/>
+          <w:numId w:val="5"/>
+        </w:numPr>
+      </w:pPr>
+      <w:r>
+        <w:t>SQL: Has a fixed schema; structure must be defined before data is added.</w:t>
+      </w:r>
+    </w:p>
+    <w:p>
+      <w:pPr>
+        <w:numPr>
+          <w:ilvl w:val="1"/>
+          <w:numId w:val="5"/>
+        </w:numPr>
+      </w:pPr>
+      <w:r>
+        <w:t>NoSQL: Schema-less or dynamic; data can be added without a predefined structure.</w:t>
+      </w:r>
+    </w:p>
+    <w:p>
+      <w:pPr>
+        <w:numPr>
+          <w:ilvl w:val="0"/>
+          <w:numId w:val="5"/>
+        </w:numPr>
+      </w:pPr>
+      <w:r>
+        <w:t>Query Language:</w:t>
+      </w:r>
+    </w:p>
+    <w:p>
+      <w:pPr>
+        <w:numPr>
+          <w:ilvl w:val="1"/>
+          <w:numId w:val="5"/>
+        </w:numPr>
+      </w:pPr>
+      <w:r>
+        <w:t>SQL: Uses standard SQL language; supports complex queries (joins, subqueries, aggregations).</w:t>
+      </w:r>
+    </w:p>
+    <w:p>
+      <w:pPr>
+        <w:numPr>
+          <w:ilvl w:val="1"/>
+          <w:numId w:val="5"/>
+        </w:numPr>
+      </w:pPr>
+      <w:r>
+        <w:t>NoSQL: Uses varied, model-specific query languages or APIs.</w:t>
+      </w:r>
+    </w:p>
+    <w:p>
+      <w:pPr>
+        <w:numPr>
+          <w:ilvl w:val="0"/>
+          <w:numId w:val="5"/>
+        </w:numPr>
+      </w:pPr>
+      <w:r>
+        <w:t>Use Cases:</w:t>
+      </w:r>
+    </w:p>
+    <w:p>
+      <w:pPr>
+        <w:numPr>
+          <w:ilvl w:val="1"/>
+          <w:numId w:val="5"/>
+        </w:numPr>
+      </w:pPr>
+      <w:r>
+        <w:t>SQL: Best for structured data and complex queries.</w:t>
+      </w:r>
+    </w:p>
+    <w:p>
+      <w:pPr>
+        <w:numPr>
+          <w:ilvl w:val="1"/>
+          <w:numId w:val="5"/>
+        </w:numPr>
+      </w:pPr>
+      <w:r>
+        <w:t>NoSQL: Suitable for unstructured data, scalability, and flexible application needs.</w:t>
+      </w:r>
+    </w:p>
+    <w:p>
+      <w:pPr>
+        <w:rPr>
+          <w:b/>
+          <w:bCs/>
+          <w:lang w:val="en-US"/>
+        </w:rPr>
+      </w:pPr>
     </w:p>
     <w:sectPr>
       <w:pgSz w:w="11906" w:h="16838"/>
@@ -2020,6 +2191,155 @@
       </w:rPr>
     </w:lvl>
   </w:abstractNum>
+  <w:abstractNum w:abstractNumId="4" w15:restartNumberingAfterBreak="0">
+    <w:nsid w:val="6F7067D1"/>
+    <w:multiLevelType w:val="multilevel"/>
+    <w:tmpl w:val="F5DE0C60"/>
+    <w:lvl w:ilvl="0">
+      <w:start w:val="1"/>
+      <w:numFmt w:val="bullet"/>
+      <w:lvlText w:val=""/>
+      <w:lvlJc w:val="left"/>
+      <w:pPr>
+        <w:tabs>
+          <w:tab w:val="num" w:pos="720"/>
+        </w:tabs>
+        <w:ind w:left="720" w:hanging="360"/>
+      </w:pPr>
+      <w:rPr>
+        <w:rFonts w:ascii="Symbol" w:hAnsi="Symbol" w:hint="default"/>
+        <w:sz w:val="20"/>
+      </w:rPr>
+    </w:lvl>
+    <w:lvl w:ilvl="1">
+      <w:start w:val="1"/>
+      <w:numFmt w:val="bullet"/>
+      <w:lvlText w:val="o"/>
+      <w:lvlJc w:val="left"/>
+      <w:pPr>
+        <w:tabs>
+          <w:tab w:val="num" w:pos="1440"/>
+        </w:tabs>
+        <w:ind w:left="1440" w:hanging="360"/>
+      </w:pPr>
+      <w:rPr>
+        <w:rFonts w:ascii="Courier New" w:hAnsi="Courier New" w:hint="default"/>
+        <w:sz w:val="20"/>
+      </w:rPr>
+    </w:lvl>
+    <w:lvl w:ilvl="2" w:tentative="1">
+      <w:start w:val="1"/>
+      <w:numFmt w:val="bullet"/>
+      <w:lvlText w:val=""/>
+      <w:lvlJc w:val="left"/>
+      <w:pPr>
+        <w:tabs>
+          <w:tab w:val="num" w:pos="2160"/>
+        </w:tabs>
+        <w:ind w:left="2160" w:hanging="360"/>
+      </w:pPr>
+      <w:rPr>
+        <w:rFonts w:ascii="Wingdings" w:hAnsi="Wingdings" w:hint="default"/>
+        <w:sz w:val="20"/>
+      </w:rPr>
+    </w:lvl>
+    <w:lvl w:ilvl="3" w:tentative="1">
+      <w:start w:val="1"/>
+      <w:numFmt w:val="bullet"/>
+      <w:lvlText w:val=""/>
+      <w:lvlJc w:val="left"/>
+      <w:pPr>
+        <w:tabs>
+          <w:tab w:val="num" w:pos="2880"/>
+        </w:tabs>
+        <w:ind w:left="2880" w:hanging="360"/>
+      </w:pPr>
+      <w:rPr>
+        <w:rFonts w:ascii="Wingdings" w:hAnsi="Wingdings" w:hint="default"/>
+        <w:sz w:val="20"/>
+      </w:rPr>
+    </w:lvl>
+    <w:lvl w:ilvl="4" w:tentative="1">
+      <w:start w:val="1"/>
+      <w:numFmt w:val="bullet"/>
+      <w:lvlText w:val=""/>
+      <w:lvlJc w:val="left"/>
+      <w:pPr>
+        <w:tabs>
+          <w:tab w:val="num" w:pos="3600"/>
+        </w:tabs>
+        <w:ind w:left="3600" w:hanging="360"/>
+      </w:pPr>
+      <w:rPr>
+        <w:rFonts w:ascii="Wingdings" w:hAnsi="Wingdings" w:hint="default"/>
+        <w:sz w:val="20"/>
+      </w:rPr>
+    </w:lvl>
+    <w:lvl w:ilvl="5" w:tentative="1">
+      <w:start w:val="1"/>
+      <w:numFmt w:val="bullet"/>
+      <w:lvlText w:val=""/>
+      <w:lvlJc w:val="left"/>
+      <w:pPr>
+        <w:tabs>
+          <w:tab w:val="num" w:pos="4320"/>
+        </w:tabs>
+        <w:ind w:left="4320" w:hanging="360"/>
+      </w:pPr>
+      <w:rPr>
+        <w:rFonts w:ascii="Wingdings" w:hAnsi="Wingdings" w:hint="default"/>
+        <w:sz w:val="20"/>
+      </w:rPr>
+    </w:lvl>
+    <w:lvl w:ilvl="6" w:tentative="1">
+      <w:start w:val="1"/>
+      <w:numFmt w:val="bullet"/>
+      <w:lvlText w:val=""/>
+      <w:lvlJc w:val="left"/>
+      <w:pPr>
+        <w:tabs>
+          <w:tab w:val="num" w:pos="5040"/>
+        </w:tabs>
+        <w:ind w:left="5040" w:hanging="360"/>
+      </w:pPr>
+      <w:rPr>
+        <w:rFonts w:ascii="Wingdings" w:hAnsi="Wingdings" w:hint="default"/>
+        <w:sz w:val="20"/>
+      </w:rPr>
+    </w:lvl>
+    <w:lvl w:ilvl="7" w:tentative="1">
+      <w:start w:val="1"/>
+      <w:numFmt w:val="bullet"/>
+      <w:lvlText w:val=""/>
+      <w:lvlJc w:val="left"/>
+      <w:pPr>
+        <w:tabs>
+          <w:tab w:val="num" w:pos="5760"/>
+        </w:tabs>
+        <w:ind w:left="5760" w:hanging="360"/>
+      </w:pPr>
+      <w:rPr>
+        <w:rFonts w:ascii="Wingdings" w:hAnsi="Wingdings" w:hint="default"/>
+        <w:sz w:val="20"/>
+      </w:rPr>
+    </w:lvl>
+    <w:lvl w:ilvl="8" w:tentative="1">
+      <w:start w:val="1"/>
+      <w:numFmt w:val="bullet"/>
+      <w:lvlText w:val=""/>
+      <w:lvlJc w:val="left"/>
+      <w:pPr>
+        <w:tabs>
+          <w:tab w:val="num" w:pos="6480"/>
+        </w:tabs>
+        <w:ind w:left="6480" w:hanging="360"/>
+      </w:pPr>
+      <w:rPr>
+        <w:rFonts w:ascii="Wingdings" w:hAnsi="Wingdings" w:hint="default"/>
+        <w:sz w:val="20"/>
+      </w:rPr>
+    </w:lvl>
+  </w:abstractNum>
   <w:num w:numId="1" w16cid:durableId="170338846">
     <w:abstractNumId w:val="2"/>
   </w:num>
@@ -2031,6 +2351,9 @@
   </w:num>
   <w:num w:numId="4" w16cid:durableId="1568615838">
     <w:abstractNumId w:val="1"/>
+  </w:num>
+  <w:num w:numId="5" w16cid:durableId="21706613">
+    <w:abstractNumId w:val="4"/>
   </w:num>
 </w:numbering>
 </file>

</xml_diff>

<commit_message>
What are the primary sql database
</commit_message>
<xml_diff>
--- a/Ds_interview_questions.docx
+++ b/Ds_interview_questions.docx
@@ -405,19 +405,8 @@
           <w:sz w:val="28"/>
           <w:szCs w:val="28"/>
         </w:rPr>
-        <w:t xml:space="preserve">What is Conditional </w:t>
-      </w:r>
-      <w:proofErr w:type="gramStart"/>
-      <w:r>
-        <w:rPr>
-          <w:b/>
-          <w:bCs/>
-          <w:sz w:val="28"/>
-          <w:szCs w:val="28"/>
-        </w:rPr>
-        <w:t>probability ?</w:t>
-      </w:r>
-      <w:proofErr w:type="gramEnd"/>
+        <w:t>What is Conditional probability ?</w:t>
+      </w:r>
     </w:p>
     <w:p>
       <w:pPr>
@@ -494,21 +483,12 @@
       <w:r>
         <w:br/>
       </w:r>
-      <w:proofErr w:type="gramStart"/>
-      <w:r>
-        <w:rPr>
-          <w:b/>
-          <w:bCs/>
-        </w:rPr>
-        <w:t>P(</w:t>
-      </w:r>
-      <w:proofErr w:type="gramEnd"/>
-      <w:r>
-        <w:rPr>
-          <w:b/>
-          <w:bCs/>
-        </w:rPr>
-        <w:t>Rain | Cloudy) = 30 / 50 = 0.6</w:t>
+      <w:r>
+        <w:rPr>
+          <w:b/>
+          <w:bCs/>
+        </w:rPr>
+        <w:t>P(Rain | Cloudy) = 30 / 50 = 0.6</w:t>
       </w:r>
       <w:r>
         <w:t>.</w:t>
@@ -553,46 +533,28 @@
         <w:pStyle w:val="ListParagraph"/>
       </w:pPr>
       <w:r>
-        <w:t xml:space="preserve">Bayes' Theorem helps us find the probability of a cause given an observed result. For example, if a person tests positive for a disease, Bayes' Theorem helps calculate how likely they truly have it, considering the test’s accuracy and disease rate. It's useful in areas like medical diagnosis, spam detection, and predictive </w:t>
-      </w:r>
-      <w:proofErr w:type="spellStart"/>
-      <w:r>
-        <w:t>modeling</w:t>
-      </w:r>
-      <w:proofErr w:type="spellEnd"/>
-      <w:r>
-        <w:t>.</w:t>
-      </w:r>
-    </w:p>
-    <w:p>
-      <w:pPr>
-        <w:pStyle w:val="ListParagraph"/>
-      </w:pPr>
-    </w:p>
-    <w:p>
-      <w:pPr>
-        <w:pStyle w:val="ListParagraph"/>
-      </w:pPr>
-      <w:proofErr w:type="gramStart"/>
-      <w:r>
-        <w:t>  Bayes</w:t>
-      </w:r>
-      <w:proofErr w:type="gramEnd"/>
-      <w:r>
-        <w:t>' Theorem = Formula for conditional probability</w:t>
-      </w:r>
-    </w:p>
-    <w:p>
-      <w:pPr>
-        <w:pStyle w:val="ListParagraph"/>
-      </w:pPr>
-      <w:proofErr w:type="gramStart"/>
-      <w:r>
-        <w:t>  Naive</w:t>
-      </w:r>
-      <w:proofErr w:type="gramEnd"/>
-      <w:r>
-        <w:t xml:space="preserve"> Bayes = A classification model built using Bayes’ Theorem</w:t>
+        <w:t>Bayes' Theorem helps us find the probability of a cause given an observed result. For example, if a person tests positive for a disease, Bayes' Theorem helps calculate how likely they truly have it, considering the test’s accuracy and disease rate. It's useful in areas like medical diagnosis, spam detection, and predictive modeling.</w:t>
+      </w:r>
+    </w:p>
+    <w:p>
+      <w:pPr>
+        <w:pStyle w:val="ListParagraph"/>
+      </w:pPr>
+    </w:p>
+    <w:p>
+      <w:pPr>
+        <w:pStyle w:val="ListParagraph"/>
+      </w:pPr>
+      <w:r>
+        <w:t>  Bayes' Theorem = Formula for conditional probability</w:t>
+      </w:r>
+    </w:p>
+    <w:p>
+      <w:pPr>
+        <w:pStyle w:val="ListParagraph"/>
+      </w:pPr>
+      <w:r>
+        <w:t>  Naive Bayes = A classification model built using Bayes’ Theorem</w:t>
       </w:r>
     </w:p>
     <w:p>
@@ -659,15 +621,7 @@
         <w:t>Variance</w:t>
       </w:r>
       <w:r>
-        <w:t xml:space="preserve">: It shows how </w:t>
-      </w:r>
-      <w:proofErr w:type="gramStart"/>
-      <w:r>
-        <w:t>spread out</w:t>
-      </w:r>
-      <w:proofErr w:type="gramEnd"/>
-      <w:r>
-        <w:t xml:space="preserve"> numbers are from the average — for example, in the numbers [2, 4, 6], the variance is small because they’re close to the mean (4).</w:t>
+        <w:t>: It shows how spread out numbers are from the average — for example, in the numbers [2, 4, 6], the variance is small because they’re close to the mean (4).</w:t>
       </w:r>
     </w:p>
     <w:p>
@@ -1268,21 +1222,7 @@
         <w:rPr>
           <w:lang w:val="en-US"/>
         </w:rPr>
-        <w:t xml:space="preserve">And </w:t>
-      </w:r>
-      <w:proofErr w:type="gramStart"/>
-      <w:r>
-        <w:rPr>
-          <w:lang w:val="en-US"/>
-        </w:rPr>
-        <w:t>also</w:t>
-      </w:r>
-      <w:proofErr w:type="gramEnd"/>
-      <w:r>
-        <w:rPr>
-          <w:lang w:val="en-US"/>
-        </w:rPr>
-        <w:t xml:space="preserve"> it has the following usage too.</w:t>
+        <w:t>And also it has the following usage too.</w:t>
       </w:r>
     </w:p>
     <w:p>
@@ -1458,15 +1398,7 @@
         <w:pStyle w:val="ListParagraph"/>
       </w:pPr>
       <w:r>
-        <w:t xml:space="preserve">SQL stands for Structured Query </w:t>
-      </w:r>
-      <w:proofErr w:type="spellStart"/>
-      <w:r>
-        <w:t>Language.It</w:t>
-      </w:r>
-      <w:proofErr w:type="spellEnd"/>
-      <w:r>
-        <w:t xml:space="preserve"> is a specialized programming language used for managing and manipulating relational databases. It is designed for tasks related to database management, data retrieval, data manipulation, and data definition</w:t>
+        <w:t>SQL stands for Structured Query Language.It is a specialized programming language used for managing and manipulating relational databases. It is designed for tasks related to database management, data retrieval, data manipulation, and data definition</w:t>
       </w:r>
       <w:r>
         <w:t>.</w:t>
@@ -1632,6 +1564,28 @@
       </w:pPr>
       <w:r>
         <w:t>NoSQL: Suitable for unstructured data, scalability, and flexible application needs.</w:t>
+      </w:r>
+    </w:p>
+    <w:p/>
+    <w:p>
+      <w:r>
+        <w:rPr>
+          <w:b/>
+          <w:bCs/>
+          <w:sz w:val="28"/>
+          <w:szCs w:val="28"/>
+        </w:rPr>
+        <w:t>10 What are the primary SQL database management systems (DBMS)?</w:t>
+      </w:r>
+      <w:r>
+        <w:rPr>
+          <w:b/>
+          <w:bCs/>
+        </w:rPr>
+        <w:t xml:space="preserve"> </w:t>
+      </w:r>
+      <w:r>
+        <w:t>Relational database systems, both open source and commercial, are the main SQL (Structured Query Language) database management systems (DBMS), which are widely used for managing and processing structured data. Some of the most popular SQL database management systems are listed below: MySQL Microsoft SQL Server SQLite PostgreSQL Oracle Database 6. Amazon RDS</w:t>
       </w:r>
     </w:p>
     <w:p>

</xml_diff>

<commit_message>
What is ER diagram
</commit_message>
<xml_diff>
--- a/Ds_interview_questions.docx
+++ b/Ds_interview_questions.docx
@@ -1575,7 +1575,25 @@
           <w:sz w:val="28"/>
           <w:szCs w:val="28"/>
         </w:rPr>
-        <w:t>10 What are the primary SQL database management systems (DBMS)?</w:t>
+        <w:t>10</w:t>
+      </w:r>
+      <w:r>
+        <w:rPr>
+          <w:b/>
+          <w:bCs/>
+          <w:sz w:val="28"/>
+          <w:szCs w:val="28"/>
+        </w:rPr>
+        <w:t>.</w:t>
+      </w:r>
+      <w:r>
+        <w:rPr>
+          <w:b/>
+          <w:bCs/>
+          <w:sz w:val="28"/>
+          <w:szCs w:val="28"/>
+        </w:rPr>
+        <w:t xml:space="preserve"> What are the primary SQL database management systems (DBMS)?</w:t>
       </w:r>
       <w:r>
         <w:rPr>
@@ -1587,7 +1605,53 @@
       <w:r>
         <w:t>Relational database systems, both open source and commercial, are the main SQL (Structured Query Language) database management systems (DBMS), which are widely used for managing and processing structured data. Some of the most popular SQL database management systems are listed below: MySQL Microsoft SQL Server SQLite PostgreSQL Oracle Database 6. Amazon RDS</w:t>
       </w:r>
-    </w:p>
+      <w:r>
+        <w:t>.</w:t>
+      </w:r>
+    </w:p>
+    <w:p>
+      <w:pPr>
+        <w:rPr>
+          <w:b/>
+          <w:bCs/>
+          <w:sz w:val="28"/>
+          <w:szCs w:val="28"/>
+        </w:rPr>
+      </w:pPr>
+      <w:r>
+        <w:rPr>
+          <w:b/>
+          <w:bCs/>
+          <w:sz w:val="28"/>
+          <w:szCs w:val="28"/>
+        </w:rPr>
+        <w:t>11</w:t>
+      </w:r>
+      <w:r>
+        <w:rPr>
+          <w:b/>
+          <w:bCs/>
+          <w:sz w:val="28"/>
+          <w:szCs w:val="28"/>
+        </w:rPr>
+        <w:t>.</w:t>
+      </w:r>
+      <w:r>
+        <w:rPr>
+          <w:b/>
+          <w:bCs/>
+          <w:sz w:val="28"/>
+          <w:szCs w:val="28"/>
+        </w:rPr>
+        <w:t xml:space="preserve"> What is the ER model in SQL? </w:t>
+      </w:r>
+    </w:p>
+    <w:p>
+      <w:r>
+        <w:t>The structure and relationships between the data entities in a database are represented by the Entity-Relationship (ER) model, a conceptual framework used in database architecture. The ER model is frequently used in conjunction with SQL for creating the structure of relational databases even though it is not a component of the SQL language itself.</w:t>
+      </w:r>
+    </w:p>
+    <w:p/>
     <w:p>
       <w:pPr>
         <w:rPr>

</xml_diff>

<commit_message>
What is the Data transformation
</commit_message>
<xml_diff>
--- a/Ds_interview_questions.docx
+++ b/Ds_interview_questions.docx
@@ -1649,6 +1649,38 @@
     <w:p>
       <w:r>
         <w:t>The structure and relationships between the data entities in a database are represented by the Entity-Relationship (ER) model, a conceptual framework used in database architecture. The ER model is frequently used in conjunction with SQL for creating the structure of relational databases even though it is not a component of the SQL language itself.</w:t>
+      </w:r>
+    </w:p>
+    <w:p>
+      <w:pPr>
+        <w:rPr>
+          <w:b/>
+          <w:bCs/>
+          <w:sz w:val="28"/>
+          <w:szCs w:val="28"/>
+        </w:rPr>
+      </w:pPr>
+      <w:r>
+        <w:rPr>
+          <w:b/>
+          <w:bCs/>
+          <w:sz w:val="28"/>
+          <w:szCs w:val="28"/>
+        </w:rPr>
+        <w:t xml:space="preserve">12 What is data transformation? </w:t>
+      </w:r>
+    </w:p>
+    <w:p>
+      <w:pPr>
+        <w:rPr>
+          <w:b/>
+          <w:bCs/>
+          <w:sz w:val="28"/>
+          <w:szCs w:val="28"/>
+        </w:rPr>
+      </w:pPr>
+      <w:r>
+        <w:t>The process of transforming data from one structure, format, or representation into another is referred to as data transformation. In order to make the data more suited for a given goal, such as analysis, visualisation, reporting, or storage, this procedure may involve a variety of actions and changes to the data. Data integration, cleansing, and analysis depend heavily on data transformation, which is a common stage in data preparation and processing pipelines.</w:t>
       </w:r>
     </w:p>
     <w:p/>

</xml_diff>

<commit_message>
Important components in sql
</commit_message>
<xml_diff>
--- a/Ds_interview_questions.docx
+++ b/Ds_interview_questions.docx
@@ -1671,6 +1671,11 @@
       </w:r>
     </w:p>
     <w:p>
+      <w:r>
+        <w:t>The process of transforming data from one structure, format, or representation into another is referred to as data transformation. In order to make the data more suited for a given goal, such as analysis, visualisation, reporting, or storage, this procedure may involve a variety of actions and changes to the data. Data integration, cleansing, and analysis depend heavily on data transformation, which is a common stage in data preparation and processing pipelines.</w:t>
+      </w:r>
+    </w:p>
+    <w:p>
       <w:pPr>
         <w:rPr>
           <w:b/>
@@ -1680,7 +1685,21 @@
         </w:rPr>
       </w:pPr>
       <w:r>
-        <w:t>The process of transforming data from one structure, format, or representation into another is referred to as data transformation. In order to make the data more suited for a given goal, such as analysis, visualisation, reporting, or storage, this procedure may involve a variety of actions and changes to the data. Data integration, cleansing, and analysis depend heavily on data transformation, which is a common stage in data preparation and processing pipelines.</w:t>
+        <w:rPr>
+          <w:b/>
+          <w:bCs/>
+          <w:sz w:val="28"/>
+          <w:szCs w:val="28"/>
+        </w:rPr>
+        <w:t xml:space="preserve">13 What are the main components of a SQL query? </w:t>
+      </w:r>
+    </w:p>
+    <w:p>
+      <w:r>
+        <w:t>A relational database’s data can be retrieved, modified, or managed via a SQL (Structured Query Language) query. The operation of a SQL query is defined by a number of essential components, each of which serves a different function. 1. SELECT 2. FROM 3. WHERE 4. GROUP BY 5. HAVING 6. ORDER BY 7. LIMIT 8. JOI</w:t>
+      </w:r>
+      <w:r>
+        <w:t>N</w:t>
       </w:r>
     </w:p>
     <w:p/>

</xml_diff>

<commit_message>
What is primary key
</commit_message>
<xml_diff>
--- a/Ds_interview_questions.docx
+++ b/Ds_interview_questions.docx
@@ -405,8 +405,19 @@
           <w:sz w:val="28"/>
           <w:szCs w:val="28"/>
         </w:rPr>
-        <w:t>What is Conditional probability ?</w:t>
-      </w:r>
+        <w:t xml:space="preserve">What is Conditional </w:t>
+      </w:r>
+      <w:proofErr w:type="gramStart"/>
+      <w:r>
+        <w:rPr>
+          <w:b/>
+          <w:bCs/>
+          <w:sz w:val="28"/>
+          <w:szCs w:val="28"/>
+        </w:rPr>
+        <w:t>probability ?</w:t>
+      </w:r>
+      <w:proofErr w:type="gramEnd"/>
     </w:p>
     <w:p>
       <w:pPr>
@@ -483,12 +494,21 @@
       <w:r>
         <w:br/>
       </w:r>
-      <w:r>
-        <w:rPr>
-          <w:b/>
-          <w:bCs/>
-        </w:rPr>
-        <w:t>P(Rain | Cloudy) = 30 / 50 = 0.6</w:t>
+      <w:proofErr w:type="gramStart"/>
+      <w:r>
+        <w:rPr>
+          <w:b/>
+          <w:bCs/>
+        </w:rPr>
+        <w:t>P(</w:t>
+      </w:r>
+      <w:proofErr w:type="gramEnd"/>
+      <w:r>
+        <w:rPr>
+          <w:b/>
+          <w:bCs/>
+        </w:rPr>
+        <w:t>Rain | Cloudy) = 30 / 50 = 0.6</w:t>
       </w:r>
       <w:r>
         <w:t>.</w:t>
@@ -533,28 +553,46 @@
         <w:pStyle w:val="ListParagraph"/>
       </w:pPr>
       <w:r>
-        <w:t>Bayes' Theorem helps us find the probability of a cause given an observed result. For example, if a person tests positive for a disease, Bayes' Theorem helps calculate how likely they truly have it, considering the test’s accuracy and disease rate. It's useful in areas like medical diagnosis, spam detection, and predictive modeling.</w:t>
-      </w:r>
-    </w:p>
-    <w:p>
-      <w:pPr>
-        <w:pStyle w:val="ListParagraph"/>
-      </w:pPr>
-    </w:p>
-    <w:p>
-      <w:pPr>
-        <w:pStyle w:val="ListParagraph"/>
-      </w:pPr>
-      <w:r>
-        <w:t>  Bayes' Theorem = Formula for conditional probability</w:t>
-      </w:r>
-    </w:p>
-    <w:p>
-      <w:pPr>
-        <w:pStyle w:val="ListParagraph"/>
-      </w:pPr>
-      <w:r>
-        <w:t>  Naive Bayes = A classification model built using Bayes’ Theorem</w:t>
+        <w:t xml:space="preserve">Bayes' Theorem helps us find the probability of a cause given an observed result. For example, if a person tests positive for a disease, Bayes' Theorem helps calculate how likely they truly have it, considering the test’s accuracy and disease rate. It's useful in areas like medical diagnosis, spam detection, and predictive </w:t>
+      </w:r>
+      <w:proofErr w:type="spellStart"/>
+      <w:r>
+        <w:t>modeling</w:t>
+      </w:r>
+      <w:proofErr w:type="spellEnd"/>
+      <w:r>
+        <w:t>.</w:t>
+      </w:r>
+    </w:p>
+    <w:p>
+      <w:pPr>
+        <w:pStyle w:val="ListParagraph"/>
+      </w:pPr>
+    </w:p>
+    <w:p>
+      <w:pPr>
+        <w:pStyle w:val="ListParagraph"/>
+      </w:pPr>
+      <w:proofErr w:type="gramStart"/>
+      <w:r>
+        <w:t>  Bayes</w:t>
+      </w:r>
+      <w:proofErr w:type="gramEnd"/>
+      <w:r>
+        <w:t>' Theorem = Formula for conditional probability</w:t>
+      </w:r>
+    </w:p>
+    <w:p>
+      <w:pPr>
+        <w:pStyle w:val="ListParagraph"/>
+      </w:pPr>
+      <w:proofErr w:type="gramStart"/>
+      <w:r>
+        <w:t>  Naive</w:t>
+      </w:r>
+      <w:proofErr w:type="gramEnd"/>
+      <w:r>
+        <w:t xml:space="preserve"> Bayes = A classification model built using Bayes’ Theorem</w:t>
       </w:r>
     </w:p>
     <w:p>
@@ -621,7 +659,15 @@
         <w:t>Variance</w:t>
       </w:r>
       <w:r>
-        <w:t>: It shows how spread out numbers are from the average — for example, in the numbers [2, 4, 6], the variance is small because they’re close to the mean (4).</w:t>
+        <w:t xml:space="preserve">: It shows how </w:t>
+      </w:r>
+      <w:proofErr w:type="gramStart"/>
+      <w:r>
+        <w:t>spread out</w:t>
+      </w:r>
+      <w:proofErr w:type="gramEnd"/>
+      <w:r>
+        <w:t xml:space="preserve"> numbers are from the average — for example, in the numbers [2, 4, 6], the variance is small because they’re close to the mean (4).</w:t>
       </w:r>
     </w:p>
     <w:p>
@@ -1222,7 +1268,21 @@
         <w:rPr>
           <w:lang w:val="en-US"/>
         </w:rPr>
-        <w:t>And also it has the following usage too.</w:t>
+        <w:t xml:space="preserve">And </w:t>
+      </w:r>
+      <w:proofErr w:type="gramStart"/>
+      <w:r>
+        <w:rPr>
+          <w:lang w:val="en-US"/>
+        </w:rPr>
+        <w:t>also</w:t>
+      </w:r>
+      <w:proofErr w:type="gramEnd"/>
+      <w:r>
+        <w:rPr>
+          <w:lang w:val="en-US"/>
+        </w:rPr>
+        <w:t xml:space="preserve"> it has the following usage too.</w:t>
       </w:r>
     </w:p>
     <w:p>
@@ -1398,7 +1458,15 @@
         <w:pStyle w:val="ListParagraph"/>
       </w:pPr>
       <w:r>
-        <w:t>SQL stands for Structured Query Language.It is a specialized programming language used for managing and manipulating relational databases. It is designed for tasks related to database management, data retrieval, data manipulation, and data definition</w:t>
+        <w:t xml:space="preserve">SQL stands for Structured Query </w:t>
+      </w:r>
+      <w:proofErr w:type="spellStart"/>
+      <w:r>
+        <w:t>Language.It</w:t>
+      </w:r>
+      <w:proofErr w:type="spellEnd"/>
+      <w:r>
+        <w:t xml:space="preserve"> is a specialized programming language used for managing and manipulating relational databases. It is designed for tasks related to database management, data retrieval, data manipulation, and data definition</w:t>
       </w:r>
       <w:r>
         <w:t>.</w:t>
@@ -1703,6 +1771,43 @@
       </w:r>
     </w:p>
     <w:p/>
+    <w:p/>
+    <w:p>
+      <w:pPr>
+        <w:rPr>
+          <w:b/>
+          <w:bCs/>
+          <w:sz w:val="28"/>
+          <w:szCs w:val="28"/>
+        </w:rPr>
+      </w:pPr>
+      <w:r>
+        <w:rPr>
+          <w:b/>
+          <w:bCs/>
+          <w:sz w:val="28"/>
+          <w:szCs w:val="28"/>
+        </w:rPr>
+        <w:lastRenderedPageBreak/>
+        <w:t xml:space="preserve">14 What is a primary key? </w:t>
+      </w:r>
+    </w:p>
+    <w:p>
+      <w:r>
+        <w:t>A relational database table’s main key, also known as a primary keyword, is a column that is unique for each record. It is a distinctive identifier.</w:t>
+      </w:r>
+      <w:r>
+        <w:t xml:space="preserve"> </w:t>
+      </w:r>
+      <w:proofErr w:type="gramStart"/>
+      <w:r>
+        <w:t>The</w:t>
+      </w:r>
+      <w:proofErr w:type="gramEnd"/>
+      <w:r>
+        <w:t xml:space="preserve"> primary key of a relational database must be unique. Every row of data must have a primary key value and none of the rows can be null</w:t>
+      </w:r>
+    </w:p>
     <w:p>
       <w:pPr>
         <w:rPr>

</xml_diff>

<commit_message>
what is group by sql
</commit_message>
<xml_diff>
--- a/Ds_interview_questions.docx
+++ b/Ds_interview_questions.docx
@@ -1799,13 +1799,50 @@
       <w:r>
         <w:t xml:space="preserve"> </w:t>
       </w:r>
-      <w:proofErr w:type="gramStart"/>
-      <w:r>
-        <w:t>The</w:t>
-      </w:r>
-      <w:proofErr w:type="gramEnd"/>
-      <w:r>
-        <w:t xml:space="preserve"> primary key of a relational database must be unique. Every row of data must have a primary key value and none of the rows can be null</w:t>
+      <w:r>
+        <w:t>The primary key of a relational database must be unique. Every row of data must have a primary key value and none of the rows can be null</w:t>
+      </w:r>
+    </w:p>
+    <w:p>
+      <w:pPr>
+        <w:rPr>
+          <w:b/>
+          <w:bCs/>
+          <w:sz w:val="28"/>
+          <w:szCs w:val="28"/>
+        </w:rPr>
+      </w:pPr>
+      <w:r>
+        <w:rPr>
+          <w:b/>
+          <w:bCs/>
+          <w:sz w:val="28"/>
+          <w:szCs w:val="28"/>
+        </w:rPr>
+        <w:t>15</w:t>
+      </w:r>
+      <w:r>
+        <w:rPr>
+          <w:b/>
+          <w:bCs/>
+          <w:sz w:val="28"/>
+          <w:szCs w:val="28"/>
+        </w:rPr>
+        <w:t>.</w:t>
+      </w:r>
+      <w:r>
+        <w:rPr>
+          <w:b/>
+          <w:bCs/>
+          <w:sz w:val="28"/>
+          <w:szCs w:val="28"/>
+        </w:rPr>
+        <w:t xml:space="preserve"> What is the purpose of the GROUP BY clause, and how is it used? </w:t>
+      </w:r>
+    </w:p>
+    <w:p>
+      <w:r>
+        <w:t>In SQL, the GROUP BY clause is used to create summary rows out of rows that have the same values in a set of specified columns. In order to do computations on groups of rows as opposed to individual rows, it is frequently used in conjunction with aggregate functions like SUM, COUNT, AVG, MAX, or MIN. we may produce summary reports and perform more in-depth data analysis using the GROUP BY clause.</w:t>
       </w:r>
     </w:p>
     <w:p>

</xml_diff>

<commit_message>
What is where clause
</commit_message>
<xml_diff>
--- a/Ds_interview_questions.docx
+++ b/Ds_interview_questions.docx
@@ -1819,8 +1819,15 @@
           <w:sz w:val="28"/>
           <w:szCs w:val="28"/>
         </w:rPr>
-        <w:t>15</w:t>
-      </w:r>
+        <w:t xml:space="preserve">15. What is the purpose of the GROUP BY clause, and how is it used? </w:t>
+      </w:r>
+    </w:p>
+    <w:p>
+      <w:r>
+        <w:t>In SQL, the GROUP BY clause is used to create summary rows out of rows that have the same values in a set of specified columns. In order to do computations on groups of rows as opposed to individual rows, it is frequently used in conjunction with aggregate functions like SUM, COUNT, AVG, MAX, or MIN. we may produce summary reports and perform more in-depth data analysis using the GROUP BY clause.</w:t>
+      </w:r>
+    </w:p>
+    <w:p>
       <w:r>
         <w:rPr>
           <w:b/>
@@ -1828,7 +1835,7 @@
           <w:sz w:val="28"/>
           <w:szCs w:val="28"/>
         </w:rPr>
-        <w:t>.</w:t>
+        <w:t>16</w:t>
       </w:r>
       <w:r>
         <w:rPr>
@@ -1837,12 +1844,24 @@
           <w:sz w:val="28"/>
           <w:szCs w:val="28"/>
         </w:rPr>
-        <w:t xml:space="preserve"> What is the purpose of the GROUP BY clause, and how is it used? </w:t>
-      </w:r>
-    </w:p>
-    <w:p>
-      <w:r>
-        <w:t>In SQL, the GROUP BY clause is used to create summary rows out of rows that have the same values in a set of specified columns. In order to do computations on groups of rows as opposed to individual rows, it is frequently used in conjunction with aggregate functions like SUM, COUNT, AVG, MAX, or MIN. we may produce summary reports and perform more in-depth data analysis using the GROUP BY clause.</w:t>
+        <w:t>.</w:t>
+      </w:r>
+      <w:r>
+        <w:rPr>
+          <w:b/>
+          <w:bCs/>
+          <w:sz w:val="28"/>
+          <w:szCs w:val="28"/>
+        </w:rPr>
+        <w:t xml:space="preserve"> What is the WHERE clause used for, and how is it used to filter data?</w:t>
+      </w:r>
+      <w:r>
+        <w:t xml:space="preserve"> </w:t>
+      </w:r>
+    </w:p>
+    <w:p>
+      <w:r>
+        <w:t>In SQL, the WHERE clause is used to filter rows from a table or result set according to predetermined criteria. It enables us to pick only the rows that satisfy particular requirements or follow a pattern. A key element of SQL queries, the WHERE clause is frequently used for data retrieval and manipulation.</w:t>
       </w:r>
     </w:p>
     <w:p>

</xml_diff>

<commit_message>
How to reterive distict values
</commit_message>
<xml_diff>
--- a/Ds_interview_questions.docx
+++ b/Ds_interview_questions.docx
@@ -1835,7 +1835,34 @@
           <w:sz w:val="28"/>
           <w:szCs w:val="28"/>
         </w:rPr>
-        <w:t>16</w:t>
+        <w:t>16. What is the WHERE clause used for, and how is it used to filter data?</w:t>
+      </w:r>
+      <w:r>
+        <w:t xml:space="preserve"> </w:t>
+      </w:r>
+    </w:p>
+    <w:p>
+      <w:r>
+        <w:t>In SQL, the WHERE clause is used to filter rows from a table or result set according to predetermined criteria. It enables us to pick only the rows that satisfy particular requirements or follow a pattern. A key element of SQL queries, the WHERE clause is frequently used for data retrieval and manipulation.</w:t>
+      </w:r>
+    </w:p>
+    <w:p>
+      <w:pPr>
+        <w:rPr>
+          <w:b/>
+          <w:bCs/>
+          <w:sz w:val="28"/>
+          <w:szCs w:val="28"/>
+        </w:rPr>
+      </w:pPr>
+      <w:r>
+        <w:rPr>
+          <w:b/>
+          <w:bCs/>
+          <w:sz w:val="28"/>
+          <w:szCs w:val="28"/>
+        </w:rPr>
+        <w:t>17</w:t>
       </w:r>
       <w:r>
         <w:rPr>
@@ -1853,15 +1880,12 @@
           <w:sz w:val="28"/>
           <w:szCs w:val="28"/>
         </w:rPr>
-        <w:t xml:space="preserve"> What is the WHERE clause used for, and how is it used to filter data?</w:t>
-      </w:r>
-      <w:r>
-        <w:t xml:space="preserve"> </w:t>
-      </w:r>
-    </w:p>
-    <w:p>
-      <w:r>
-        <w:t>In SQL, the WHERE clause is used to filter rows from a table or result set according to predetermined criteria. It enables us to pick only the rows that satisfy particular requirements or follow a pattern. A key element of SQL queries, the WHERE clause is frequently used for data retrieval and manipulation.</w:t>
+        <w:t xml:space="preserve"> How do you retrieve distinct values from a column in SQL? </w:t>
+      </w:r>
+    </w:p>
+    <w:p>
+      <w:r>
+        <w:t>Using the DISTINCT keyword in combination with the SELECT command, we can extract distinct values from a column in SQL. By filtering out duplicate values and returning only unique values from the specified column, the DISTINCT keyword is used</w:t>
       </w:r>
     </w:p>
     <w:p>

</xml_diff>

<commit_message>
What is the use of having class
</commit_message>
<xml_diff>
--- a/Ds_interview_questions.docx
+++ b/Ds_interview_questions.docx
@@ -1862,7 +1862,23 @@
           <w:sz w:val="28"/>
           <w:szCs w:val="28"/>
         </w:rPr>
-        <w:t>17</w:t>
+        <w:t xml:space="preserve">17. How do you retrieve distinct values from a column in SQL? </w:t>
+      </w:r>
+    </w:p>
+    <w:p>
+      <w:r>
+        <w:t>Using the DISTINCT keyword in combination with the SELECT command, we can extract distinct values from a column in SQL. By filtering out duplicate values and returning only unique values from the specified column, the DISTINCT keyword is used</w:t>
+      </w:r>
+    </w:p>
+    <w:p>
+      <w:r>
+        <w:rPr>
+          <w:b/>
+          <w:bCs/>
+          <w:sz w:val="28"/>
+          <w:szCs w:val="28"/>
+        </w:rPr>
+        <w:t>18</w:t>
       </w:r>
       <w:r>
         <w:rPr>
@@ -1880,12 +1896,15 @@
           <w:sz w:val="28"/>
           <w:szCs w:val="28"/>
         </w:rPr>
-        <w:t xml:space="preserve"> How do you retrieve distinct values from a column in SQL? </w:t>
-      </w:r>
-    </w:p>
-    <w:p>
-      <w:r>
-        <w:t>Using the DISTINCT keyword in combination with the SELECT command, we can extract distinct values from a column in SQL. By filtering out duplicate values and returning only unique values from the specified column, the DISTINCT keyword is used</w:t>
+        <w:t xml:space="preserve"> What is the HAVING clause?</w:t>
+      </w:r>
+      <w:r>
+        <w:t xml:space="preserve"> </w:t>
+      </w:r>
+    </w:p>
+    <w:p>
+      <w:r>
+        <w:t>To filter query results depending on the output of aggregation functions, the HAVING clause, a SQL clause, is used along with the GROUP BY clause. The HAVING clause filters groups of rows after they have been grouped by one or more columns, in contrast to the WHERE clause, which filters rows before they are grouped</w:t>
       </w:r>
     </w:p>
     <w:p>

</xml_diff>

<commit_message>
How do you handle missing values in a database
</commit_message>
<xml_diff>
--- a/Ds_interview_questions.docx
+++ b/Ds_interview_questions.docx
@@ -405,19 +405,8 @@
           <w:sz w:val="28"/>
           <w:szCs w:val="28"/>
         </w:rPr>
-        <w:t xml:space="preserve">What is Conditional </w:t>
-      </w:r>
-      <w:proofErr w:type="gramStart"/>
-      <w:r>
-        <w:rPr>
-          <w:b/>
-          <w:bCs/>
-          <w:sz w:val="28"/>
-          <w:szCs w:val="28"/>
-        </w:rPr>
-        <w:t>probability ?</w:t>
-      </w:r>
-      <w:proofErr w:type="gramEnd"/>
+        <w:t>What is Conditional probability ?</w:t>
+      </w:r>
     </w:p>
     <w:p>
       <w:pPr>
@@ -494,21 +483,12 @@
       <w:r>
         <w:br/>
       </w:r>
-      <w:proofErr w:type="gramStart"/>
-      <w:r>
-        <w:rPr>
-          <w:b/>
-          <w:bCs/>
-        </w:rPr>
-        <w:t>P(</w:t>
-      </w:r>
-      <w:proofErr w:type="gramEnd"/>
-      <w:r>
-        <w:rPr>
-          <w:b/>
-          <w:bCs/>
-        </w:rPr>
-        <w:t>Rain | Cloudy) = 30 / 50 = 0.6</w:t>
+      <w:r>
+        <w:rPr>
+          <w:b/>
+          <w:bCs/>
+        </w:rPr>
+        <w:t>P(Rain | Cloudy) = 30 / 50 = 0.6</w:t>
       </w:r>
       <w:r>
         <w:t>.</w:t>
@@ -553,46 +533,28 @@
         <w:pStyle w:val="ListParagraph"/>
       </w:pPr>
       <w:r>
-        <w:t xml:space="preserve">Bayes' Theorem helps us find the probability of a cause given an observed result. For example, if a person tests positive for a disease, Bayes' Theorem helps calculate how likely they truly have it, considering the test’s accuracy and disease rate. It's useful in areas like medical diagnosis, spam detection, and predictive </w:t>
-      </w:r>
-      <w:proofErr w:type="spellStart"/>
-      <w:r>
-        <w:t>modeling</w:t>
-      </w:r>
-      <w:proofErr w:type="spellEnd"/>
-      <w:r>
-        <w:t>.</w:t>
-      </w:r>
-    </w:p>
-    <w:p>
-      <w:pPr>
-        <w:pStyle w:val="ListParagraph"/>
-      </w:pPr>
-    </w:p>
-    <w:p>
-      <w:pPr>
-        <w:pStyle w:val="ListParagraph"/>
-      </w:pPr>
-      <w:proofErr w:type="gramStart"/>
-      <w:r>
-        <w:t>  Bayes</w:t>
-      </w:r>
-      <w:proofErr w:type="gramEnd"/>
-      <w:r>
-        <w:t>' Theorem = Formula for conditional probability</w:t>
-      </w:r>
-    </w:p>
-    <w:p>
-      <w:pPr>
-        <w:pStyle w:val="ListParagraph"/>
-      </w:pPr>
-      <w:proofErr w:type="gramStart"/>
-      <w:r>
-        <w:t>  Naive</w:t>
-      </w:r>
-      <w:proofErr w:type="gramEnd"/>
-      <w:r>
-        <w:t xml:space="preserve"> Bayes = A classification model built using Bayes’ Theorem</w:t>
+        <w:t>Bayes' Theorem helps us find the probability of a cause given an observed result. For example, if a person tests positive for a disease, Bayes' Theorem helps calculate how likely they truly have it, considering the test’s accuracy and disease rate. It's useful in areas like medical diagnosis, spam detection, and predictive modeling.</w:t>
+      </w:r>
+    </w:p>
+    <w:p>
+      <w:pPr>
+        <w:pStyle w:val="ListParagraph"/>
+      </w:pPr>
+    </w:p>
+    <w:p>
+      <w:pPr>
+        <w:pStyle w:val="ListParagraph"/>
+      </w:pPr>
+      <w:r>
+        <w:t>  Bayes' Theorem = Formula for conditional probability</w:t>
+      </w:r>
+    </w:p>
+    <w:p>
+      <w:pPr>
+        <w:pStyle w:val="ListParagraph"/>
+      </w:pPr>
+      <w:r>
+        <w:t>  Naive Bayes = A classification model built using Bayes’ Theorem</w:t>
       </w:r>
     </w:p>
     <w:p>
@@ -659,15 +621,7 @@
         <w:t>Variance</w:t>
       </w:r>
       <w:r>
-        <w:t xml:space="preserve">: It shows how </w:t>
-      </w:r>
-      <w:proofErr w:type="gramStart"/>
-      <w:r>
-        <w:t>spread out</w:t>
-      </w:r>
-      <w:proofErr w:type="gramEnd"/>
-      <w:r>
-        <w:t xml:space="preserve"> numbers are from the average — for example, in the numbers [2, 4, 6], the variance is small because they’re close to the mean (4).</w:t>
+        <w:t>: It shows how spread out numbers are from the average — for example, in the numbers [2, 4, 6], the variance is small because they’re close to the mean (4).</w:t>
       </w:r>
     </w:p>
     <w:p>
@@ -1268,21 +1222,7 @@
         <w:rPr>
           <w:lang w:val="en-US"/>
         </w:rPr>
-        <w:t xml:space="preserve">And </w:t>
-      </w:r>
-      <w:proofErr w:type="gramStart"/>
-      <w:r>
-        <w:rPr>
-          <w:lang w:val="en-US"/>
-        </w:rPr>
-        <w:t>also</w:t>
-      </w:r>
-      <w:proofErr w:type="gramEnd"/>
-      <w:r>
-        <w:rPr>
-          <w:lang w:val="en-US"/>
-        </w:rPr>
-        <w:t xml:space="preserve"> it has the following usage too.</w:t>
+        <w:t>And also it has the following usage too.</w:t>
       </w:r>
     </w:p>
     <w:p>
@@ -1458,15 +1398,7 @@
         <w:pStyle w:val="ListParagraph"/>
       </w:pPr>
       <w:r>
-        <w:t xml:space="preserve">SQL stands for Structured Query </w:t>
-      </w:r>
-      <w:proofErr w:type="spellStart"/>
-      <w:r>
-        <w:t>Language.It</w:t>
-      </w:r>
-      <w:proofErr w:type="spellEnd"/>
-      <w:r>
-        <w:t xml:space="preserve"> is a specialized programming language used for managing and manipulating relational databases. It is designed for tasks related to database management, data retrieval, data manipulation, and data definition</w:t>
+        <w:t>SQL stands for Structured Query Language.It is a specialized programming language used for managing and manipulating relational databases. It is designed for tasks related to database management, data retrieval, data manipulation, and data definition</w:t>
       </w:r>
       <w:r>
         <w:t>.</w:t>
@@ -1878,7 +1810,34 @@
           <w:sz w:val="28"/>
           <w:szCs w:val="28"/>
         </w:rPr>
-        <w:t>18</w:t>
+        <w:t>18. What is the HAVING clause?</w:t>
+      </w:r>
+      <w:r>
+        <w:t xml:space="preserve"> </w:t>
+      </w:r>
+    </w:p>
+    <w:p>
+      <w:r>
+        <w:t>To filter query results depending on the output of aggregation functions, the HAVING clause, a SQL clause, is used along with the GROUP BY clause. The HAVING clause filters groups of rows after they have been grouped by one or more columns, in contrast to the WHERE clause, which filters rows before they are grouped</w:t>
+      </w:r>
+    </w:p>
+    <w:p>
+      <w:pPr>
+        <w:rPr>
+          <w:b/>
+          <w:bCs/>
+          <w:sz w:val="28"/>
+          <w:szCs w:val="28"/>
+        </w:rPr>
+      </w:pPr>
+      <w:r>
+        <w:rPr>
+          <w:b/>
+          <w:bCs/>
+          <w:sz w:val="28"/>
+          <w:szCs w:val="28"/>
+        </w:rPr>
+        <w:t>19</w:t>
       </w:r>
       <w:r>
         <w:rPr>
@@ -1896,15 +1855,12 @@
           <w:sz w:val="28"/>
           <w:szCs w:val="28"/>
         </w:rPr>
-        <w:t xml:space="preserve"> What is the HAVING clause?</w:t>
-      </w:r>
-      <w:r>
-        <w:t xml:space="preserve"> </w:t>
-      </w:r>
-    </w:p>
-    <w:p>
-      <w:r>
-        <w:t>To filter query results depending on the output of aggregation functions, the HAVING clause, a SQL clause, is used along with the GROUP BY clause. The HAVING clause filters groups of rows after they have been grouped by one or more columns, in contrast to the WHERE clause, which filters rows before they are grouped</w:t>
+        <w:t xml:space="preserve"> How do you handle missing or NULL values in a database table? </w:t>
+      </w:r>
+    </w:p>
+    <w:p>
+      <w:r>
+        <w:t>Missing or NULL values can arise due to various reasons, such as incomplete data entry, optional fields, or data extraction processes. 1. Replace NULL with Placeholder Values 2. Handle NULL Values in Queries 3. Use Default Value</w:t>
       </w:r>
     </w:p>
     <w:p>

</xml_diff>

<commit_message>
Difference between supervised and unsupervisied learning
</commit_message>
<xml_diff>
--- a/Ds_interview_questions.docx
+++ b/Ds_interview_questions.docx
@@ -405,8 +405,19 @@
           <w:sz w:val="28"/>
           <w:szCs w:val="28"/>
         </w:rPr>
-        <w:t>What is Conditional probability ?</w:t>
-      </w:r>
+        <w:t xml:space="preserve">What is Conditional </w:t>
+      </w:r>
+      <w:proofErr w:type="gramStart"/>
+      <w:r>
+        <w:rPr>
+          <w:b/>
+          <w:bCs/>
+          <w:sz w:val="28"/>
+          <w:szCs w:val="28"/>
+        </w:rPr>
+        <w:t>probability ?</w:t>
+      </w:r>
+      <w:proofErr w:type="gramEnd"/>
     </w:p>
     <w:p>
       <w:pPr>
@@ -483,12 +494,21 @@
       <w:r>
         <w:br/>
       </w:r>
-      <w:r>
-        <w:rPr>
-          <w:b/>
-          <w:bCs/>
-        </w:rPr>
-        <w:t>P(Rain | Cloudy) = 30 / 50 = 0.6</w:t>
+      <w:proofErr w:type="gramStart"/>
+      <w:r>
+        <w:rPr>
+          <w:b/>
+          <w:bCs/>
+        </w:rPr>
+        <w:t>P(</w:t>
+      </w:r>
+      <w:proofErr w:type="gramEnd"/>
+      <w:r>
+        <w:rPr>
+          <w:b/>
+          <w:bCs/>
+        </w:rPr>
+        <w:t>Rain | Cloudy) = 30 / 50 = 0.6</w:t>
       </w:r>
       <w:r>
         <w:t>.</w:t>
@@ -533,28 +553,46 @@
         <w:pStyle w:val="ListParagraph"/>
       </w:pPr>
       <w:r>
-        <w:t>Bayes' Theorem helps us find the probability of a cause given an observed result. For example, if a person tests positive for a disease, Bayes' Theorem helps calculate how likely they truly have it, considering the test’s accuracy and disease rate. It's useful in areas like medical diagnosis, spam detection, and predictive modeling.</w:t>
-      </w:r>
-    </w:p>
-    <w:p>
-      <w:pPr>
-        <w:pStyle w:val="ListParagraph"/>
-      </w:pPr>
-    </w:p>
-    <w:p>
-      <w:pPr>
-        <w:pStyle w:val="ListParagraph"/>
-      </w:pPr>
-      <w:r>
-        <w:t>  Bayes' Theorem = Formula for conditional probability</w:t>
-      </w:r>
-    </w:p>
-    <w:p>
-      <w:pPr>
-        <w:pStyle w:val="ListParagraph"/>
-      </w:pPr>
-      <w:r>
-        <w:t>  Naive Bayes = A classification model built using Bayes’ Theorem</w:t>
+        <w:t xml:space="preserve">Bayes' Theorem helps us find the probability of a cause given an observed result. For example, if a person tests positive for a disease, Bayes' Theorem helps calculate how likely they truly have it, considering the test’s accuracy and disease rate. It's useful in areas like medical diagnosis, spam detection, and predictive </w:t>
+      </w:r>
+      <w:proofErr w:type="spellStart"/>
+      <w:r>
+        <w:t>modeling</w:t>
+      </w:r>
+      <w:proofErr w:type="spellEnd"/>
+      <w:r>
+        <w:t>.</w:t>
+      </w:r>
+    </w:p>
+    <w:p>
+      <w:pPr>
+        <w:pStyle w:val="ListParagraph"/>
+      </w:pPr>
+    </w:p>
+    <w:p>
+      <w:pPr>
+        <w:pStyle w:val="ListParagraph"/>
+      </w:pPr>
+      <w:proofErr w:type="gramStart"/>
+      <w:r>
+        <w:t>  Bayes</w:t>
+      </w:r>
+      <w:proofErr w:type="gramEnd"/>
+      <w:r>
+        <w:t>' Theorem = Formula for conditional probability</w:t>
+      </w:r>
+    </w:p>
+    <w:p>
+      <w:pPr>
+        <w:pStyle w:val="ListParagraph"/>
+      </w:pPr>
+      <w:proofErr w:type="gramStart"/>
+      <w:r>
+        <w:t>  Naive</w:t>
+      </w:r>
+      <w:proofErr w:type="gramEnd"/>
+      <w:r>
+        <w:t xml:space="preserve"> Bayes = A classification model built using Bayes’ Theorem</w:t>
       </w:r>
     </w:p>
     <w:p>
@@ -621,7 +659,15 @@
         <w:t>Variance</w:t>
       </w:r>
       <w:r>
-        <w:t>: It shows how spread out numbers are from the average — for example, in the numbers [2, 4, 6], the variance is small because they’re close to the mean (4).</w:t>
+        <w:t xml:space="preserve">: It shows how </w:t>
+      </w:r>
+      <w:proofErr w:type="gramStart"/>
+      <w:r>
+        <w:t>spread out</w:t>
+      </w:r>
+      <w:proofErr w:type="gramEnd"/>
+      <w:r>
+        <w:t xml:space="preserve"> numbers are from the average — for example, in the numbers [2, 4, 6], the variance is small because they’re close to the mean (4).</w:t>
       </w:r>
     </w:p>
     <w:p>
@@ -1222,7 +1268,21 @@
         <w:rPr>
           <w:lang w:val="en-US"/>
         </w:rPr>
-        <w:t>And also it has the following usage too.</w:t>
+        <w:t xml:space="preserve">And </w:t>
+      </w:r>
+      <w:proofErr w:type="gramStart"/>
+      <w:r>
+        <w:rPr>
+          <w:lang w:val="en-US"/>
+        </w:rPr>
+        <w:t>also</w:t>
+      </w:r>
+      <w:proofErr w:type="gramEnd"/>
+      <w:r>
+        <w:rPr>
+          <w:lang w:val="en-US"/>
+        </w:rPr>
+        <w:t xml:space="preserve"> it has the following usage too.</w:t>
       </w:r>
     </w:p>
     <w:p>
@@ -1398,7 +1458,15 @@
         <w:pStyle w:val="ListParagraph"/>
       </w:pPr>
       <w:r>
-        <w:t>SQL stands for Structured Query Language.It is a specialized programming language used for managing and manipulating relational databases. It is designed for tasks related to database management, data retrieval, data manipulation, and data definition</w:t>
+        <w:t xml:space="preserve">SQL stands for Structured Query </w:t>
+      </w:r>
+      <w:proofErr w:type="spellStart"/>
+      <w:r>
+        <w:t>Language.It</w:t>
+      </w:r>
+      <w:proofErr w:type="spellEnd"/>
+      <w:r>
+        <w:t xml:space="preserve"> is a specialized programming language used for managing and manipulating relational databases. It is designed for tasks related to database management, data retrieval, data manipulation, and data definition</w:t>
       </w:r>
       <w:r>
         <w:t>.</w:t>
@@ -1861,6 +1929,124 @@
     <w:p>
       <w:r>
         <w:t>Missing or NULL values can arise due to various reasons, such as incomplete data entry, optional fields, or data extraction processes. 1. Replace NULL with Placeholder Values 2. Handle NULL Values in Queries 3. Use Default Value</w:t>
+      </w:r>
+    </w:p>
+    <w:p>
+      <w:pPr>
+        <w:rPr>
+          <w:b/>
+          <w:bCs/>
+          <w:sz w:val="28"/>
+          <w:szCs w:val="28"/>
+        </w:rPr>
+      </w:pPr>
+      <w:r>
+        <w:rPr>
+          <w:b/>
+          <w:bCs/>
+          <w:sz w:val="28"/>
+          <w:szCs w:val="28"/>
+        </w:rPr>
+        <w:t>20 What is the difference between supervised and unsupervised machine learning?</w:t>
+      </w:r>
+    </w:p>
+    <w:p>
+      <w:pPr>
+        <w:rPr>
+          <w:sz w:val="28"/>
+          <w:szCs w:val="28"/>
+        </w:rPr>
+      </w:pPr>
+      <w:r>
+        <w:rPr>
+          <w:sz w:val="28"/>
+          <w:szCs w:val="28"/>
+        </w:rPr>
+        <w:lastRenderedPageBreak/>
+        <w:drawing>
+          <wp:inline distT="0" distB="0" distL="0" distR="0" wp14:anchorId="5DA0234F" wp14:editId="03788A27">
+            <wp:extent cx="3186545" cy="3828611"/>
+            <wp:effectExtent l="0" t="0" r="0" b="635"/>
+            <wp:docPr id="1399646136" name="Picture 1"/>
+            <wp:cNvGraphicFramePr>
+              <a:graphicFrameLocks xmlns:a="http://schemas.openxmlformats.org/drawingml/2006/main" noChangeAspect="1"/>
+            </wp:cNvGraphicFramePr>
+            <a:graphic xmlns:a="http://schemas.openxmlformats.org/drawingml/2006/main">
+              <a:graphicData uri="http://schemas.openxmlformats.org/drawingml/2006/picture">
+                <pic:pic xmlns:pic="http://schemas.openxmlformats.org/drawingml/2006/picture">
+                  <pic:nvPicPr>
+                    <pic:cNvPr id="1399646136" name=""/>
+                    <pic:cNvPicPr/>
+                  </pic:nvPicPr>
+                  <pic:blipFill>
+                    <a:blip r:embed="rId18"/>
+                    <a:stretch>
+                      <a:fillRect/>
+                    </a:stretch>
+                  </pic:blipFill>
+                  <pic:spPr>
+                    <a:xfrm>
+                      <a:off x="0" y="0"/>
+                      <a:ext cx="3190945" cy="3833897"/>
+                    </a:xfrm>
+                    <a:prstGeom prst="rect">
+                      <a:avLst/>
+                    </a:prstGeom>
+                  </pic:spPr>
+                </pic:pic>
+              </a:graphicData>
+            </a:graphic>
+          </wp:inline>
+        </w:drawing>
+      </w:r>
+    </w:p>
+    <w:p>
+      <w:pPr>
+        <w:rPr>
+          <w:sz w:val="28"/>
+          <w:szCs w:val="28"/>
+        </w:rPr>
+      </w:pPr>
+      <w:r>
+        <w:rPr>
+          <w:sz w:val="28"/>
+          <w:szCs w:val="28"/>
+        </w:rPr>
+        <w:drawing>
+          <wp:inline distT="0" distB="0" distL="0" distR="0" wp14:anchorId="39AA4B27" wp14:editId="6C702FCD">
+            <wp:extent cx="3155361" cy="2486891"/>
+            <wp:effectExtent l="0" t="0" r="6985" b="8890"/>
+            <wp:docPr id="1951137938" name="Picture 1"/>
+            <wp:cNvGraphicFramePr>
+              <a:graphicFrameLocks xmlns:a="http://schemas.openxmlformats.org/drawingml/2006/main" noChangeAspect="1"/>
+            </wp:cNvGraphicFramePr>
+            <a:graphic xmlns:a="http://schemas.openxmlformats.org/drawingml/2006/main">
+              <a:graphicData uri="http://schemas.openxmlformats.org/drawingml/2006/picture">
+                <pic:pic xmlns:pic="http://schemas.openxmlformats.org/drawingml/2006/picture">
+                  <pic:nvPicPr>
+                    <pic:cNvPr id="1951137938" name=""/>
+                    <pic:cNvPicPr/>
+                  </pic:nvPicPr>
+                  <pic:blipFill>
+                    <a:blip r:embed="rId19"/>
+                    <a:stretch>
+                      <a:fillRect/>
+                    </a:stretch>
+                  </pic:blipFill>
+                  <pic:spPr>
+                    <a:xfrm>
+                      <a:off x="0" y="0"/>
+                      <a:ext cx="3168372" cy="2497146"/>
+                    </a:xfrm>
+                    <a:prstGeom prst="rect">
+                      <a:avLst/>
+                    </a:prstGeom>
+                  </pic:spPr>
+                </pic:pic>
+              </a:graphicData>
+            </a:graphic>
+          </wp:inline>
+        </w:drawing>
       </w:r>
     </w:p>
     <w:p>

</xml_diff>

<commit_message>
What is linear regression, and What are the different assumptions of linear regression algorithms
</commit_message>
<xml_diff>
--- a/Ds_interview_questions.docx
+++ b/Ds_interview_questions.docx
@@ -1959,6 +1959,7 @@
       </w:pPr>
       <w:r>
         <w:rPr>
+          <w:noProof/>
           <w:sz w:val="28"/>
           <w:szCs w:val="28"/>
         </w:rPr>
@@ -2009,6 +2010,7 @@
       </w:pPr>
       <w:r>
         <w:rPr>
+          <w:noProof/>
           <w:sz w:val="28"/>
           <w:szCs w:val="28"/>
         </w:rPr>
@@ -2047,6 +2049,43 @@
             </a:graphic>
           </wp:inline>
         </w:drawing>
+      </w:r>
+    </w:p>
+    <w:p>
+      <w:pPr>
+        <w:rPr>
+          <w:b/>
+          <w:bCs/>
+          <w:sz w:val="28"/>
+          <w:szCs w:val="28"/>
+        </w:rPr>
+      </w:pPr>
+      <w:r>
+        <w:rPr>
+          <w:b/>
+          <w:bCs/>
+          <w:sz w:val="28"/>
+          <w:szCs w:val="28"/>
+        </w:rPr>
+        <w:t>21</w:t>
+      </w:r>
+      <w:r>
+        <w:rPr>
+          <w:b/>
+          <w:bCs/>
+          <w:sz w:val="28"/>
+          <w:szCs w:val="28"/>
+        </w:rPr>
+        <w:t>.</w:t>
+      </w:r>
+      <w:r>
+        <w:rPr>
+          <w:b/>
+          <w:bCs/>
+          <w:sz w:val="28"/>
+          <w:szCs w:val="28"/>
+        </w:rPr>
+        <w:t xml:space="preserve"> What is linear regression, and What are the different assumptions of linear regression algorithms</w:t>
       </w:r>
     </w:p>
     <w:p>

</xml_diff>

<commit_message>
Logsitic regression is a classification techinque, why its name is regression, not logistic classification
</commit_message>
<xml_diff>
--- a/Ds_interview_questions.docx
+++ b/Ds_interview_questions.docx
@@ -405,19 +405,8 @@
           <w:sz w:val="28"/>
           <w:szCs w:val="28"/>
         </w:rPr>
-        <w:t xml:space="preserve">What is Conditional </w:t>
-      </w:r>
-      <w:proofErr w:type="gramStart"/>
-      <w:r>
-        <w:rPr>
-          <w:b/>
-          <w:bCs/>
-          <w:sz w:val="28"/>
-          <w:szCs w:val="28"/>
-        </w:rPr>
-        <w:t>probability ?</w:t>
-      </w:r>
-      <w:proofErr w:type="gramEnd"/>
+        <w:t>What is Conditional probability ?</w:t>
+      </w:r>
     </w:p>
     <w:p>
       <w:pPr>
@@ -494,21 +483,12 @@
       <w:r>
         <w:br/>
       </w:r>
-      <w:proofErr w:type="gramStart"/>
-      <w:r>
-        <w:rPr>
-          <w:b/>
-          <w:bCs/>
-        </w:rPr>
-        <w:t>P(</w:t>
-      </w:r>
-      <w:proofErr w:type="gramEnd"/>
-      <w:r>
-        <w:rPr>
-          <w:b/>
-          <w:bCs/>
-        </w:rPr>
-        <w:t>Rain | Cloudy) = 30 / 50 = 0.6</w:t>
+      <w:r>
+        <w:rPr>
+          <w:b/>
+          <w:bCs/>
+        </w:rPr>
+        <w:t>P(Rain | Cloudy) = 30 / 50 = 0.6</w:t>
       </w:r>
       <w:r>
         <w:t>.</w:t>
@@ -553,46 +533,28 @@
         <w:pStyle w:val="ListParagraph"/>
       </w:pPr>
       <w:r>
-        <w:t xml:space="preserve">Bayes' Theorem helps us find the probability of a cause given an observed result. For example, if a person tests positive for a disease, Bayes' Theorem helps calculate how likely they truly have it, considering the test’s accuracy and disease rate. It's useful in areas like medical diagnosis, spam detection, and predictive </w:t>
-      </w:r>
-      <w:proofErr w:type="spellStart"/>
-      <w:r>
-        <w:t>modeling</w:t>
-      </w:r>
-      <w:proofErr w:type="spellEnd"/>
-      <w:r>
-        <w:t>.</w:t>
-      </w:r>
-    </w:p>
-    <w:p>
-      <w:pPr>
-        <w:pStyle w:val="ListParagraph"/>
-      </w:pPr>
-    </w:p>
-    <w:p>
-      <w:pPr>
-        <w:pStyle w:val="ListParagraph"/>
-      </w:pPr>
-      <w:proofErr w:type="gramStart"/>
-      <w:r>
-        <w:t>  Bayes</w:t>
-      </w:r>
-      <w:proofErr w:type="gramEnd"/>
-      <w:r>
-        <w:t>' Theorem = Formula for conditional probability</w:t>
-      </w:r>
-    </w:p>
-    <w:p>
-      <w:pPr>
-        <w:pStyle w:val="ListParagraph"/>
-      </w:pPr>
-      <w:proofErr w:type="gramStart"/>
-      <w:r>
-        <w:t>  Naive</w:t>
-      </w:r>
-      <w:proofErr w:type="gramEnd"/>
-      <w:r>
-        <w:t xml:space="preserve"> Bayes = A classification model built using Bayes’ Theorem</w:t>
+        <w:t>Bayes' Theorem helps us find the probability of a cause given an observed result. For example, if a person tests positive for a disease, Bayes' Theorem helps calculate how likely they truly have it, considering the test’s accuracy and disease rate. It's useful in areas like medical diagnosis, spam detection, and predictive modeling.</w:t>
+      </w:r>
+    </w:p>
+    <w:p>
+      <w:pPr>
+        <w:pStyle w:val="ListParagraph"/>
+      </w:pPr>
+    </w:p>
+    <w:p>
+      <w:pPr>
+        <w:pStyle w:val="ListParagraph"/>
+      </w:pPr>
+      <w:r>
+        <w:t>  Bayes' Theorem = Formula for conditional probability</w:t>
+      </w:r>
+    </w:p>
+    <w:p>
+      <w:pPr>
+        <w:pStyle w:val="ListParagraph"/>
+      </w:pPr>
+      <w:r>
+        <w:t>  Naive Bayes = A classification model built using Bayes’ Theorem</w:t>
       </w:r>
     </w:p>
     <w:p>
@@ -659,15 +621,7 @@
         <w:t>Variance</w:t>
       </w:r>
       <w:r>
-        <w:t xml:space="preserve">: It shows how </w:t>
-      </w:r>
-      <w:proofErr w:type="gramStart"/>
-      <w:r>
-        <w:t>spread out</w:t>
-      </w:r>
-      <w:proofErr w:type="gramEnd"/>
-      <w:r>
-        <w:t xml:space="preserve"> numbers are from the average — for example, in the numbers [2, 4, 6], the variance is small because they’re close to the mean (4).</w:t>
+        <w:t>: It shows how spread out numbers are from the average — for example, in the numbers [2, 4, 6], the variance is small because they’re close to the mean (4).</w:t>
       </w:r>
     </w:p>
     <w:p>
@@ -1268,21 +1222,7 @@
         <w:rPr>
           <w:lang w:val="en-US"/>
         </w:rPr>
-        <w:t xml:space="preserve">And </w:t>
-      </w:r>
-      <w:proofErr w:type="gramStart"/>
-      <w:r>
-        <w:rPr>
-          <w:lang w:val="en-US"/>
-        </w:rPr>
-        <w:t>also</w:t>
-      </w:r>
-      <w:proofErr w:type="gramEnd"/>
-      <w:r>
-        <w:rPr>
-          <w:lang w:val="en-US"/>
-        </w:rPr>
-        <w:t xml:space="preserve"> it has the following usage too.</w:t>
+        <w:t>And also it has the following usage too.</w:t>
       </w:r>
     </w:p>
     <w:p>
@@ -1458,15 +1398,7 @@
         <w:pStyle w:val="ListParagraph"/>
       </w:pPr>
       <w:r>
-        <w:t xml:space="preserve">SQL stands for Structured Query </w:t>
-      </w:r>
-      <w:proofErr w:type="spellStart"/>
-      <w:r>
-        <w:t>Language.It</w:t>
-      </w:r>
-      <w:proofErr w:type="spellEnd"/>
-      <w:r>
-        <w:t xml:space="preserve"> is a specialized programming language used for managing and manipulating relational databases. It is designed for tasks related to database management, data retrieval, data manipulation, and data definition</w:t>
+        <w:t>SQL stands for Structured Query Language.It is a specialized programming language used for managing and manipulating relational databases. It is designed for tasks related to database management, data retrieval, data manipulation, and data definition</w:t>
       </w:r>
       <w:r>
         <w:t>.</w:t>
@@ -2088,6 +2020,304 @@
         <w:t xml:space="preserve"> What is linear regression, and What are the different assumptions of linear regression algorithms</w:t>
       </w:r>
     </w:p>
+    <w:p>
+      <w:pPr>
+        <w:rPr>
+          <w:b/>
+          <w:bCs/>
+          <w:sz w:val="28"/>
+          <w:szCs w:val="28"/>
+        </w:rPr>
+      </w:pPr>
+      <w:r>
+        <w:rPr>
+          <w:b/>
+          <w:bCs/>
+          <w:noProof/>
+          <w:sz w:val="28"/>
+          <w:szCs w:val="28"/>
+        </w:rPr>
+        <w:lastRenderedPageBreak/>
+        <w:drawing>
+          <wp:inline distT="0" distB="0" distL="0" distR="0" wp14:anchorId="5BE0B147" wp14:editId="74DF9790">
+            <wp:extent cx="3616036" cy="2892909"/>
+            <wp:effectExtent l="0" t="0" r="3810" b="3175"/>
+            <wp:docPr id="1705549440" name="Picture 1"/>
+            <wp:cNvGraphicFramePr>
+              <a:graphicFrameLocks xmlns:a="http://schemas.openxmlformats.org/drawingml/2006/main" noChangeAspect="1"/>
+            </wp:cNvGraphicFramePr>
+            <a:graphic xmlns:a="http://schemas.openxmlformats.org/drawingml/2006/main">
+              <a:graphicData uri="http://schemas.openxmlformats.org/drawingml/2006/picture">
+                <pic:pic xmlns:pic="http://schemas.openxmlformats.org/drawingml/2006/picture">
+                  <pic:nvPicPr>
+                    <pic:cNvPr id="1705549440" name=""/>
+                    <pic:cNvPicPr/>
+                  </pic:nvPicPr>
+                  <pic:blipFill>
+                    <a:blip r:embed="rId20"/>
+                    <a:stretch>
+                      <a:fillRect/>
+                    </a:stretch>
+                  </pic:blipFill>
+                  <pic:spPr>
+                    <a:xfrm>
+                      <a:off x="0" y="0"/>
+                      <a:ext cx="3622107" cy="2897766"/>
+                    </a:xfrm>
+                    <a:prstGeom prst="rect">
+                      <a:avLst/>
+                    </a:prstGeom>
+                  </pic:spPr>
+                </pic:pic>
+              </a:graphicData>
+            </a:graphic>
+          </wp:inline>
+        </w:drawing>
+      </w:r>
+    </w:p>
+    <w:p>
+      <w:pPr>
+        <w:rPr>
+          <w:b/>
+          <w:bCs/>
+          <w:sz w:val="28"/>
+          <w:szCs w:val="28"/>
+        </w:rPr>
+      </w:pPr>
+      <w:r>
+        <w:rPr>
+          <w:b/>
+          <w:bCs/>
+          <w:noProof/>
+          <w:sz w:val="28"/>
+          <w:szCs w:val="28"/>
+        </w:rPr>
+        <w:drawing>
+          <wp:inline distT="0" distB="0" distL="0" distR="0" wp14:anchorId="1B6674F9" wp14:editId="731AA940">
+            <wp:extent cx="3387436" cy="1148447"/>
+            <wp:effectExtent l="0" t="0" r="3810" b="0"/>
+            <wp:docPr id="793339829" name="Picture 1"/>
+            <wp:cNvGraphicFramePr>
+              <a:graphicFrameLocks xmlns:a="http://schemas.openxmlformats.org/drawingml/2006/main" noChangeAspect="1"/>
+            </wp:cNvGraphicFramePr>
+            <a:graphic xmlns:a="http://schemas.openxmlformats.org/drawingml/2006/main">
+              <a:graphicData uri="http://schemas.openxmlformats.org/drawingml/2006/picture">
+                <pic:pic xmlns:pic="http://schemas.openxmlformats.org/drawingml/2006/picture">
+                  <pic:nvPicPr>
+                    <pic:cNvPr id="793339829" name=""/>
+                    <pic:cNvPicPr/>
+                  </pic:nvPicPr>
+                  <pic:blipFill>
+                    <a:blip r:embed="rId21"/>
+                    <a:stretch>
+                      <a:fillRect/>
+                    </a:stretch>
+                  </pic:blipFill>
+                  <pic:spPr>
+                    <a:xfrm>
+                      <a:off x="0" y="0"/>
+                      <a:ext cx="3401082" cy="1153073"/>
+                    </a:xfrm>
+                    <a:prstGeom prst="rect">
+                      <a:avLst/>
+                    </a:prstGeom>
+                  </pic:spPr>
+                </pic:pic>
+              </a:graphicData>
+            </a:graphic>
+          </wp:inline>
+        </w:drawing>
+      </w:r>
+    </w:p>
+    <w:p>
+      <w:pPr>
+        <w:rPr>
+          <w:b/>
+          <w:bCs/>
+          <w:sz w:val="28"/>
+          <w:szCs w:val="28"/>
+        </w:rPr>
+      </w:pPr>
+    </w:p>
+    <w:p>
+      <w:pPr>
+        <w:rPr>
+          <w:b/>
+          <w:bCs/>
+          <w:sz w:val="28"/>
+          <w:szCs w:val="28"/>
+        </w:rPr>
+      </w:pPr>
+      <w:r>
+        <w:rPr>
+          <w:b/>
+          <w:bCs/>
+          <w:sz w:val="28"/>
+          <w:szCs w:val="28"/>
+        </w:rPr>
+        <w:t>28</w:t>
+      </w:r>
+      <w:r>
+        <w:rPr>
+          <w:b/>
+          <w:bCs/>
+          <w:sz w:val="28"/>
+          <w:szCs w:val="28"/>
+        </w:rPr>
+        <w:t>.</w:t>
+      </w:r>
+      <w:r>
+        <w:rPr>
+          <w:b/>
+          <w:bCs/>
+          <w:sz w:val="28"/>
+          <w:szCs w:val="28"/>
+        </w:rPr>
+        <w:t xml:space="preserve"> What is a masked array in NumPy.</w:t>
+      </w:r>
+    </w:p>
+    <w:p>
+      <w:r>
+        <w:rPr>
+          <w:b/>
+          <w:bCs/>
+        </w:rPr>
+        <w:t>Logistic regression</w:t>
+      </w:r>
+      <w:r>
+        <w:t xml:space="preserve"> is named so because it uses a </w:t>
+      </w:r>
+      <w:r>
+        <w:rPr>
+          <w:b/>
+          <w:bCs/>
+        </w:rPr>
+        <w:t>regression-like structure</w:t>
+      </w:r>
+      <w:r>
+        <w:t xml:space="preserve"> to model the </w:t>
+      </w:r>
+      <w:r>
+        <w:rPr>
+          <w:b/>
+          <w:bCs/>
+        </w:rPr>
+        <w:t>probability</w:t>
+      </w:r>
+      <w:r>
+        <w:t xml:space="preserve"> of a class. It applies a </w:t>
+      </w:r>
+      <w:r>
+        <w:rPr>
+          <w:b/>
+          <w:bCs/>
+        </w:rPr>
+        <w:t>logistic (sigmoid) function</w:t>
+      </w:r>
+      <w:r>
+        <w:t xml:space="preserve"> to a linear combination of input features to produce a probability between 0 and 1. Although used for </w:t>
+      </w:r>
+      <w:r>
+        <w:rPr>
+          <w:b/>
+          <w:bCs/>
+        </w:rPr>
+        <w:t>classification</w:t>
+      </w:r>
+      <w:r>
+        <w:t xml:space="preserve">, it retains the underlying </w:t>
+      </w:r>
+      <w:r>
+        <w:rPr>
+          <w:b/>
+          <w:bCs/>
+        </w:rPr>
+        <w:t>regression framework</w:t>
+      </w:r>
+      <w:r>
+        <w:t>, which is why it's called "logistic regression" instead of "logistic classification.</w:t>
+      </w:r>
+    </w:p>
+    <w:p>
+      <w:r>
+        <w:drawing>
+          <wp:inline distT="0" distB="0" distL="0" distR="0" wp14:anchorId="0E725083" wp14:editId="049FABB5">
+            <wp:extent cx="3718560" cy="2915605"/>
+            <wp:effectExtent l="0" t="0" r="0" b="0"/>
+            <wp:docPr id="98209783" name="Picture 1"/>
+            <wp:cNvGraphicFramePr>
+              <a:graphicFrameLocks xmlns:a="http://schemas.openxmlformats.org/drawingml/2006/main" noChangeAspect="1"/>
+            </wp:cNvGraphicFramePr>
+            <a:graphic xmlns:a="http://schemas.openxmlformats.org/drawingml/2006/main">
+              <a:graphicData uri="http://schemas.openxmlformats.org/drawingml/2006/picture">
+                <pic:pic xmlns:pic="http://schemas.openxmlformats.org/drawingml/2006/picture">
+                  <pic:nvPicPr>
+                    <pic:cNvPr id="98209783" name=""/>
+                    <pic:cNvPicPr/>
+                  </pic:nvPicPr>
+                  <pic:blipFill>
+                    <a:blip r:embed="rId22"/>
+                    <a:stretch>
+                      <a:fillRect/>
+                    </a:stretch>
+                  </pic:blipFill>
+                  <pic:spPr>
+                    <a:xfrm>
+                      <a:off x="0" y="0"/>
+                      <a:ext cx="3722660" cy="2918819"/>
+                    </a:xfrm>
+                    <a:prstGeom prst="rect">
+                      <a:avLst/>
+                    </a:prstGeom>
+                  </pic:spPr>
+                </pic:pic>
+              </a:graphicData>
+            </a:graphic>
+          </wp:inline>
+        </w:drawing>
+      </w:r>
+    </w:p>
+    <w:p>
+      <w:r>
+        <w:lastRenderedPageBreak/>
+        <w:drawing>
+          <wp:inline distT="0" distB="0" distL="0" distR="0" wp14:anchorId="5076C8FD" wp14:editId="7429D2BB">
+            <wp:extent cx="3771900" cy="2541206"/>
+            <wp:effectExtent l="0" t="0" r="0" b="0"/>
+            <wp:docPr id="762918099" name="Picture 1"/>
+            <wp:cNvGraphicFramePr>
+              <a:graphicFrameLocks xmlns:a="http://schemas.openxmlformats.org/drawingml/2006/main" noChangeAspect="1"/>
+            </wp:cNvGraphicFramePr>
+            <a:graphic xmlns:a="http://schemas.openxmlformats.org/drawingml/2006/main">
+              <a:graphicData uri="http://schemas.openxmlformats.org/drawingml/2006/picture">
+                <pic:pic xmlns:pic="http://schemas.openxmlformats.org/drawingml/2006/picture">
+                  <pic:nvPicPr>
+                    <pic:cNvPr id="762918099" name=""/>
+                    <pic:cNvPicPr/>
+                  </pic:nvPicPr>
+                  <pic:blipFill>
+                    <a:blip r:embed="rId23"/>
+                    <a:stretch>
+                      <a:fillRect/>
+                    </a:stretch>
+                  </pic:blipFill>
+                  <pic:spPr>
+                    <a:xfrm>
+                      <a:off x="0" y="0"/>
+                      <a:ext cx="3781982" cy="2547999"/>
+                    </a:xfrm>
+                    <a:prstGeom prst="rect">
+                      <a:avLst/>
+                    </a:prstGeom>
+                  </pic:spPr>
+                </pic:pic>
+              </a:graphicData>
+            </a:graphic>
+          </wp:inline>
+        </w:drawing>
+      </w:r>
+    </w:p>
+    <w:p/>
     <w:p>
       <w:pPr>
         <w:rPr>

</xml_diff>

<commit_message>
What is the logistic function (sigmoid function) in logistic regression?
</commit_message>
<xml_diff>
--- a/Ds_interview_questions.docx
+++ b/Ds_interview_questions.docx
@@ -2173,7 +2173,16 @@
           <w:sz w:val="28"/>
           <w:szCs w:val="28"/>
         </w:rPr>
-        <w:t xml:space="preserve"> What is a masked array in NumPy.</w:t>
+        <w:t xml:space="preserve"> </w:t>
+      </w:r>
+      <w:r>
+        <w:rPr>
+          <w:b/>
+          <w:bCs/>
+          <w:sz w:val="28"/>
+          <w:szCs w:val="28"/>
+        </w:rPr>
+        <w:t>Logistic regression is a classification technique, why its name is regressions, not logistic classifications</w:t>
       </w:r>
     </w:p>
     <w:p>
@@ -2237,9 +2246,10 @@
       <w:r>
         <w:t>, which is why it's called "logistic regression" instead of "logistic classification.</w:t>
       </w:r>
-    </w:p>
-    <w:p>
-      <w:r>
+      <w:r>
+        <w:rPr>
+          <w:noProof/>
+        </w:rPr>
         <w:drawing>
           <wp:inline distT="0" distB="0" distL="0" distR="0" wp14:anchorId="0E725083" wp14:editId="049FABB5">
             <wp:extent cx="3718560" cy="2915605"/>
@@ -2279,6 +2289,9 @@
     </w:p>
     <w:p>
       <w:r>
+        <w:rPr>
+          <w:noProof/>
+        </w:rPr>
         <w:lastRenderedPageBreak/>
         <w:drawing>
           <wp:inline distT="0" distB="0" distL="0" distR="0" wp14:anchorId="5076C8FD" wp14:editId="7429D2BB">
@@ -2305,6 +2318,69 @@
                     <a:xfrm>
                       <a:off x="0" y="0"/>
                       <a:ext cx="3781982" cy="2547999"/>
+                    </a:xfrm>
+                    <a:prstGeom prst="rect">
+                      <a:avLst/>
+                    </a:prstGeom>
+                  </pic:spPr>
+                </pic:pic>
+              </a:graphicData>
+            </a:graphic>
+          </wp:inline>
+        </w:drawing>
+      </w:r>
+    </w:p>
+    <w:p>
+      <w:pPr>
+        <w:rPr>
+          <w:b/>
+          <w:bCs/>
+          <w:sz w:val="28"/>
+          <w:szCs w:val="28"/>
+        </w:rPr>
+      </w:pPr>
+      <w:r>
+        <w:rPr>
+          <w:b/>
+          <w:bCs/>
+          <w:sz w:val="28"/>
+          <w:szCs w:val="28"/>
+        </w:rPr>
+        <w:t xml:space="preserve">29. What is the logistic function (sigmoid function) in logistic regression? </w:t>
+      </w:r>
+    </w:p>
+    <w:p>
+      <w:r>
+        <w:t>Sigmoid Function: It is a mathematical function which is characterized by its S- shape curve. Sigmoid functions have the tendency to squash a data point to lie within 0 and 1. This is why it is also called Squashing function, which is given as: \sigma(x) = \frac{1}{1+e^{-x}</w:t>
+      </w:r>
+    </w:p>
+    <w:p>
+      <w:r>
+        <w:drawing>
+          <wp:inline distT="0" distB="0" distL="0" distR="0" wp14:anchorId="4000DD87" wp14:editId="7BBE1458">
+            <wp:extent cx="2819400" cy="1887178"/>
+            <wp:effectExtent l="0" t="0" r="0" b="0"/>
+            <wp:docPr id="496883677" name="Picture 1"/>
+            <wp:cNvGraphicFramePr>
+              <a:graphicFrameLocks xmlns:a="http://schemas.openxmlformats.org/drawingml/2006/main" noChangeAspect="1"/>
+            </wp:cNvGraphicFramePr>
+            <a:graphic xmlns:a="http://schemas.openxmlformats.org/drawingml/2006/main">
+              <a:graphicData uri="http://schemas.openxmlformats.org/drawingml/2006/picture">
+                <pic:pic xmlns:pic="http://schemas.openxmlformats.org/drawingml/2006/picture">
+                  <pic:nvPicPr>
+                    <pic:cNvPr id="496883677" name=""/>
+                    <pic:cNvPicPr/>
+                  </pic:nvPicPr>
+                  <pic:blipFill>
+                    <a:blip r:embed="rId24"/>
+                    <a:stretch>
+                      <a:fillRect/>
+                    </a:stretch>
+                  </pic:blipFill>
+                  <pic:spPr>
+                    <a:xfrm>
+                      <a:off x="0" y="0"/>
+                      <a:ext cx="2824057" cy="1890295"/>
                     </a:xfrm>
                     <a:prstGeom prst="rect">
                       <a:avLst/>

</xml_diff>

<commit_message>
What is overfitting and how can be overcome this?
</commit_message>
<xml_diff>
--- a/Ds_interview_questions.docx
+++ b/Ds_interview_questions.docx
@@ -405,8 +405,19 @@
           <w:sz w:val="28"/>
           <w:szCs w:val="28"/>
         </w:rPr>
-        <w:t>What is Conditional probability ?</w:t>
-      </w:r>
+        <w:t xml:space="preserve">What is Conditional </w:t>
+      </w:r>
+      <w:proofErr w:type="gramStart"/>
+      <w:r>
+        <w:rPr>
+          <w:b/>
+          <w:bCs/>
+          <w:sz w:val="28"/>
+          <w:szCs w:val="28"/>
+        </w:rPr>
+        <w:t>probability ?</w:t>
+      </w:r>
+      <w:proofErr w:type="gramEnd"/>
     </w:p>
     <w:p>
       <w:pPr>
@@ -483,12 +494,21 @@
       <w:r>
         <w:br/>
       </w:r>
-      <w:r>
-        <w:rPr>
-          <w:b/>
-          <w:bCs/>
-        </w:rPr>
-        <w:t>P(Rain | Cloudy) = 30 / 50 = 0.6</w:t>
+      <w:proofErr w:type="gramStart"/>
+      <w:r>
+        <w:rPr>
+          <w:b/>
+          <w:bCs/>
+        </w:rPr>
+        <w:t>P(</w:t>
+      </w:r>
+      <w:proofErr w:type="gramEnd"/>
+      <w:r>
+        <w:rPr>
+          <w:b/>
+          <w:bCs/>
+        </w:rPr>
+        <w:t>Rain | Cloudy) = 30 / 50 = 0.6</w:t>
       </w:r>
       <w:r>
         <w:t>.</w:t>
@@ -533,28 +553,46 @@
         <w:pStyle w:val="ListParagraph"/>
       </w:pPr>
       <w:r>
-        <w:t>Bayes' Theorem helps us find the probability of a cause given an observed result. For example, if a person tests positive for a disease, Bayes' Theorem helps calculate how likely they truly have it, considering the test’s accuracy and disease rate. It's useful in areas like medical diagnosis, spam detection, and predictive modeling.</w:t>
-      </w:r>
-    </w:p>
-    <w:p>
-      <w:pPr>
-        <w:pStyle w:val="ListParagraph"/>
-      </w:pPr>
-    </w:p>
-    <w:p>
-      <w:pPr>
-        <w:pStyle w:val="ListParagraph"/>
-      </w:pPr>
-      <w:r>
-        <w:t>  Bayes' Theorem = Formula for conditional probability</w:t>
-      </w:r>
-    </w:p>
-    <w:p>
-      <w:pPr>
-        <w:pStyle w:val="ListParagraph"/>
-      </w:pPr>
-      <w:r>
-        <w:t>  Naive Bayes = A classification model built using Bayes’ Theorem</w:t>
+        <w:t xml:space="preserve">Bayes' Theorem helps us find the probability of a cause given an observed result. For example, if a person tests positive for a disease, Bayes' Theorem helps calculate how likely they truly have it, considering the test’s accuracy and disease rate. It's useful in areas like medical diagnosis, spam detection, and predictive </w:t>
+      </w:r>
+      <w:proofErr w:type="spellStart"/>
+      <w:r>
+        <w:t>modeling</w:t>
+      </w:r>
+      <w:proofErr w:type="spellEnd"/>
+      <w:r>
+        <w:t>.</w:t>
+      </w:r>
+    </w:p>
+    <w:p>
+      <w:pPr>
+        <w:pStyle w:val="ListParagraph"/>
+      </w:pPr>
+    </w:p>
+    <w:p>
+      <w:pPr>
+        <w:pStyle w:val="ListParagraph"/>
+      </w:pPr>
+      <w:proofErr w:type="gramStart"/>
+      <w:r>
+        <w:t>  Bayes</w:t>
+      </w:r>
+      <w:proofErr w:type="gramEnd"/>
+      <w:r>
+        <w:t>' Theorem = Formula for conditional probability</w:t>
+      </w:r>
+    </w:p>
+    <w:p>
+      <w:pPr>
+        <w:pStyle w:val="ListParagraph"/>
+      </w:pPr>
+      <w:proofErr w:type="gramStart"/>
+      <w:r>
+        <w:t>  Naive</w:t>
+      </w:r>
+      <w:proofErr w:type="gramEnd"/>
+      <w:r>
+        <w:t xml:space="preserve"> Bayes = A classification model built using Bayes’ Theorem</w:t>
       </w:r>
     </w:p>
     <w:p>
@@ -621,7 +659,15 @@
         <w:t>Variance</w:t>
       </w:r>
       <w:r>
-        <w:t>: It shows how spread out numbers are from the average — for example, in the numbers [2, 4, 6], the variance is small because they’re close to the mean (4).</w:t>
+        <w:t xml:space="preserve">: It shows how </w:t>
+      </w:r>
+      <w:proofErr w:type="gramStart"/>
+      <w:r>
+        <w:t>spread out</w:t>
+      </w:r>
+      <w:proofErr w:type="gramEnd"/>
+      <w:r>
+        <w:t xml:space="preserve"> numbers are from the average — for example, in the numbers [2, 4, 6], the variance is small because they’re close to the mean (4).</w:t>
       </w:r>
     </w:p>
     <w:p>
@@ -1222,7 +1268,21 @@
         <w:rPr>
           <w:lang w:val="en-US"/>
         </w:rPr>
-        <w:t>And also it has the following usage too.</w:t>
+        <w:t xml:space="preserve">And </w:t>
+      </w:r>
+      <w:proofErr w:type="gramStart"/>
+      <w:r>
+        <w:rPr>
+          <w:lang w:val="en-US"/>
+        </w:rPr>
+        <w:t>also</w:t>
+      </w:r>
+      <w:proofErr w:type="gramEnd"/>
+      <w:r>
+        <w:rPr>
+          <w:lang w:val="en-US"/>
+        </w:rPr>
+        <w:t xml:space="preserve"> it has the following usage too.</w:t>
       </w:r>
     </w:p>
     <w:p>
@@ -1398,7 +1458,15 @@
         <w:pStyle w:val="ListParagraph"/>
       </w:pPr>
       <w:r>
-        <w:t>SQL stands for Structured Query Language.It is a specialized programming language used for managing and manipulating relational databases. It is designed for tasks related to database management, data retrieval, data manipulation, and data definition</w:t>
+        <w:t xml:space="preserve">SQL stands for Structured Query </w:t>
+      </w:r>
+      <w:proofErr w:type="spellStart"/>
+      <w:r>
+        <w:t>Language.It</w:t>
+      </w:r>
+      <w:proofErr w:type="spellEnd"/>
+      <w:r>
+        <w:t xml:space="preserve"> is a specialized programming language used for managing and manipulating relational databases. It is designed for tasks related to database management, data retrieval, data manipulation, and data definition</w:t>
       </w:r>
       <w:r>
         <w:t>.</w:t>
@@ -2351,11 +2419,22 @@
     </w:p>
     <w:p>
       <w:r>
-        <w:t>Sigmoid Function: It is a mathematical function which is characterized by its S- shape curve. Sigmoid functions have the tendency to squash a data point to lie within 0 and 1. This is why it is also called Squashing function, which is given as: \sigma(x) = \frac{1}{1+e^{-x}</w:t>
-      </w:r>
-    </w:p>
-    <w:p>
-      <w:r>
+        <w:t>Sigmoid Function: It is a mathematical function which is characterized by its S- shape curve. Sigmoid functions have the tendency to squash a data point to lie within 0 and 1. This is why it is also called Squashing function, which is given as: \sigma(x) = \frac{</w:t>
+      </w:r>
+      <w:proofErr w:type="gramStart"/>
+      <w:r>
+        <w:t>1}{</w:t>
+      </w:r>
+      <w:proofErr w:type="gramEnd"/>
+      <w:r>
+        <w:t>1+e^{-x}</w:t>
+      </w:r>
+    </w:p>
+    <w:p>
+      <w:r>
+        <w:rPr>
+          <w:noProof/>
+        </w:rPr>
         <w:drawing>
           <wp:inline distT="0" distB="0" distL="0" distR="0" wp14:anchorId="4000DD87" wp14:editId="7BBE1458">
             <wp:extent cx="2819400" cy="1887178"/>
@@ -2381,6 +2460,87 @@
                     <a:xfrm>
                       <a:off x="0" y="0"/>
                       <a:ext cx="2824057" cy="1890295"/>
+                    </a:xfrm>
+                    <a:prstGeom prst="rect">
+                      <a:avLst/>
+                    </a:prstGeom>
+                  </pic:spPr>
+                </pic:pic>
+              </a:graphicData>
+            </a:graphic>
+          </wp:inline>
+        </w:drawing>
+      </w:r>
+    </w:p>
+    <w:p>
+      <w:pPr>
+        <w:rPr>
+          <w:b/>
+          <w:bCs/>
+          <w:sz w:val="28"/>
+          <w:szCs w:val="28"/>
+        </w:rPr>
+      </w:pPr>
+      <w:r>
+        <w:rPr>
+          <w:b/>
+          <w:bCs/>
+          <w:sz w:val="28"/>
+          <w:szCs w:val="28"/>
+        </w:rPr>
+        <w:t xml:space="preserve">30.  </w:t>
+      </w:r>
+      <w:r>
+        <w:rPr>
+          <w:b/>
+          <w:bCs/>
+          <w:sz w:val="28"/>
+          <w:szCs w:val="28"/>
+        </w:rPr>
+        <w:t>What is overfitting and how can be overcome this</w:t>
+      </w:r>
+      <w:r>
+        <w:rPr>
+          <w:b/>
+          <w:bCs/>
+          <w:sz w:val="28"/>
+          <w:szCs w:val="28"/>
+        </w:rPr>
+        <w:t>?</w:t>
+      </w:r>
+    </w:p>
+    <w:p>
+      <w:r>
+        <w:t>Overfitting refers to the result of analysis of a dataset which fits so closely with training data that it fails to generalize with unseen/future data. This happens when the model is trained with noisy data which causes it to learn the noisy features from the training as well. To avoid Overfitting and overcome this problem in machine learning, one can follow the following rules:</w:t>
+      </w:r>
+    </w:p>
+    <w:p>
+      <w:r>
+        <w:drawing>
+          <wp:inline distT="0" distB="0" distL="0" distR="0" wp14:anchorId="240DDBBE" wp14:editId="3C931624">
+            <wp:extent cx="2590800" cy="2003004"/>
+            <wp:effectExtent l="0" t="0" r="0" b="0"/>
+            <wp:docPr id="616139501" name="Picture 1"/>
+            <wp:cNvGraphicFramePr>
+              <a:graphicFrameLocks xmlns:a="http://schemas.openxmlformats.org/drawingml/2006/main" noChangeAspect="1"/>
+            </wp:cNvGraphicFramePr>
+            <a:graphic xmlns:a="http://schemas.openxmlformats.org/drawingml/2006/main">
+              <a:graphicData uri="http://schemas.openxmlformats.org/drawingml/2006/picture">
+                <pic:pic xmlns:pic="http://schemas.openxmlformats.org/drawingml/2006/picture">
+                  <pic:nvPicPr>
+                    <pic:cNvPr id="616139501" name=""/>
+                    <pic:cNvPicPr/>
+                  </pic:nvPicPr>
+                  <pic:blipFill>
+                    <a:blip r:embed="rId25"/>
+                    <a:stretch>
+                      <a:fillRect/>
+                    </a:stretch>
+                  </pic:blipFill>
+                  <pic:spPr>
+                    <a:xfrm>
+                      <a:off x="0" y="0"/>
+                      <a:ext cx="2597346" cy="2008065"/>
                     </a:xfrm>
                     <a:prstGeom prst="rect">
                       <a:avLst/>

</xml_diff>

<commit_message>
What is SVM and its key components
</commit_message>
<xml_diff>
--- a/Ds_interview_questions.docx
+++ b/Ds_interview_questions.docx
@@ -2488,25 +2488,7 @@
           <w:sz w:val="28"/>
           <w:szCs w:val="28"/>
         </w:rPr>
-        <w:t xml:space="preserve">30.  </w:t>
-      </w:r>
-      <w:r>
-        <w:rPr>
-          <w:b/>
-          <w:bCs/>
-          <w:sz w:val="28"/>
-          <w:szCs w:val="28"/>
-        </w:rPr>
-        <w:t>What is overfitting and how can be overcome this</w:t>
-      </w:r>
-      <w:r>
-        <w:rPr>
-          <w:b/>
-          <w:bCs/>
-          <w:sz w:val="28"/>
-          <w:szCs w:val="28"/>
-        </w:rPr>
-        <w:t>?</w:t>
+        <w:t>30.  What is overfitting and how can be overcome this?</w:t>
       </w:r>
     </w:p>
     <w:p>
@@ -2516,6 +2498,9 @@
     </w:p>
     <w:p>
       <w:r>
+        <w:rPr>
+          <w:noProof/>
+        </w:rPr>
         <w:drawing>
           <wp:inline distT="0" distB="0" distL="0" distR="0" wp14:anchorId="240DDBBE" wp14:editId="3C931624">
             <wp:extent cx="2590800" cy="2003004"/>
@@ -2551,6 +2536,88 @@
             </a:graphic>
           </wp:inline>
         </w:drawing>
+      </w:r>
+    </w:p>
+    <w:p>
+      <w:pPr>
+        <w:rPr>
+          <w:b/>
+          <w:bCs/>
+          <w:sz w:val="28"/>
+          <w:szCs w:val="28"/>
+        </w:rPr>
+      </w:pPr>
+      <w:r>
+        <w:rPr>
+          <w:b/>
+          <w:bCs/>
+          <w:sz w:val="28"/>
+          <w:szCs w:val="28"/>
+        </w:rPr>
+        <w:lastRenderedPageBreak/>
+        <w:t>31.</w:t>
+      </w:r>
+      <w:r>
+        <w:rPr>
+          <w:sz w:val="28"/>
+          <w:szCs w:val="28"/>
+        </w:rPr>
+        <w:t xml:space="preserve"> </w:t>
+      </w:r>
+      <w:r>
+        <w:rPr>
+          <w:b/>
+          <w:bCs/>
+          <w:sz w:val="28"/>
+          <w:szCs w:val="28"/>
+        </w:rPr>
+        <w:t xml:space="preserve">What is a support vector machine (SVM), and what are its key components? </w:t>
+      </w:r>
+    </w:p>
+    <w:p>
+      <w:r>
+        <w:t xml:space="preserve">Support Vector machines are a type of Supervised algorithm which can be used for both Regression and Classification problems. In SVMs, the main goal is to find a hyperplane which will be used to segregate different data points into classes. Any new data point will be classified based on this defined hyperplane. Support Vector machines are highly effective when dealing with high dimensionality space and can handle </w:t>
+      </w:r>
+      <w:proofErr w:type="spellStart"/>
+      <w:r>
+        <w:t>non linear</w:t>
+      </w:r>
+      <w:proofErr w:type="spellEnd"/>
+      <w:r>
+        <w:t xml:space="preserve"> data very well. But if the number of features </w:t>
+      </w:r>
+      <w:proofErr w:type="gramStart"/>
+      <w:r>
+        <w:t>are</w:t>
+      </w:r>
+      <w:proofErr w:type="gramEnd"/>
+      <w:r>
+        <w:t xml:space="preserve"> greater than number of data samples, it is susceptible to overfitting. </w:t>
+      </w:r>
+    </w:p>
+    <w:p>
+      <w:r>
+        <w:t xml:space="preserve">The key components of SVM are: </w:t>
+      </w:r>
+    </w:p>
+    <w:p>
+      <w:r>
+        <w:t xml:space="preserve">Kernels Function: It is a mapping function used for data points to convert it into high dimensionality feature space. </w:t>
+      </w:r>
+    </w:p>
+    <w:p>
+      <w:r>
+        <w:t xml:space="preserve">Hyperplane: It is the decision boundary which is used to differentiate between the classes of data points. </w:t>
+      </w:r>
+    </w:p>
+    <w:p>
+      <w:r>
+        <w:t>Margin: It is the distance between Support Vector and Hyperplane</w:t>
+      </w:r>
+    </w:p>
+    <w:p>
+      <w:r>
+        <w:t xml:space="preserve"> C: It is a regularization parameter which is used for margin maximization and misclassification minimization</w:t>
       </w:r>
     </w:p>
     <w:p/>

</xml_diff>